<commit_message>
feat: API coleta de metricas atualizada.
</commit_message>
<xml_diff>
--- a/documentation/source/files/docs/ingestion-metric.docx
+++ b/documentation/source/files/docs/ingestion-metric.docx
@@ -1,6 +1,6 @@
 
 <file path=word/document.xml><?xml version="1.0" encoding="utf-8"?>
-<w:document xmlns:wpc="http://schemas.microsoft.com/office/word/2010/wordprocessingCanvas" xmlns:cx="http://schemas.microsoft.com/office/drawing/2014/chartex" xmlns:cx1="http://schemas.microsoft.com/office/drawing/2015/9/8/chartex" xmlns:cx2="http://schemas.microsoft.com/office/drawing/2015/10/21/chartex" xmlns:cx3="http://schemas.microsoft.com/office/drawing/2016/5/9/chartex" xmlns:cx4="http://schemas.microsoft.com/office/drawing/2016/5/10/chartex" xmlns:cx5="http://schemas.microsoft.com/office/drawing/2016/5/11/chartex" xmlns:cx6="http://schemas.microsoft.com/office/drawing/2016/5/12/chartex" xmlns:cx7="http://schemas.microsoft.com/office/drawing/2016/5/13/chartex" xmlns:cx8="http://schemas.microsoft.com/office/drawing/2016/5/14/chartex" xmlns:mc="http://schemas.openxmlformats.org/markup-compatibility/2006" xmlns:aink="http://schemas.microsoft.com/office/drawing/2016/ink" xmlns:am3d="http://schemas.microsoft.com/office/drawing/2017/model3d" xmlns:o="urn:schemas-microsoft-com:office:office" xmlns:oel="http://schemas.microsoft.com/office/2019/extlst" xmlns:r="http://schemas.openxmlformats.org/officeDocument/2006/relationships" xmlns:m="http://schemas.openxmlformats.org/officeDocument/2006/math" xmlns:v="urn:schemas-microsoft-com:vml" xmlns:wp14="http://schemas.microsoft.com/office/word/2010/wordprocessingDrawing" xmlns:wp="http://schemas.openxmlformats.org/drawingml/2006/wordprocessingDrawing" xmlns:w10="urn:schemas-microsoft-com:office:word" xmlns:w="http://schemas.openxmlformats.org/wordprocessingml/2006/main" xmlns:w14="http://schemas.microsoft.com/office/word/2010/wordml" xmlns:w15="http://schemas.microsoft.com/office/word/2012/wordml" xmlns:w16cex="http://schemas.microsoft.com/office/word/2018/wordml/cex" xmlns:w16cid="http://schemas.microsoft.com/office/word/2016/wordml/cid" xmlns:w16="http://schemas.microsoft.com/office/word/2018/wordml" xmlns:w16sdtdh="http://schemas.microsoft.com/office/word/2020/wordml/sdtdatahash" xmlns:w16se="http://schemas.microsoft.com/office/word/2015/wordml/symex" xmlns:wpg="http://schemas.microsoft.com/office/word/2010/wordprocessingGroup" xmlns:wpi="http://schemas.microsoft.com/office/word/2010/wordprocessingInk" xmlns:wne="http://schemas.microsoft.com/office/word/2006/wordml" xmlns:wps="http://schemas.microsoft.com/office/word/2010/wordprocessingShape" mc:Ignorable="w14 w15 w16se w16cid w16 w16cex w16sdtdh wp14">
+<w:document xmlns:wpc="http://schemas.microsoft.com/office/word/2010/wordprocessingCanvas" xmlns:cx="http://schemas.microsoft.com/office/drawing/2014/chartex" xmlns:cx1="http://schemas.microsoft.com/office/drawing/2015/9/8/chartex" xmlns:cx2="http://schemas.microsoft.com/office/drawing/2015/10/21/chartex" xmlns:cx3="http://schemas.microsoft.com/office/drawing/2016/5/9/chartex" xmlns:cx4="http://schemas.microsoft.com/office/drawing/2016/5/10/chartex" xmlns:cx5="http://schemas.microsoft.com/office/drawing/2016/5/11/chartex" xmlns:cx6="http://schemas.microsoft.com/office/drawing/2016/5/12/chartex" xmlns:cx7="http://schemas.microsoft.com/office/drawing/2016/5/13/chartex" xmlns:cx8="http://schemas.microsoft.com/office/drawing/2016/5/14/chartex" xmlns:mc="http://schemas.openxmlformats.org/markup-compatibility/2006" xmlns:aink="http://schemas.microsoft.com/office/drawing/2016/ink" xmlns:am3d="http://schemas.microsoft.com/office/drawing/2017/model3d" xmlns:o="urn:schemas-microsoft-com:office:office" xmlns:oel="http://schemas.microsoft.com/office/2019/extlst" xmlns:r="http://schemas.openxmlformats.org/officeDocument/2006/relationships" xmlns:m="http://schemas.openxmlformats.org/officeDocument/2006/math" xmlns:v="urn:schemas-microsoft-com:vml" xmlns:wp14="http://schemas.microsoft.com/office/word/2010/wordprocessingDrawing" xmlns:wp="http://schemas.openxmlformats.org/drawingml/2006/wordprocessingDrawing" xmlns:w10="urn:schemas-microsoft-com:office:word" xmlns:w="http://schemas.openxmlformats.org/wordprocessingml/2006/main" xmlns:w14="http://schemas.microsoft.com/office/word/2010/wordml" xmlns:w15="http://schemas.microsoft.com/office/word/2012/wordml" xmlns:w16cex="http://schemas.microsoft.com/office/word/2018/wordml/cex" xmlns:w16cid="http://schemas.microsoft.com/office/word/2016/wordml/cid" xmlns:w16="http://schemas.microsoft.com/office/word/2018/wordml" xmlns:w16du="http://schemas.microsoft.com/office/word/2023/wordml/word16du" xmlns:w16sdtdh="http://schemas.microsoft.com/office/word/2020/wordml/sdtdatahash" xmlns:w16se="http://schemas.microsoft.com/office/word/2015/wordml/symex" xmlns:wpg="http://schemas.microsoft.com/office/word/2010/wordprocessingGroup" xmlns:wpi="http://schemas.microsoft.com/office/word/2010/wordprocessingInk" xmlns:wne="http://schemas.microsoft.com/office/word/2006/wordml" xmlns:wps="http://schemas.microsoft.com/office/word/2010/wordprocessingShape" mc:Ignorable="w14 w15 w16se w16cid w16 w16cex w16sdtdh wp14">
   <w:background w:color="FFFFFF" w:themeColor="background1"/>
   <w:body>
     <w:p>
@@ -9,7 +9,7 @@
         <w:ind w:left="708" w:firstLine="709"/>
         <w:jc w:val="both"/>
         <w:rPr>
-          <w:rFonts w:ascii="Times New Roman" w:hAnsi="Times New Roman" w:cs="Times New Roman" w:hint="cs"/>
+          <w:rFonts w:ascii="Times New Roman" w:hAnsi="Times New Roman" w:cs="Times New Roman"/>
           <w:sz w:val="36"/>
           <w:szCs w:val="36"/>
         </w:rPr>
@@ -21,7 +21,7 @@
         <w:ind w:left="708" w:firstLine="709"/>
         <w:jc w:val="both"/>
         <w:rPr>
-          <w:rFonts w:ascii="Times New Roman" w:hAnsi="Times New Roman" w:cs="Times New Roman" w:hint="cs"/>
+          <w:rFonts w:ascii="Times New Roman" w:hAnsi="Times New Roman" w:cs="Times New Roman"/>
           <w:sz w:val="36"/>
           <w:szCs w:val="36"/>
         </w:rPr>
@@ -33,7 +33,7 @@
         <w:ind w:left="708" w:firstLine="709"/>
         <w:jc w:val="both"/>
         <w:rPr>
-          <w:rFonts w:ascii="Times New Roman" w:hAnsi="Times New Roman" w:cs="Times New Roman" w:hint="cs"/>
+          <w:rFonts w:ascii="Times New Roman" w:hAnsi="Times New Roman" w:cs="Times New Roman"/>
           <w:sz w:val="36"/>
           <w:szCs w:val="36"/>
         </w:rPr>
@@ -45,7 +45,7 @@
         <w:ind w:left="708" w:firstLine="709"/>
         <w:jc w:val="both"/>
         <w:rPr>
-          <w:rFonts w:ascii="Times New Roman" w:hAnsi="Times New Roman" w:cs="Times New Roman" w:hint="cs"/>
+          <w:rFonts w:ascii="Times New Roman" w:hAnsi="Times New Roman" w:cs="Times New Roman"/>
           <w:sz w:val="36"/>
           <w:szCs w:val="36"/>
         </w:rPr>
@@ -57,7 +57,7 @@
         <w:ind w:left="708" w:firstLine="709"/>
         <w:jc w:val="both"/>
         <w:rPr>
-          <w:rFonts w:ascii="Times New Roman" w:hAnsi="Times New Roman" w:cs="Times New Roman" w:hint="cs"/>
+          <w:rFonts w:ascii="Times New Roman" w:hAnsi="Times New Roman" w:cs="Times New Roman"/>
           <w:sz w:val="36"/>
           <w:szCs w:val="36"/>
         </w:rPr>
@@ -69,7 +69,7 @@
         <w:ind w:left="708" w:firstLine="709"/>
         <w:jc w:val="both"/>
         <w:rPr>
-          <w:rFonts w:ascii="Times New Roman" w:hAnsi="Times New Roman" w:cs="Times New Roman" w:hint="cs"/>
+          <w:rFonts w:ascii="Times New Roman" w:hAnsi="Times New Roman" w:cs="Times New Roman"/>
           <w:sz w:val="36"/>
           <w:szCs w:val="36"/>
         </w:rPr>
@@ -81,7 +81,7 @@
         <w:ind w:left="708" w:firstLine="709"/>
         <w:jc w:val="both"/>
         <w:rPr>
-          <w:rFonts w:ascii="Times New Roman" w:hAnsi="Times New Roman" w:cs="Times New Roman" w:hint="cs"/>
+          <w:rFonts w:ascii="Times New Roman" w:hAnsi="Times New Roman" w:cs="Times New Roman"/>
           <w:sz w:val="36"/>
           <w:szCs w:val="36"/>
         </w:rPr>
@@ -93,7 +93,7 @@
         <w:ind w:left="851"/>
         <w:jc w:val="center"/>
         <w:rPr>
-          <w:rFonts w:ascii="Times New Roman" w:hAnsi="Times New Roman" w:cs="Times New Roman" w:hint="cs"/>
+          <w:rFonts w:ascii="Times New Roman" w:hAnsi="Times New Roman" w:cs="Times New Roman"/>
           <w:b/>
           <w:bCs/>
           <w:color w:val="000000" w:themeColor="text1"/>
@@ -119,7 +119,7 @@
         <w:ind w:left="708" w:firstLine="709"/>
         <w:jc w:val="both"/>
         <w:rPr>
-          <w:rFonts w:ascii="Times New Roman" w:hAnsi="Times New Roman" w:cs="Times New Roman" w:hint="cs"/>
+          <w:rFonts w:ascii="Times New Roman" w:hAnsi="Times New Roman" w:cs="Times New Roman"/>
           <w:sz w:val="36"/>
           <w:szCs w:val="36"/>
         </w:rPr>
@@ -187,7 +187,7 @@
         <w:ind w:left="708" w:firstLine="1"/>
         <w:jc w:val="right"/>
         <w:rPr>
-          <w:rFonts w:ascii="Times New Roman" w:hAnsi="Times New Roman" w:cs="Times New Roman" w:hint="cs"/>
+          <w:rFonts w:ascii="Times New Roman" w:hAnsi="Times New Roman" w:cs="Times New Roman"/>
           <w:b/>
           <w:bCs/>
           <w:color w:val="538135" w:themeColor="accent6" w:themeShade="BF"/>
@@ -213,7 +213,7 @@
         <w:ind w:left="708" w:firstLine="709"/>
         <w:jc w:val="both"/>
         <w:rPr>
-          <w:rFonts w:ascii="Times New Roman" w:hAnsi="Times New Roman" w:cs="Times New Roman" w:hint="cs"/>
+          <w:rFonts w:ascii="Times New Roman" w:hAnsi="Times New Roman" w:cs="Times New Roman"/>
           <w:sz w:val="36"/>
           <w:szCs w:val="36"/>
         </w:rPr>
@@ -225,7 +225,7 @@
         <w:ind w:left="708" w:firstLine="709"/>
         <w:jc w:val="both"/>
         <w:rPr>
-          <w:rFonts w:ascii="Times New Roman" w:hAnsi="Times New Roman" w:cs="Times New Roman" w:hint="cs"/>
+          <w:rFonts w:ascii="Times New Roman" w:hAnsi="Times New Roman" w:cs="Times New Roman"/>
           <w:sz w:val="36"/>
           <w:szCs w:val="36"/>
         </w:rPr>
@@ -237,7 +237,7 @@
         <w:ind w:left="708" w:firstLine="709"/>
         <w:jc w:val="both"/>
         <w:rPr>
-          <w:rFonts w:ascii="Times New Roman" w:hAnsi="Times New Roman" w:cs="Times New Roman" w:hint="cs"/>
+          <w:rFonts w:ascii="Times New Roman" w:hAnsi="Times New Roman" w:cs="Times New Roman"/>
           <w:sz w:val="36"/>
           <w:szCs w:val="36"/>
         </w:rPr>
@@ -249,7 +249,7 @@
         <w:ind w:left="708" w:firstLine="709"/>
         <w:jc w:val="both"/>
         <w:rPr>
-          <w:rFonts w:ascii="Times New Roman" w:hAnsi="Times New Roman" w:cs="Times New Roman" w:hint="cs"/>
+          <w:rFonts w:ascii="Times New Roman" w:hAnsi="Times New Roman" w:cs="Times New Roman"/>
           <w:sz w:val="36"/>
           <w:szCs w:val="36"/>
         </w:rPr>
@@ -278,7 +278,7 @@
             <w:ind w:firstLine="709"/>
             <w:jc w:val="both"/>
             <w:rPr>
-              <w:rFonts w:ascii="Times New Roman" w:hAnsi="Times New Roman" w:cs="Times New Roman" w:hint="cs"/>
+              <w:rFonts w:ascii="Times New Roman" w:hAnsi="Times New Roman" w:cs="Times New Roman"/>
               <w:color w:val="auto"/>
             </w:rPr>
           </w:pPr>
@@ -307,7 +307,7 @@
             <w:ind w:firstLine="709"/>
             <w:jc w:val="both"/>
             <w:rPr>
-              <w:rFonts w:ascii="Times New Roman" w:eastAsiaTheme="minorEastAsia" w:hAnsi="Times New Roman" w:cs="Times New Roman" w:hint="cs"/>
+              <w:rFonts w:ascii="Times New Roman" w:eastAsiaTheme="minorEastAsia" w:hAnsi="Times New Roman" w:cs="Times New Roman"/>
               <w:lang w:eastAsia="pt-BR"/>
             </w:rPr>
           </w:pPr>
@@ -331,7 +331,7 @@
           <w:r>
             <w:rPr>
               <w:rStyle w:val="IndexLink"/>
-              <w:rFonts w:ascii="Times New Roman" w:eastAsia="Times New Roman" w:hAnsi="Times New Roman" w:cs="Times New Roman" w:hint="cs"/>
+              <w:rFonts w:eastAsia="Times New Roman" w:hint="cs"/>
               <w:spacing w:val="-2"/>
               <w:kern w:val="2"/>
               <w:lang w:eastAsia="pt-BR"/>
@@ -404,7 +404,7 @@
             <w:ind w:firstLine="709"/>
             <w:jc w:val="both"/>
             <w:rPr>
-              <w:rFonts w:ascii="Times New Roman" w:eastAsiaTheme="minorEastAsia" w:hAnsi="Times New Roman" w:cs="Times New Roman" w:hint="cs"/>
+              <w:rFonts w:ascii="Times New Roman" w:eastAsiaTheme="minorEastAsia" w:hAnsi="Times New Roman" w:cs="Times New Roman"/>
               <w:lang w:eastAsia="pt-BR"/>
             </w:rPr>
           </w:pPr>
@@ -473,7 +473,7 @@
             <w:ind w:firstLine="709"/>
             <w:jc w:val="both"/>
             <w:rPr>
-              <w:rFonts w:ascii="Times New Roman" w:eastAsiaTheme="minorEastAsia" w:hAnsi="Times New Roman" w:cs="Times New Roman" w:hint="cs"/>
+              <w:rFonts w:ascii="Times New Roman" w:eastAsiaTheme="minorEastAsia" w:hAnsi="Times New Roman" w:cs="Times New Roman"/>
               <w:lang w:eastAsia="pt-BR"/>
             </w:rPr>
           </w:pPr>
@@ -542,7 +542,7 @@
             <w:ind w:firstLine="709"/>
             <w:jc w:val="both"/>
             <w:rPr>
-              <w:rFonts w:ascii="Times New Roman" w:eastAsiaTheme="minorEastAsia" w:hAnsi="Times New Roman" w:cs="Times New Roman" w:hint="cs"/>
+              <w:rFonts w:ascii="Times New Roman" w:eastAsiaTheme="minorEastAsia" w:hAnsi="Times New Roman" w:cs="Times New Roman"/>
               <w:lang w:eastAsia="pt-BR"/>
             </w:rPr>
           </w:pPr>
@@ -611,7 +611,7 @@
             <w:ind w:firstLine="709"/>
             <w:jc w:val="both"/>
             <w:rPr>
-              <w:rFonts w:ascii="Times New Roman" w:eastAsiaTheme="minorEastAsia" w:hAnsi="Times New Roman" w:cs="Times New Roman" w:hint="cs"/>
+              <w:rFonts w:ascii="Times New Roman" w:eastAsiaTheme="minorEastAsia" w:hAnsi="Times New Roman" w:cs="Times New Roman"/>
               <w:lang w:eastAsia="pt-BR"/>
             </w:rPr>
           </w:pPr>
@@ -660,12 +660,6 @@
                 <w:rFonts w:ascii="Times New Roman" w:hAnsi="Times New Roman" w:cs="Times New Roman" w:hint="cs"/>
               </w:rPr>
               <w:tab/>
-            </w:r>
-            <w:r>
-              <w:rPr>
-                <w:rStyle w:val="IndexLink"/>
-                <w:rFonts w:ascii="Times New Roman" w:hAnsi="Times New Roman" w:cs="Times New Roman" w:hint="cs"/>
-              </w:rPr>
               <w:t>4</w:t>
             </w:r>
             <w:r>
@@ -687,7 +681,7 @@
             <w:ind w:firstLine="709"/>
             <w:jc w:val="both"/>
             <w:rPr>
-              <w:rFonts w:ascii="Times New Roman" w:eastAsiaTheme="minorEastAsia" w:hAnsi="Times New Roman" w:cs="Times New Roman" w:hint="cs"/>
+              <w:rFonts w:ascii="Times New Roman" w:eastAsiaTheme="minorEastAsia" w:hAnsi="Times New Roman" w:cs="Times New Roman"/>
               <w:lang w:eastAsia="pt-BR"/>
             </w:rPr>
           </w:pPr>
@@ -756,7 +750,7 @@
             <w:ind w:firstLine="709"/>
             <w:jc w:val="both"/>
             <w:rPr>
-              <w:rFonts w:ascii="Times New Roman" w:eastAsiaTheme="minorEastAsia" w:hAnsi="Times New Roman" w:cs="Times New Roman" w:hint="cs"/>
+              <w:rFonts w:ascii="Times New Roman" w:eastAsiaTheme="minorEastAsia" w:hAnsi="Times New Roman" w:cs="Times New Roman"/>
               <w:lang w:eastAsia="pt-BR"/>
             </w:rPr>
           </w:pPr>
@@ -825,7 +819,7 @@
             <w:ind w:firstLine="709"/>
             <w:jc w:val="both"/>
             <w:rPr>
-              <w:rFonts w:ascii="Times New Roman" w:eastAsiaTheme="minorEastAsia" w:hAnsi="Times New Roman" w:cs="Times New Roman" w:hint="cs"/>
+              <w:rFonts w:ascii="Times New Roman" w:eastAsiaTheme="minorEastAsia" w:hAnsi="Times New Roman" w:cs="Times New Roman"/>
               <w:lang w:eastAsia="pt-BR"/>
             </w:rPr>
           </w:pPr>
@@ -894,7 +888,7 @@
             <w:ind w:firstLine="709"/>
             <w:jc w:val="both"/>
             <w:rPr>
-              <w:rFonts w:ascii="Times New Roman" w:eastAsiaTheme="minorEastAsia" w:hAnsi="Times New Roman" w:cs="Times New Roman" w:hint="cs"/>
+              <w:rFonts w:ascii="Times New Roman" w:eastAsiaTheme="minorEastAsia" w:hAnsi="Times New Roman" w:cs="Times New Roman"/>
               <w:lang w:eastAsia="pt-BR"/>
             </w:rPr>
           </w:pPr>
@@ -963,7 +957,7 @@
             <w:ind w:firstLine="709"/>
             <w:jc w:val="both"/>
             <w:rPr>
-              <w:rFonts w:ascii="Times New Roman" w:eastAsiaTheme="minorEastAsia" w:hAnsi="Times New Roman" w:cs="Times New Roman" w:hint="cs"/>
+              <w:rFonts w:ascii="Times New Roman" w:eastAsiaTheme="minorEastAsia" w:hAnsi="Times New Roman" w:cs="Times New Roman"/>
               <w:lang w:eastAsia="pt-BR"/>
             </w:rPr>
           </w:pPr>
@@ -1031,7 +1025,7 @@
             <w:ind w:firstLine="709"/>
             <w:jc w:val="both"/>
             <w:rPr>
-              <w:rFonts w:ascii="Times New Roman" w:eastAsiaTheme="minorEastAsia" w:hAnsi="Times New Roman" w:cs="Times New Roman" w:hint="cs"/>
+              <w:rFonts w:ascii="Times New Roman" w:eastAsiaTheme="minorEastAsia" w:hAnsi="Times New Roman" w:cs="Times New Roman"/>
               <w:lang w:eastAsia="pt-BR"/>
             </w:rPr>
           </w:pPr>
@@ -1099,7 +1093,7 @@
             <w:ind w:firstLine="709"/>
             <w:jc w:val="both"/>
             <w:rPr>
-              <w:rFonts w:ascii="Times New Roman" w:eastAsiaTheme="minorEastAsia" w:hAnsi="Times New Roman" w:cs="Times New Roman" w:hint="cs"/>
+              <w:rFonts w:ascii="Times New Roman" w:eastAsiaTheme="minorEastAsia" w:hAnsi="Times New Roman" w:cs="Times New Roman"/>
               <w:lang w:eastAsia="pt-BR"/>
             </w:rPr>
           </w:pPr>
@@ -1167,7 +1161,7 @@
             <w:ind w:firstLine="709"/>
             <w:jc w:val="both"/>
             <w:rPr>
-              <w:rFonts w:ascii="Times New Roman" w:eastAsiaTheme="minorEastAsia" w:hAnsi="Times New Roman" w:cs="Times New Roman" w:hint="cs"/>
+              <w:rFonts w:ascii="Times New Roman" w:eastAsiaTheme="minorEastAsia" w:hAnsi="Times New Roman" w:cs="Times New Roman"/>
               <w:lang w:eastAsia="pt-BR"/>
             </w:rPr>
           </w:pPr>
@@ -1236,7 +1230,7 @@
             <w:ind w:firstLine="709"/>
             <w:jc w:val="both"/>
             <w:rPr>
-              <w:rFonts w:ascii="Times New Roman" w:eastAsiaTheme="minorEastAsia" w:hAnsi="Times New Roman" w:cs="Times New Roman" w:hint="cs"/>
+              <w:rFonts w:ascii="Times New Roman" w:eastAsiaTheme="minorEastAsia" w:hAnsi="Times New Roman" w:cs="Times New Roman"/>
               <w:lang w:eastAsia="pt-BR"/>
             </w:rPr>
           </w:pPr>
@@ -1304,7 +1298,7 @@
             <w:ind w:firstLine="709"/>
             <w:jc w:val="both"/>
             <w:rPr>
-              <w:rFonts w:ascii="Times New Roman" w:eastAsiaTheme="minorEastAsia" w:hAnsi="Times New Roman" w:cs="Times New Roman" w:hint="cs"/>
+              <w:rFonts w:ascii="Times New Roman" w:eastAsiaTheme="minorEastAsia" w:hAnsi="Times New Roman" w:cs="Times New Roman"/>
               <w:lang w:eastAsia="pt-BR"/>
             </w:rPr>
           </w:pPr>
@@ -1372,7 +1366,7 @@
             <w:ind w:firstLine="709"/>
             <w:jc w:val="both"/>
             <w:rPr>
-              <w:rFonts w:ascii="Times New Roman" w:eastAsiaTheme="minorEastAsia" w:hAnsi="Times New Roman" w:cs="Times New Roman" w:hint="cs"/>
+              <w:rFonts w:ascii="Times New Roman" w:eastAsiaTheme="minorEastAsia" w:hAnsi="Times New Roman" w:cs="Times New Roman"/>
               <w:lang w:eastAsia="pt-BR"/>
             </w:rPr>
           </w:pPr>
@@ -1440,7 +1434,7 @@
             <w:ind w:firstLine="709"/>
             <w:jc w:val="both"/>
             <w:rPr>
-              <w:rFonts w:ascii="Times New Roman" w:eastAsiaTheme="minorEastAsia" w:hAnsi="Times New Roman" w:cs="Times New Roman" w:hint="cs"/>
+              <w:rFonts w:ascii="Times New Roman" w:eastAsiaTheme="minorEastAsia" w:hAnsi="Times New Roman" w:cs="Times New Roman"/>
               <w:lang w:eastAsia="pt-BR"/>
             </w:rPr>
           </w:pPr>
@@ -1508,7 +1502,7 @@
             <w:ind w:firstLine="709"/>
             <w:jc w:val="both"/>
             <w:rPr>
-              <w:rFonts w:ascii="Times New Roman" w:eastAsiaTheme="minorEastAsia" w:hAnsi="Times New Roman" w:cs="Times New Roman" w:hint="cs"/>
+              <w:rFonts w:ascii="Times New Roman" w:eastAsiaTheme="minorEastAsia" w:hAnsi="Times New Roman" w:cs="Times New Roman"/>
               <w:lang w:eastAsia="pt-BR"/>
             </w:rPr>
           </w:pPr>
@@ -1576,7 +1570,7 @@
             <w:ind w:firstLine="709"/>
             <w:jc w:val="both"/>
             <w:rPr>
-              <w:rFonts w:ascii="Times New Roman" w:eastAsiaTheme="minorEastAsia" w:hAnsi="Times New Roman" w:cs="Times New Roman" w:hint="cs"/>
+              <w:rFonts w:ascii="Times New Roman" w:eastAsiaTheme="minorEastAsia" w:hAnsi="Times New Roman" w:cs="Times New Roman"/>
               <w:lang w:eastAsia="pt-BR"/>
             </w:rPr>
           </w:pPr>
@@ -1640,7 +1634,7 @@
             <w:ind w:firstLine="709"/>
             <w:jc w:val="both"/>
             <w:rPr>
-              <w:rFonts w:ascii="Times New Roman" w:hAnsi="Times New Roman" w:cs="Times New Roman" w:hint="cs"/>
+              <w:rFonts w:ascii="Times New Roman" w:hAnsi="Times New Roman" w:cs="Times New Roman"/>
             </w:rPr>
           </w:pPr>
           <w:r>
@@ -1658,7 +1652,7 @@
         <w:ind w:firstLine="709"/>
         <w:jc w:val="both"/>
         <w:rPr>
-          <w:rFonts w:ascii="Times New Roman" w:hAnsi="Times New Roman" w:cs="Times New Roman" w:hint="cs"/>
+          <w:rFonts w:ascii="Times New Roman" w:hAnsi="Times New Roman" w:cs="Times New Roman"/>
           <w:sz w:val="36"/>
           <w:szCs w:val="36"/>
         </w:rPr>
@@ -1670,7 +1664,7 @@
         <w:ind w:left="708" w:firstLine="709"/>
         <w:jc w:val="both"/>
         <w:rPr>
-          <w:rFonts w:ascii="Times New Roman" w:hAnsi="Times New Roman" w:cs="Times New Roman" w:hint="cs"/>
+          <w:rFonts w:ascii="Times New Roman" w:hAnsi="Times New Roman" w:cs="Times New Roman"/>
           <w:sz w:val="36"/>
           <w:szCs w:val="36"/>
         </w:rPr>
@@ -1694,7 +1688,7 @@
         <w:ind w:left="708" w:firstLine="709"/>
         <w:jc w:val="both"/>
         <w:rPr>
-          <w:rFonts w:ascii="Times New Roman" w:hAnsi="Times New Roman" w:cs="Times New Roman" w:hint="cs"/>
+          <w:rFonts w:ascii="Times New Roman" w:hAnsi="Times New Roman" w:cs="Times New Roman"/>
           <w:sz w:val="36"/>
           <w:szCs w:val="36"/>
         </w:rPr>
@@ -1706,7 +1700,7 @@
         <w:ind w:firstLine="709"/>
         <w:jc w:val="both"/>
         <w:rPr>
-          <w:rFonts w:ascii="Times New Roman" w:hAnsi="Times New Roman" w:cs="Times New Roman" w:hint="cs"/>
+          <w:rFonts w:ascii="Times New Roman" w:hAnsi="Times New Roman" w:cs="Times New Roman"/>
         </w:rPr>
       </w:pPr>
     </w:p>
@@ -1717,7 +1711,7 @@
         <w:jc w:val="both"/>
         <w:outlineLvl w:val="0"/>
         <w:rPr>
-          <w:rFonts w:ascii="Times New Roman" w:eastAsia="Times New Roman" w:hAnsi="Times New Roman" w:cs="Times New Roman" w:hint="cs"/>
+          <w:rFonts w:ascii="Times New Roman" w:eastAsia="Times New Roman" w:hAnsi="Times New Roman" w:cs="Times New Roman"/>
           <w:b/>
           <w:bCs/>
           <w:spacing w:val="-2"/>
@@ -1750,7 +1744,7 @@
         <w:ind w:firstLine="709"/>
         <w:jc w:val="both"/>
         <w:rPr>
-          <w:rFonts w:ascii="Times New Roman" w:eastAsia="Times New Roman" w:hAnsi="Times New Roman" w:cs="Times New Roman" w:hint="cs"/>
+          <w:rFonts w:ascii="Times New Roman" w:eastAsia="Times New Roman" w:hAnsi="Times New Roman" w:cs="Times New Roman"/>
           <w:spacing w:val="-1"/>
           <w:sz w:val="24"/>
           <w:szCs w:val="24"/>
@@ -1796,145 +1790,6 @@
         <w:ind w:firstLine="709"/>
         <w:jc w:val="both"/>
         <w:outlineLvl w:val="1"/>
-        <w:rPr>
-          <w:rFonts w:ascii="Times New Roman" w:eastAsia="Times New Roman" w:hAnsi="Times New Roman" w:cs="Times New Roman" w:hint="cs"/>
-          <w:b/>
-          <w:bCs/>
-          <w:spacing w:val="-2"/>
-          <w:sz w:val="36"/>
-          <w:szCs w:val="36"/>
-          <w:lang w:eastAsia="pt-BR"/>
-        </w:rPr>
-      </w:pPr>
-      <w:bookmarkStart w:id="1" w:name="_Toc126781586"/>
-      <w:r>
-        <w:rPr>
-          <w:rFonts w:ascii="Times New Roman" w:eastAsia="Times New Roman" w:hAnsi="Times New Roman" w:cs="Times New Roman" w:hint="cs"/>
-          <w:b/>
-          <w:bCs/>
-          <w:spacing w:val="-2"/>
-          <w:sz w:val="36"/>
-          <w:szCs w:val="36"/>
-          <w:lang w:eastAsia="pt-BR"/>
-        </w:rPr>
-        <w:t>Objetivo</w:t>
-      </w:r>
-      <w:bookmarkEnd w:id="1"/>
-    </w:p>
-    <w:p>
-      <w:pPr>
-        <w:spacing w:beforeAutospacing="1" w:afterAutospacing="1" w:line="360" w:lineRule="auto"/>
-        <w:ind w:firstLine="709"/>
-        <w:jc w:val="both"/>
-        <w:rPr>
-          <w:rFonts w:ascii="Times New Roman" w:eastAsia="Times New Roman" w:hAnsi="Times New Roman" w:cs="Times New Roman" w:hint="cs"/>
-          <w:spacing w:val="-1"/>
-          <w:sz w:val="24"/>
-          <w:szCs w:val="24"/>
-          <w:lang w:eastAsia="pt-BR"/>
-        </w:rPr>
-      </w:pPr>
-      <w:r>
-        <w:rPr>
-          <w:rFonts w:ascii="Times New Roman" w:eastAsia="Times New Roman" w:hAnsi="Times New Roman" w:cs="Times New Roman" w:hint="cs"/>
-          <w:spacing w:val="-1"/>
-          <w:sz w:val="24"/>
-          <w:szCs w:val="24"/>
-          <w:lang w:eastAsia="pt-BR"/>
-        </w:rPr>
-        <w:t xml:space="preserve">Para que o ecossistema do Open </w:t>
-      </w:r>
-      <w:proofErr w:type="spellStart"/>
-      <w:r>
-        <w:rPr>
-          <w:rFonts w:ascii="Times New Roman" w:eastAsia="Times New Roman" w:hAnsi="Times New Roman" w:cs="Times New Roman" w:hint="cs"/>
-          <w:spacing w:val="-1"/>
-          <w:sz w:val="24"/>
-          <w:szCs w:val="24"/>
-          <w:lang w:eastAsia="pt-BR"/>
-        </w:rPr>
-        <w:t>Insurance</w:t>
-      </w:r>
-      <w:proofErr w:type="spellEnd"/>
-      <w:r>
-        <w:rPr>
-          <w:rFonts w:ascii="Times New Roman" w:eastAsia="Times New Roman" w:hAnsi="Times New Roman" w:cs="Times New Roman" w:hint="cs"/>
-          <w:spacing w:val="-1"/>
-          <w:sz w:val="24"/>
-          <w:szCs w:val="24"/>
-          <w:lang w:eastAsia="pt-BR"/>
-        </w:rPr>
-        <w:t xml:space="preserve"> Brasil seja saudável para sociedades participantes e clientes finais, fez-se necessária a criação de uma plataforma que deverá concentrar dados sobre as chamadas que as sociedades participantes fazem umas às outras. Dessa forma, torna-se possível coletar informações com o objetivo de se criar métricas e indicadores a fim de se ter visibilidade sobre todo o ambiente.</w:t>
-      </w:r>
-    </w:p>
-    <w:p>
-      <w:pPr>
-        <w:spacing w:beforeAutospacing="1" w:afterAutospacing="1" w:line="360" w:lineRule="auto"/>
-        <w:ind w:firstLine="709"/>
-        <w:jc w:val="both"/>
-        <w:rPr>
-          <w:rFonts w:ascii="Times New Roman" w:eastAsia="Times New Roman" w:hAnsi="Times New Roman" w:cs="Times New Roman" w:hint="cs"/>
-          <w:spacing w:val="-1"/>
-          <w:sz w:val="24"/>
-          <w:szCs w:val="24"/>
-          <w:lang w:eastAsia="pt-BR"/>
-        </w:rPr>
-      </w:pPr>
-      <w:r>
-        <w:rPr>
-          <w:rFonts w:ascii="Times New Roman" w:eastAsia="Times New Roman" w:hAnsi="Times New Roman" w:cs="Times New Roman" w:hint="cs"/>
-          <w:spacing w:val="-1"/>
-          <w:sz w:val="24"/>
-          <w:szCs w:val="24"/>
-          <w:lang w:eastAsia="pt-BR"/>
-        </w:rPr>
-        <w:t xml:space="preserve">No intuito de manter a integridade e consistência nos dados, o modelo de reporte proposto a ser enviado pelas Sociedades Participantes, passarão posteriormente por um processo de conciliação, não previsto nesta etapa de implementação </w:t>
-      </w:r>
-    </w:p>
-    <w:p>
-      <w:pPr>
-        <w:spacing w:before="432" w:after="0" w:line="360" w:lineRule="auto"/>
-        <w:ind w:firstLine="709"/>
-        <w:jc w:val="both"/>
-        <w:outlineLvl w:val="1"/>
-        <w:rPr>
-          <w:rFonts w:ascii="Times New Roman" w:eastAsia="Times New Roman" w:hAnsi="Times New Roman" w:cs="Times New Roman" w:hint="cs"/>
-          <w:b/>
-          <w:bCs/>
-          <w:spacing w:val="-2"/>
-          <w:sz w:val="36"/>
-          <w:szCs w:val="36"/>
-          <w:lang w:eastAsia="pt-BR"/>
-        </w:rPr>
-      </w:pPr>
-      <w:bookmarkStart w:id="2" w:name="_Toc126781587"/>
-      <w:r>
-        <w:rPr>
-          <w:rFonts w:ascii="Times New Roman" w:eastAsia="Times New Roman" w:hAnsi="Times New Roman" w:cs="Times New Roman" w:hint="cs"/>
-          <w:b/>
-          <w:bCs/>
-          <w:spacing w:val="-2"/>
-          <w:sz w:val="36"/>
-          <w:szCs w:val="36"/>
-          <w:lang w:eastAsia="pt-BR"/>
-        </w:rPr>
-        <w:t xml:space="preserve">O que a plataforma não </w:t>
-      </w:r>
-      <w:proofErr w:type="gramStart"/>
-      <w:r>
-        <w:rPr>
-          <w:rFonts w:ascii="Times New Roman" w:eastAsia="Times New Roman" w:hAnsi="Times New Roman" w:cs="Times New Roman" w:hint="cs"/>
-          <w:b/>
-          <w:bCs/>
-          <w:spacing w:val="-2"/>
-          <w:sz w:val="36"/>
-          <w:szCs w:val="36"/>
-          <w:lang w:eastAsia="pt-BR"/>
-        </w:rPr>
-        <w:t>é</w:t>
-      </w:r>
-      <w:bookmarkEnd w:id="2"/>
-      <w:r>
         <w:rPr>
           <w:rFonts w:ascii="Times New Roman" w:eastAsia="Times New Roman" w:hAnsi="Times New Roman" w:cs="Times New Roman"/>
           <w:b/>
@@ -1944,9 +1799,21 @@
           <w:szCs w:val="36"/>
           <w:lang w:eastAsia="pt-BR"/>
         </w:rPr>
-        <w:t xml:space="preserve"> ?</w:t>
-      </w:r>
-      <w:proofErr w:type="gramEnd"/>
+      </w:pPr>
+      <w:bookmarkStart w:id="1" w:name="_Toc126781586"/>
+      <w:r>
+        <w:rPr>
+          <w:rFonts w:ascii="Times New Roman" w:eastAsia="Times New Roman" w:hAnsi="Times New Roman" w:cs="Times New Roman" w:hint="cs"/>
+          <w:b/>
+          <w:bCs/>
+          <w:spacing w:val="-2"/>
+          <w:sz w:val="36"/>
+          <w:szCs w:val="36"/>
+          <w:lang w:eastAsia="pt-BR"/>
+        </w:rPr>
+        <w:t>Objetivo</w:t>
+      </w:r>
+      <w:bookmarkEnd w:id="1"/>
     </w:p>
     <w:p>
       <w:pPr>
@@ -1954,22 +1821,44 @@
         <w:ind w:firstLine="709"/>
         <w:jc w:val="both"/>
         <w:rPr>
-          <w:rFonts w:ascii="Times New Roman" w:eastAsia="Times New Roman" w:hAnsi="Times New Roman" w:cs="Times New Roman" w:hint="cs"/>
-          <w:spacing w:val="-1"/>
-          <w:sz w:val="24"/>
-          <w:szCs w:val="24"/>
-          <w:lang w:eastAsia="pt-BR"/>
-        </w:rPr>
-      </w:pPr>
-      <w:r>
-        <w:rPr>
-          <w:rFonts w:ascii="Times New Roman" w:eastAsia="Times New Roman" w:hAnsi="Times New Roman" w:cs="Times New Roman" w:hint="cs"/>
-          <w:spacing w:val="-1"/>
-          <w:sz w:val="24"/>
-          <w:szCs w:val="24"/>
-          <w:lang w:eastAsia="pt-BR"/>
-        </w:rPr>
-        <w:t>A plataforma recebe os dados de maneira póstuma, ou seja, dentro do período de fechamento, depois de a chamada concreta ter sido feita. Dada essa natureza, a plataforma não pode atuar como um agente que proíbe, bloqueia ou interfere nas interações entre as sociedades participantes.</w:t>
+          <w:rFonts w:ascii="Times New Roman" w:eastAsia="Times New Roman" w:hAnsi="Times New Roman" w:cs="Times New Roman"/>
+          <w:spacing w:val="-1"/>
+          <w:sz w:val="24"/>
+          <w:szCs w:val="24"/>
+          <w:lang w:eastAsia="pt-BR"/>
+        </w:rPr>
+      </w:pPr>
+      <w:r>
+        <w:rPr>
+          <w:rFonts w:ascii="Times New Roman" w:eastAsia="Times New Roman" w:hAnsi="Times New Roman" w:cs="Times New Roman" w:hint="cs"/>
+          <w:spacing w:val="-1"/>
+          <w:sz w:val="24"/>
+          <w:szCs w:val="24"/>
+          <w:lang w:eastAsia="pt-BR"/>
+        </w:rPr>
+        <w:t xml:space="preserve">Para que o ecossistema do Open </w:t>
+      </w:r>
+      <w:proofErr w:type="spellStart"/>
+      <w:r>
+        <w:rPr>
+          <w:rFonts w:ascii="Times New Roman" w:eastAsia="Times New Roman" w:hAnsi="Times New Roman" w:cs="Times New Roman" w:hint="cs"/>
+          <w:spacing w:val="-1"/>
+          <w:sz w:val="24"/>
+          <w:szCs w:val="24"/>
+          <w:lang w:eastAsia="pt-BR"/>
+        </w:rPr>
+        <w:t>Insurance</w:t>
+      </w:r>
+      <w:proofErr w:type="spellEnd"/>
+      <w:r>
+        <w:rPr>
+          <w:rFonts w:ascii="Times New Roman" w:eastAsia="Times New Roman" w:hAnsi="Times New Roman" w:cs="Times New Roman" w:hint="cs"/>
+          <w:spacing w:val="-1"/>
+          <w:sz w:val="24"/>
+          <w:szCs w:val="24"/>
+          <w:lang w:eastAsia="pt-BR"/>
+        </w:rPr>
+        <w:t xml:space="preserve"> Brasil seja saudável para sociedades participantes e clientes finais, fez-se necessária a criação de uma plataforma que deverá concentrar dados sobre as chamadas que as sociedades participantes fazem umas às outras. Dessa forma, torna-se possível coletar informações com o objetivo de se criar métricas e indicadores a fim de se ter visibilidade sobre todo o ambiente.</w:t>
       </w:r>
     </w:p>
     <w:p>
@@ -1978,22 +1867,22 @@
         <w:ind w:firstLine="709"/>
         <w:jc w:val="both"/>
         <w:rPr>
-          <w:rFonts w:ascii="Times New Roman" w:eastAsia="Times New Roman" w:hAnsi="Times New Roman" w:cs="Times New Roman" w:hint="cs"/>
-          <w:spacing w:val="-1"/>
-          <w:sz w:val="24"/>
-          <w:szCs w:val="24"/>
-          <w:lang w:eastAsia="pt-BR"/>
-        </w:rPr>
-      </w:pPr>
-      <w:r>
-        <w:rPr>
-          <w:rFonts w:ascii="Times New Roman" w:eastAsia="Times New Roman" w:hAnsi="Times New Roman" w:cs="Times New Roman" w:hint="cs"/>
-          <w:spacing w:val="-1"/>
-          <w:sz w:val="24"/>
-          <w:szCs w:val="24"/>
-          <w:lang w:eastAsia="pt-BR"/>
-        </w:rPr>
-        <w:t>Por mais que concentre informações importantes das chamadas entre as sociedades participantes, a plataforma não é uma ferramenta de BI, e o controle de acesso aos dados é feito em diferentes níveis (Público, Participante e Secretariado).</w:t>
+          <w:rFonts w:ascii="Times New Roman" w:eastAsia="Times New Roman" w:hAnsi="Times New Roman" w:cs="Times New Roman"/>
+          <w:spacing w:val="-1"/>
+          <w:sz w:val="24"/>
+          <w:szCs w:val="24"/>
+          <w:lang w:eastAsia="pt-BR"/>
+        </w:rPr>
+      </w:pPr>
+      <w:r>
+        <w:rPr>
+          <w:rFonts w:ascii="Times New Roman" w:eastAsia="Times New Roman" w:hAnsi="Times New Roman" w:cs="Times New Roman" w:hint="cs"/>
+          <w:spacing w:val="-1"/>
+          <w:sz w:val="24"/>
+          <w:szCs w:val="24"/>
+          <w:lang w:eastAsia="pt-BR"/>
+        </w:rPr>
+        <w:t xml:space="preserve">No intuito de manter a integridade e consistência nos dados, o modelo de reporte proposto a ser enviado pelas Sociedades Participantes, passarão posteriormente por um processo de conciliação, não previsto nesta etapa de implementação </w:t>
       </w:r>
     </w:p>
     <w:p>
@@ -2012,14 +1901,34 @@
           <w:lang w:eastAsia="pt-BR"/>
         </w:rPr>
       </w:pPr>
-      <w:bookmarkStart w:id="3" w:name="_Toc126781588"/>
-    </w:p>
-    <w:p>
-      <w:pPr>
-        <w:spacing w:before="432" w:after="0" w:line="360" w:lineRule="auto"/>
-        <w:ind w:firstLine="709"/>
-        <w:jc w:val="both"/>
-        <w:outlineLvl w:val="1"/>
+      <w:bookmarkStart w:id="2" w:name="_Toc126781587"/>
+      <w:r>
+        <w:rPr>
+          <w:rFonts w:ascii="Times New Roman" w:eastAsia="Times New Roman" w:hAnsi="Times New Roman" w:cs="Times New Roman" w:hint="cs"/>
+          <w:b/>
+          <w:bCs/>
+          <w:spacing w:val="-2"/>
+          <w:sz w:val="36"/>
+          <w:szCs w:val="36"/>
+          <w:lang w:eastAsia="pt-BR"/>
+        </w:rPr>
+        <w:t xml:space="preserve">O que a plataforma não </w:t>
+      </w:r>
+      <w:proofErr w:type="gramStart"/>
+      <w:r>
+        <w:rPr>
+          <w:rFonts w:ascii="Times New Roman" w:eastAsia="Times New Roman" w:hAnsi="Times New Roman" w:cs="Times New Roman" w:hint="cs"/>
+          <w:b/>
+          <w:bCs/>
+          <w:spacing w:val="-2"/>
+          <w:sz w:val="36"/>
+          <w:szCs w:val="36"/>
+          <w:lang w:eastAsia="pt-BR"/>
+        </w:rPr>
+        <w:t>é</w:t>
+      </w:r>
+      <w:bookmarkEnd w:id="2"/>
+      <w:r>
         <w:rPr>
           <w:rFonts w:ascii="Times New Roman" w:eastAsia="Times New Roman" w:hAnsi="Times New Roman" w:cs="Times New Roman"/>
           <w:b/>
@@ -2029,7 +1938,57 @@
           <w:szCs w:val="36"/>
           <w:lang w:eastAsia="pt-BR"/>
         </w:rPr>
-      </w:pPr>
+        <w:t xml:space="preserve"> ?</w:t>
+      </w:r>
+      <w:proofErr w:type="gramEnd"/>
+    </w:p>
+    <w:p>
+      <w:pPr>
+        <w:spacing w:beforeAutospacing="1" w:afterAutospacing="1" w:line="360" w:lineRule="auto"/>
+        <w:ind w:firstLine="709"/>
+        <w:jc w:val="both"/>
+        <w:rPr>
+          <w:rFonts w:ascii="Times New Roman" w:eastAsia="Times New Roman" w:hAnsi="Times New Roman" w:cs="Times New Roman"/>
+          <w:spacing w:val="-1"/>
+          <w:sz w:val="24"/>
+          <w:szCs w:val="24"/>
+          <w:lang w:eastAsia="pt-BR"/>
+        </w:rPr>
+      </w:pPr>
+      <w:r>
+        <w:rPr>
+          <w:rFonts w:ascii="Times New Roman" w:eastAsia="Times New Roman" w:hAnsi="Times New Roman" w:cs="Times New Roman" w:hint="cs"/>
+          <w:spacing w:val="-1"/>
+          <w:sz w:val="24"/>
+          <w:szCs w:val="24"/>
+          <w:lang w:eastAsia="pt-BR"/>
+        </w:rPr>
+        <w:t>A plataforma recebe os dados de maneira póstuma, ou seja, dentro do período de fechamento, depois de a chamada concreta ter sido feita. Dada essa natureza, a plataforma não pode atuar como um agente que proíbe, bloqueia ou interfere nas interações entre as sociedades participantes.</w:t>
+      </w:r>
+    </w:p>
+    <w:p>
+      <w:pPr>
+        <w:spacing w:beforeAutospacing="1" w:afterAutospacing="1" w:line="360" w:lineRule="auto"/>
+        <w:ind w:firstLine="709"/>
+        <w:jc w:val="both"/>
+        <w:rPr>
+          <w:rFonts w:ascii="Times New Roman" w:eastAsia="Times New Roman" w:hAnsi="Times New Roman" w:cs="Times New Roman"/>
+          <w:spacing w:val="-1"/>
+          <w:sz w:val="24"/>
+          <w:szCs w:val="24"/>
+          <w:lang w:eastAsia="pt-BR"/>
+        </w:rPr>
+      </w:pPr>
+      <w:r>
+        <w:rPr>
+          <w:rFonts w:ascii="Times New Roman" w:eastAsia="Times New Roman" w:hAnsi="Times New Roman" w:cs="Times New Roman" w:hint="cs"/>
+          <w:spacing w:val="-1"/>
+          <w:sz w:val="24"/>
+          <w:szCs w:val="24"/>
+          <w:lang w:eastAsia="pt-BR"/>
+        </w:rPr>
+        <w:t>Por mais que concentre informações importantes das chamadas entre as sociedades participantes, a plataforma não é uma ferramenta de BI, e o controle de acesso aos dados é feito em diferentes níveis (Público, Participante e Secretariado).</w:t>
+      </w:r>
     </w:p>
     <w:p>
       <w:pPr>
@@ -2038,7 +1997,42 @@
         <w:jc w:val="both"/>
         <w:outlineLvl w:val="1"/>
         <w:rPr>
-          <w:rFonts w:ascii="Times New Roman" w:eastAsia="Times New Roman" w:hAnsi="Times New Roman" w:cs="Times New Roman" w:hint="cs"/>
+          <w:rFonts w:ascii="Times New Roman" w:eastAsia="Times New Roman" w:hAnsi="Times New Roman" w:cs="Times New Roman"/>
+          <w:b/>
+          <w:bCs/>
+          <w:spacing w:val="-2"/>
+          <w:sz w:val="36"/>
+          <w:szCs w:val="36"/>
+          <w:lang w:eastAsia="pt-BR"/>
+        </w:rPr>
+      </w:pPr>
+      <w:bookmarkStart w:id="3" w:name="_Toc126781588"/>
+    </w:p>
+    <w:p>
+      <w:pPr>
+        <w:spacing w:before="432" w:after="0" w:line="360" w:lineRule="auto"/>
+        <w:ind w:firstLine="709"/>
+        <w:jc w:val="both"/>
+        <w:outlineLvl w:val="1"/>
+        <w:rPr>
+          <w:rFonts w:ascii="Times New Roman" w:eastAsia="Times New Roman" w:hAnsi="Times New Roman" w:cs="Times New Roman"/>
+          <w:b/>
+          <w:bCs/>
+          <w:spacing w:val="-2"/>
+          <w:sz w:val="36"/>
+          <w:szCs w:val="36"/>
+          <w:lang w:eastAsia="pt-BR"/>
+        </w:rPr>
+      </w:pPr>
+    </w:p>
+    <w:p>
+      <w:pPr>
+        <w:spacing w:before="432" w:after="0" w:line="360" w:lineRule="auto"/>
+        <w:ind w:firstLine="709"/>
+        <w:jc w:val="both"/>
+        <w:outlineLvl w:val="1"/>
+        <w:rPr>
+          <w:rFonts w:ascii="Times New Roman" w:eastAsia="Times New Roman" w:hAnsi="Times New Roman" w:cs="Times New Roman"/>
           <w:b/>
           <w:bCs/>
           <w:spacing w:val="-2"/>
@@ -2072,7 +2066,7 @@
         <w:ind w:firstLine="709"/>
         <w:jc w:val="both"/>
         <w:rPr>
-          <w:rFonts w:ascii="Times New Roman" w:eastAsia="Times New Roman" w:hAnsi="Times New Roman" w:cs="Times New Roman" w:hint="cs"/>
+          <w:rFonts w:ascii="Times New Roman" w:eastAsia="Times New Roman" w:hAnsi="Times New Roman" w:cs="Times New Roman"/>
           <w:spacing w:val="-1"/>
           <w:sz w:val="24"/>
           <w:szCs w:val="24"/>
@@ -2122,7 +2116,7 @@
         <w:ind w:firstLine="709"/>
         <w:jc w:val="both"/>
         <w:rPr>
-          <w:rFonts w:ascii="Times New Roman" w:eastAsia="Times New Roman" w:hAnsi="Times New Roman" w:cs="Times New Roman" w:hint="cs"/>
+          <w:rFonts w:ascii="Times New Roman" w:eastAsia="Times New Roman" w:hAnsi="Times New Roman" w:cs="Times New Roman"/>
           <w:spacing w:val="-1"/>
           <w:sz w:val="24"/>
           <w:szCs w:val="24"/>
@@ -2264,7 +2258,7 @@
         <w:ind w:firstLine="709"/>
         <w:jc w:val="both"/>
         <w:rPr>
-          <w:rFonts w:ascii="Times New Roman" w:eastAsia="Times New Roman" w:hAnsi="Times New Roman" w:cs="Times New Roman" w:hint="cs"/>
+          <w:rFonts w:ascii="Times New Roman" w:eastAsia="Times New Roman" w:hAnsi="Times New Roman" w:cs="Times New Roman"/>
           <w:spacing w:val="-1"/>
           <w:sz w:val="24"/>
           <w:szCs w:val="24"/>
@@ -2289,7 +2283,7 @@
         <w:jc w:val="both"/>
         <w:outlineLvl w:val="0"/>
         <w:rPr>
-          <w:rFonts w:ascii="Times New Roman" w:eastAsia="Times New Roman" w:hAnsi="Times New Roman" w:cs="Times New Roman" w:hint="cs"/>
+          <w:rFonts w:ascii="Times New Roman" w:eastAsia="Times New Roman" w:hAnsi="Times New Roman" w:cs="Times New Roman"/>
           <w:b/>
           <w:bCs/>
           <w:spacing w:val="-2"/>
@@ -2321,7 +2315,7 @@
         <w:ind w:firstLine="709"/>
         <w:jc w:val="both"/>
         <w:rPr>
-          <w:rFonts w:ascii="Times New Roman" w:eastAsia="Times New Roman" w:hAnsi="Times New Roman" w:cs="Times New Roman" w:hint="cs"/>
+          <w:rFonts w:ascii="Times New Roman" w:eastAsia="Times New Roman" w:hAnsi="Times New Roman" w:cs="Times New Roman"/>
           <w:spacing w:val="-1"/>
           <w:sz w:val="24"/>
           <w:szCs w:val="24"/>
@@ -2368,7 +2362,7 @@
         <w:jc w:val="both"/>
         <w:outlineLvl w:val="1"/>
         <w:rPr>
-          <w:rFonts w:ascii="Times New Roman" w:eastAsia="Times New Roman" w:hAnsi="Times New Roman" w:cs="Times New Roman" w:hint="cs"/>
+          <w:rFonts w:ascii="Times New Roman" w:eastAsia="Times New Roman" w:hAnsi="Times New Roman" w:cs="Times New Roman"/>
           <w:b/>
           <w:bCs/>
           <w:spacing w:val="-2"/>
@@ -2412,7 +2406,7 @@
         <w:ind w:firstLine="709"/>
         <w:jc w:val="both"/>
         <w:rPr>
-          <w:rFonts w:ascii="Times New Roman" w:eastAsia="Times New Roman" w:hAnsi="Times New Roman" w:cs="Times New Roman" w:hint="cs"/>
+          <w:rFonts w:ascii="Times New Roman" w:eastAsia="Times New Roman" w:hAnsi="Times New Roman" w:cs="Times New Roman"/>
           <w:spacing w:val="-1"/>
           <w:sz w:val="24"/>
           <w:szCs w:val="24"/>
@@ -2532,7 +2526,7 @@
         <w:ind w:firstLine="709"/>
         <w:jc w:val="both"/>
         <w:rPr>
-          <w:rFonts w:ascii="Times New Roman" w:eastAsia="Times New Roman" w:hAnsi="Times New Roman" w:cs="Times New Roman" w:hint="cs"/>
+          <w:rFonts w:ascii="Times New Roman" w:eastAsia="Times New Roman" w:hAnsi="Times New Roman" w:cs="Times New Roman"/>
           <w:spacing w:val="-1"/>
           <w:sz w:val="24"/>
           <w:szCs w:val="24"/>
@@ -2579,7 +2573,7 @@
         <w:jc w:val="both"/>
         <w:outlineLvl w:val="1"/>
         <w:rPr>
-          <w:rFonts w:ascii="Times New Roman" w:eastAsia="Times New Roman" w:hAnsi="Times New Roman" w:cs="Times New Roman" w:hint="cs"/>
+          <w:rFonts w:ascii="Times New Roman" w:eastAsia="Times New Roman" w:hAnsi="Times New Roman" w:cs="Times New Roman"/>
           <w:b/>
           <w:bCs/>
           <w:spacing w:val="-2"/>
@@ -2609,7 +2603,7 @@
         <w:ind w:firstLine="709"/>
         <w:jc w:val="both"/>
         <w:rPr>
-          <w:rFonts w:ascii="Times New Roman" w:eastAsia="Times New Roman" w:hAnsi="Times New Roman" w:cs="Times New Roman" w:hint="cs"/>
+          <w:rFonts w:ascii="Times New Roman" w:eastAsia="Times New Roman" w:hAnsi="Times New Roman" w:cs="Times New Roman"/>
           <w:spacing w:val="-1"/>
           <w:sz w:val="24"/>
           <w:szCs w:val="24"/>
@@ -2650,7 +2644,7 @@
         <w:jc w:val="both"/>
         <w:outlineLvl w:val="1"/>
         <w:rPr>
-          <w:rFonts w:ascii="Times New Roman" w:eastAsia="Times New Roman" w:hAnsi="Times New Roman" w:cs="Times New Roman" w:hint="cs"/>
+          <w:rFonts w:ascii="Times New Roman" w:eastAsia="Times New Roman" w:hAnsi="Times New Roman" w:cs="Times New Roman"/>
           <w:b/>
           <w:bCs/>
           <w:spacing w:val="-2"/>
@@ -2680,7 +2674,7 @@
         <w:ind w:firstLine="709"/>
         <w:jc w:val="both"/>
         <w:rPr>
-          <w:rFonts w:ascii="Times New Roman" w:eastAsia="Times New Roman" w:hAnsi="Times New Roman" w:cs="Times New Roman" w:hint="cs"/>
+          <w:rFonts w:ascii="Times New Roman" w:eastAsia="Times New Roman" w:hAnsi="Times New Roman" w:cs="Times New Roman"/>
           <w:spacing w:val="-1"/>
           <w:sz w:val="24"/>
           <w:szCs w:val="24"/>
@@ -2771,7 +2765,7 @@
         <w:jc w:val="both"/>
         <w:outlineLvl w:val="1"/>
         <w:rPr>
-          <w:rFonts w:ascii="Times New Roman" w:eastAsia="Times New Roman" w:hAnsi="Times New Roman" w:cs="Times New Roman" w:hint="cs"/>
+          <w:rFonts w:ascii="Times New Roman" w:eastAsia="Times New Roman" w:hAnsi="Times New Roman" w:cs="Times New Roman"/>
           <w:b/>
           <w:bCs/>
           <w:spacing w:val="-2"/>
@@ -2818,7 +2812,7 @@
         <w:ind w:firstLine="709"/>
         <w:jc w:val="both"/>
         <w:rPr>
-          <w:rFonts w:ascii="Times New Roman" w:eastAsia="Times New Roman" w:hAnsi="Times New Roman" w:cs="Times New Roman" w:hint="cs"/>
+          <w:rFonts w:ascii="Times New Roman" w:eastAsia="Times New Roman" w:hAnsi="Times New Roman" w:cs="Times New Roman"/>
           <w:spacing w:val="-1"/>
           <w:sz w:val="24"/>
           <w:szCs w:val="24"/>
@@ -2953,7 +2947,7 @@
         <w:ind w:firstLine="709"/>
         <w:jc w:val="both"/>
         <w:rPr>
-          <w:rFonts w:ascii="Times New Roman" w:eastAsia="Times New Roman" w:hAnsi="Times New Roman" w:cs="Times New Roman" w:hint="cs"/>
+          <w:rFonts w:ascii="Times New Roman" w:eastAsia="Times New Roman" w:hAnsi="Times New Roman" w:cs="Times New Roman"/>
           <w:b/>
           <w:bCs/>
           <w:spacing w:val="-1"/>
@@ -2984,7 +2978,7 @@
         <w:ind w:firstLine="709"/>
         <w:jc w:val="both"/>
         <w:rPr>
-          <w:rFonts w:ascii="Times New Roman" w:eastAsia="Times New Roman" w:hAnsi="Times New Roman" w:cs="Times New Roman" w:hint="cs"/>
+          <w:rFonts w:ascii="Times New Roman" w:eastAsia="Times New Roman" w:hAnsi="Times New Roman" w:cs="Times New Roman"/>
           <w:spacing w:val="-1"/>
           <w:sz w:val="24"/>
           <w:szCs w:val="24"/>
@@ -3001,7 +2995,7 @@
         <w:ind w:firstLine="709"/>
         <w:jc w:val="both"/>
         <w:rPr>
-          <w:rFonts w:ascii="Times New Roman" w:eastAsia="Times New Roman" w:hAnsi="Times New Roman" w:cs="Times New Roman" w:hint="cs"/>
+          <w:rFonts w:ascii="Times New Roman" w:eastAsia="Times New Roman" w:hAnsi="Times New Roman" w:cs="Times New Roman"/>
           <w:b/>
           <w:bCs/>
           <w:spacing w:val="-1"/>
@@ -3032,7 +3026,7 @@
         <w:ind w:firstLine="709"/>
         <w:jc w:val="both"/>
         <w:rPr>
-          <w:rFonts w:ascii="Times New Roman" w:eastAsia="Times New Roman" w:hAnsi="Times New Roman" w:cs="Times New Roman" w:hint="cs"/>
+          <w:rFonts w:ascii="Times New Roman" w:eastAsia="Times New Roman" w:hAnsi="Times New Roman" w:cs="Times New Roman"/>
           <w:spacing w:val="-1"/>
           <w:sz w:val="24"/>
           <w:szCs w:val="24"/>
@@ -3059,7 +3053,7 @@
         <w:ind w:firstLine="709"/>
         <w:jc w:val="both"/>
         <w:rPr>
-          <w:rFonts w:ascii="Times New Roman" w:eastAsia="Times New Roman" w:hAnsi="Times New Roman" w:cs="Times New Roman" w:hint="cs"/>
+          <w:rFonts w:ascii="Times New Roman" w:eastAsia="Times New Roman" w:hAnsi="Times New Roman" w:cs="Times New Roman"/>
           <w:spacing w:val="-1"/>
           <w:sz w:val="24"/>
           <w:szCs w:val="24"/>
@@ -3152,7 +3146,7 @@
         <w:ind w:firstLine="709"/>
         <w:jc w:val="both"/>
         <w:rPr>
-          <w:rFonts w:ascii="Times New Roman" w:eastAsia="Times New Roman" w:hAnsi="Times New Roman" w:cs="Times New Roman" w:hint="cs"/>
+          <w:rFonts w:ascii="Times New Roman" w:eastAsia="Times New Roman" w:hAnsi="Times New Roman" w:cs="Times New Roman"/>
           <w:b/>
           <w:bCs/>
           <w:spacing w:val="-1"/>
@@ -3184,7 +3178,7 @@
         <w:ind w:firstLine="709"/>
         <w:jc w:val="both"/>
         <w:rPr>
-          <w:rFonts w:ascii="Times New Roman" w:hAnsi="Times New Roman" w:cs="Times New Roman" w:hint="cs"/>
+          <w:rFonts w:ascii="Times New Roman" w:hAnsi="Times New Roman" w:cs="Times New Roman"/>
           <w:spacing w:val="-2"/>
           <w:sz w:val="41"/>
           <w:szCs w:val="41"/>
@@ -3240,7 +3234,7 @@
         <w:jc w:val="both"/>
         <w:outlineLvl w:val="1"/>
         <w:rPr>
-          <w:rFonts w:ascii="Times New Roman" w:eastAsia="Times New Roman" w:hAnsi="Times New Roman" w:cs="Times New Roman" w:hint="cs"/>
+          <w:rFonts w:ascii="Times New Roman" w:eastAsia="Times New Roman" w:hAnsi="Times New Roman" w:cs="Times New Roman"/>
           <w:b/>
           <w:bCs/>
           <w:spacing w:val="-2"/>
@@ -3270,7 +3264,7 @@
         <w:ind w:firstLine="709"/>
         <w:jc w:val="both"/>
         <w:rPr>
-          <w:rFonts w:ascii="Times New Roman" w:eastAsia="Times New Roman" w:hAnsi="Times New Roman" w:cs="Times New Roman" w:hint="cs"/>
+          <w:rFonts w:ascii="Times New Roman" w:eastAsia="Times New Roman" w:hAnsi="Times New Roman" w:cs="Times New Roman"/>
           <w:spacing w:val="-1"/>
           <w:sz w:val="24"/>
           <w:szCs w:val="24"/>
@@ -3298,7 +3292,7 @@
         <w:ind w:firstLine="709"/>
         <w:jc w:val="both"/>
         <w:rPr>
-          <w:rFonts w:ascii="Times New Roman" w:eastAsia="Times New Roman" w:hAnsi="Times New Roman" w:cs="Times New Roman" w:hint="cs"/>
+          <w:rFonts w:ascii="Times New Roman" w:eastAsia="Times New Roman" w:hAnsi="Times New Roman" w:cs="Times New Roman"/>
           <w:spacing w:val="-1"/>
           <w:sz w:val="24"/>
           <w:szCs w:val="24"/>
@@ -3336,7 +3330,7 @@
         <w:ind w:firstLine="709"/>
         <w:jc w:val="both"/>
         <w:rPr>
-          <w:rFonts w:ascii="Times New Roman" w:eastAsia="Times New Roman" w:hAnsi="Times New Roman" w:cs="Times New Roman" w:hint="cs"/>
+          <w:rFonts w:ascii="Times New Roman" w:eastAsia="Times New Roman" w:hAnsi="Times New Roman" w:cs="Times New Roman"/>
           <w:spacing w:val="-1"/>
           <w:sz w:val="24"/>
           <w:szCs w:val="24"/>
@@ -3360,7 +3354,7 @@
         <w:ind w:firstLine="709"/>
         <w:jc w:val="both"/>
         <w:rPr>
-          <w:rFonts w:ascii="Times New Roman" w:eastAsia="Times New Roman" w:hAnsi="Times New Roman" w:cs="Times New Roman" w:hint="cs"/>
+          <w:rFonts w:ascii="Times New Roman" w:eastAsia="Times New Roman" w:hAnsi="Times New Roman" w:cs="Times New Roman"/>
           <w:spacing w:val="-1"/>
           <w:sz w:val="24"/>
           <w:szCs w:val="24"/>
@@ -3447,7 +3441,7 @@
         <w:ind w:firstLine="709"/>
         <w:jc w:val="both"/>
         <w:rPr>
-          <w:rFonts w:ascii="Times New Roman" w:eastAsia="Times New Roman" w:hAnsi="Times New Roman" w:cs="Times New Roman" w:hint="cs"/>
+          <w:rFonts w:ascii="Times New Roman" w:eastAsia="Times New Roman" w:hAnsi="Times New Roman" w:cs="Times New Roman"/>
           <w:spacing w:val="-1"/>
           <w:sz w:val="24"/>
           <w:szCs w:val="24"/>
@@ -3461,7 +3455,7 @@
         <w:ind w:firstLine="709"/>
         <w:jc w:val="both"/>
         <w:rPr>
-          <w:rFonts w:ascii="Times New Roman" w:eastAsia="Times New Roman" w:hAnsi="Times New Roman" w:cs="Times New Roman" w:hint="cs"/>
+          <w:rFonts w:ascii="Times New Roman" w:eastAsia="Times New Roman" w:hAnsi="Times New Roman" w:cs="Times New Roman"/>
           <w:spacing w:val="-1"/>
           <w:sz w:val="24"/>
           <w:szCs w:val="24"/>
@@ -3475,7 +3469,7 @@
         <w:ind w:firstLine="709"/>
         <w:jc w:val="both"/>
         <w:rPr>
-          <w:rFonts w:ascii="Times New Roman" w:eastAsia="Times New Roman" w:hAnsi="Times New Roman" w:cs="Times New Roman" w:hint="cs"/>
+          <w:rFonts w:ascii="Times New Roman" w:eastAsia="Times New Roman" w:hAnsi="Times New Roman" w:cs="Times New Roman"/>
           <w:spacing w:val="-1"/>
           <w:sz w:val="24"/>
           <w:szCs w:val="24"/>
@@ -3489,7 +3483,7 @@
         <w:ind w:firstLine="709"/>
         <w:jc w:val="both"/>
         <w:rPr>
-          <w:rFonts w:ascii="Times New Roman" w:eastAsia="Times New Roman" w:hAnsi="Times New Roman" w:cs="Times New Roman" w:hint="cs"/>
+          <w:rFonts w:ascii="Times New Roman" w:eastAsia="Times New Roman" w:hAnsi="Times New Roman" w:cs="Times New Roman"/>
           <w:spacing w:val="-1"/>
           <w:sz w:val="24"/>
           <w:szCs w:val="24"/>
@@ -3503,7 +3497,7 @@
         <w:ind w:firstLine="709"/>
         <w:jc w:val="both"/>
         <w:rPr>
-          <w:rFonts w:ascii="Times New Roman" w:eastAsia="Times New Roman" w:hAnsi="Times New Roman" w:cs="Times New Roman" w:hint="cs"/>
+          <w:rFonts w:ascii="Times New Roman" w:eastAsia="Times New Roman" w:hAnsi="Times New Roman" w:cs="Times New Roman"/>
           <w:spacing w:val="-1"/>
           <w:sz w:val="24"/>
           <w:szCs w:val="24"/>
@@ -3517,7 +3511,7 @@
         <w:ind w:firstLine="709"/>
         <w:jc w:val="both"/>
         <w:rPr>
-          <w:rFonts w:ascii="Times New Roman" w:eastAsia="Times New Roman" w:hAnsi="Times New Roman" w:cs="Times New Roman" w:hint="cs"/>
+          <w:rFonts w:ascii="Times New Roman" w:eastAsia="Times New Roman" w:hAnsi="Times New Roman" w:cs="Times New Roman"/>
           <w:spacing w:val="-1"/>
           <w:sz w:val="24"/>
           <w:szCs w:val="24"/>
@@ -3531,7 +3525,7 @@
         <w:ind w:firstLine="709"/>
         <w:jc w:val="both"/>
         <w:rPr>
-          <w:rFonts w:ascii="Times New Roman" w:eastAsia="Times New Roman" w:hAnsi="Times New Roman" w:cs="Times New Roman" w:hint="cs"/>
+          <w:rFonts w:ascii="Times New Roman" w:eastAsia="Times New Roman" w:hAnsi="Times New Roman" w:cs="Times New Roman"/>
           <w:spacing w:val="-1"/>
           <w:sz w:val="24"/>
           <w:szCs w:val="24"/>
@@ -3544,7 +3538,7 @@
         <w:spacing w:beforeAutospacing="1" w:afterAutospacing="1" w:line="360" w:lineRule="auto"/>
         <w:jc w:val="both"/>
         <w:rPr>
-          <w:rFonts w:ascii="Times New Roman" w:eastAsia="Times New Roman" w:hAnsi="Times New Roman" w:cs="Times New Roman" w:hint="cs"/>
+          <w:rFonts w:ascii="Times New Roman" w:eastAsia="Times New Roman" w:hAnsi="Times New Roman" w:cs="Times New Roman"/>
           <w:spacing w:val="-1"/>
           <w:sz w:val="24"/>
           <w:szCs w:val="24"/>
@@ -3558,7 +3552,7 @@
         <w:ind w:firstLine="709"/>
         <w:jc w:val="both"/>
         <w:rPr>
-          <w:rFonts w:ascii="Times New Roman" w:eastAsia="Times New Roman" w:hAnsi="Times New Roman" w:cs="Times New Roman" w:hint="cs"/>
+          <w:rFonts w:ascii="Times New Roman" w:eastAsia="Times New Roman" w:hAnsi="Times New Roman" w:cs="Times New Roman"/>
           <w:spacing w:val="-1"/>
           <w:sz w:val="24"/>
           <w:szCs w:val="24"/>
@@ -3704,7 +3698,7 @@
         <w:ind w:firstLine="709"/>
         <w:jc w:val="both"/>
         <w:rPr>
-          <w:rFonts w:ascii="Times New Roman" w:eastAsia="Times New Roman" w:hAnsi="Times New Roman" w:cs="Times New Roman" w:hint="cs"/>
+          <w:rFonts w:ascii="Times New Roman" w:eastAsia="Times New Roman" w:hAnsi="Times New Roman" w:cs="Times New Roman"/>
           <w:spacing w:val="-1"/>
           <w:sz w:val="24"/>
           <w:szCs w:val="24"/>
@@ -3739,7 +3733,7 @@
         <w:ind w:firstLine="709"/>
         <w:jc w:val="both"/>
         <w:rPr>
-          <w:rFonts w:ascii="Times New Roman" w:eastAsia="Times New Roman" w:hAnsi="Times New Roman" w:cs="Times New Roman" w:hint="cs"/>
+          <w:rFonts w:ascii="Times New Roman" w:eastAsia="Times New Roman" w:hAnsi="Times New Roman" w:cs="Times New Roman"/>
           <w:spacing w:val="-1"/>
           <w:sz w:val="24"/>
           <w:szCs w:val="24"/>
@@ -3774,7 +3768,7 @@
         <w:ind w:firstLine="709"/>
         <w:jc w:val="both"/>
         <w:rPr>
-          <w:rFonts w:ascii="Times New Roman" w:eastAsia="Times New Roman" w:hAnsi="Times New Roman" w:cs="Times New Roman" w:hint="cs"/>
+          <w:rFonts w:ascii="Times New Roman" w:eastAsia="Times New Roman" w:hAnsi="Times New Roman" w:cs="Times New Roman"/>
           <w:spacing w:val="-1"/>
           <w:sz w:val="24"/>
           <w:szCs w:val="24"/>
@@ -3809,7 +3803,7 @@
         <w:ind w:firstLine="709"/>
         <w:jc w:val="both"/>
         <w:rPr>
-          <w:rFonts w:ascii="Times New Roman" w:eastAsia="Times New Roman" w:hAnsi="Times New Roman" w:cs="Times New Roman" w:hint="cs"/>
+          <w:rFonts w:ascii="Times New Roman" w:eastAsia="Times New Roman" w:hAnsi="Times New Roman" w:cs="Times New Roman"/>
           <w:spacing w:val="-1"/>
           <w:sz w:val="24"/>
           <w:szCs w:val="24"/>
@@ -3823,7 +3817,7 @@
         <w:ind w:firstLine="709"/>
         <w:jc w:val="both"/>
         <w:rPr>
-          <w:rFonts w:ascii="Times New Roman" w:eastAsia="Times New Roman" w:hAnsi="Times New Roman" w:cs="Times New Roman" w:hint="cs"/>
+          <w:rFonts w:ascii="Times New Roman" w:eastAsia="Times New Roman" w:hAnsi="Times New Roman" w:cs="Times New Roman"/>
           <w:b/>
           <w:bCs/>
           <w:spacing w:val="-1"/>
@@ -3851,7 +3845,7 @@
         <w:ind w:firstLine="709"/>
         <w:jc w:val="both"/>
         <w:rPr>
-          <w:rFonts w:ascii="Times New Roman" w:eastAsia="Times New Roman" w:hAnsi="Times New Roman" w:cs="Times New Roman" w:hint="cs"/>
+          <w:rFonts w:ascii="Times New Roman" w:eastAsia="Times New Roman" w:hAnsi="Times New Roman" w:cs="Times New Roman"/>
           <w:spacing w:val="-1"/>
           <w:sz w:val="24"/>
           <w:szCs w:val="24"/>
@@ -3941,7 +3935,7 @@
         <w:ind w:firstLine="709"/>
         <w:jc w:val="both"/>
         <w:rPr>
-          <w:rFonts w:ascii="Times New Roman" w:eastAsia="Times New Roman" w:hAnsi="Times New Roman" w:cs="Times New Roman" w:hint="cs"/>
+          <w:rFonts w:ascii="Times New Roman" w:eastAsia="Times New Roman" w:hAnsi="Times New Roman" w:cs="Times New Roman"/>
           <w:spacing w:val="-1"/>
           <w:sz w:val="24"/>
           <w:szCs w:val="24"/>
@@ -4031,7 +4025,7 @@
         <w:ind w:firstLine="709"/>
         <w:jc w:val="both"/>
         <w:rPr>
-          <w:rFonts w:ascii="Times New Roman" w:eastAsia="Times New Roman" w:hAnsi="Times New Roman" w:cs="Times New Roman" w:hint="cs"/>
+          <w:rFonts w:ascii="Times New Roman" w:eastAsia="Times New Roman" w:hAnsi="Times New Roman" w:cs="Times New Roman"/>
           <w:b/>
           <w:bCs/>
           <w:spacing w:val="-1"/>
@@ -4059,23 +4053,45 @@
         <w:ind w:firstLine="709"/>
         <w:jc w:val="both"/>
         <w:rPr>
-          <w:rFonts w:ascii="Times New Roman" w:eastAsia="Times New Roman" w:hAnsi="Times New Roman" w:cs="Times New Roman" w:hint="cs"/>
-          <w:spacing w:val="-1"/>
-          <w:sz w:val="24"/>
-          <w:szCs w:val="24"/>
-          <w:lang w:val="en-US" w:eastAsia="pt-BR"/>
-        </w:rPr>
-      </w:pPr>
-      <w:r>
-        <w:rPr>
-          <w:rFonts w:ascii="Times New Roman" w:eastAsia="Times New Roman" w:hAnsi="Times New Roman" w:cs="Times New Roman" w:hint="cs"/>
-          <w:spacing w:val="-1"/>
-          <w:sz w:val="24"/>
-          <w:szCs w:val="24"/>
-          <w:lang w:val="en-US" w:eastAsia="pt-BR"/>
+          <w:rFonts w:ascii="Times New Roman" w:eastAsia="Times New Roman" w:hAnsi="Times New Roman" w:cs="Times New Roman"/>
+          <w:spacing w:val="-1"/>
+          <w:sz w:val="24"/>
+          <w:szCs w:val="24"/>
+          <w:lang w:eastAsia="pt-BR"/>
+        </w:rPr>
+      </w:pPr>
+      <w:r>
+        <w:rPr>
+          <w:rFonts w:ascii="Times New Roman" w:eastAsia="Times New Roman" w:hAnsi="Times New Roman" w:cs="Times New Roman" w:hint="cs"/>
+          <w:spacing w:val="-1"/>
+          <w:sz w:val="24"/>
+          <w:szCs w:val="24"/>
+          <w:lang w:eastAsia="pt-BR"/>
         </w:rPr>
         <w:t>/</w:t>
       </w:r>
+      <w:proofErr w:type="spellStart"/>
+      <w:r>
+        <w:rPr>
+          <w:rFonts w:ascii="Times New Roman" w:eastAsia="Times New Roman" w:hAnsi="Times New Roman" w:cs="Times New Roman" w:hint="cs"/>
+          <w:spacing w:val="-1"/>
+          <w:sz w:val="24"/>
+          <w:szCs w:val="24"/>
+          <w:lang w:eastAsia="pt-BR"/>
+        </w:rPr>
+        <w:t>report-api</w:t>
+      </w:r>
+      <w:proofErr w:type="spellEnd"/>
+      <w:r>
+        <w:rPr>
+          <w:rFonts w:ascii="Times New Roman" w:eastAsia="Times New Roman" w:hAnsi="Times New Roman" w:cs="Times New Roman" w:hint="cs"/>
+          <w:spacing w:val="-1"/>
+          <w:sz w:val="24"/>
+          <w:szCs w:val="24"/>
+          <w:lang w:eastAsia="pt-BR"/>
+        </w:rPr>
+        <w:t>/v1/</w:t>
+      </w:r>
       <w:proofErr w:type="gramStart"/>
       <w:r>
         <w:rPr>
@@ -4083,9 +4099,9 @@
           <w:spacing w:val="-1"/>
           <w:sz w:val="24"/>
           <w:szCs w:val="24"/>
-          <w:lang w:val="en-US" w:eastAsia="pt-BR"/>
-        </w:rPr>
-        <w:t>report</w:t>
+          <w:lang w:eastAsia="pt-BR"/>
+        </w:rPr>
+        <w:t>server</w:t>
       </w:r>
       <w:proofErr w:type="gramEnd"/>
       <w:r>
@@ -4094,7 +4110,7 @@
           <w:spacing w:val="-1"/>
           <w:sz w:val="24"/>
           <w:szCs w:val="24"/>
-          <w:lang w:val="en-US" w:eastAsia="pt-BR"/>
+          <w:lang w:eastAsia="pt-BR"/>
         </w:rPr>
         <w:t>-</w:t>
       </w:r>
@@ -4105,20 +4121,20 @@
           <w:spacing w:val="-1"/>
           <w:sz w:val="24"/>
           <w:szCs w:val="24"/>
-          <w:lang w:val="en-US" w:eastAsia="pt-BR"/>
-        </w:rPr>
-        <w:t>api</w:t>
-      </w:r>
-      <w:proofErr w:type="spellEnd"/>
-      <w:r>
-        <w:rPr>
-          <w:rFonts w:ascii="Times New Roman" w:eastAsia="Times New Roman" w:hAnsi="Times New Roman" w:cs="Times New Roman" w:hint="cs"/>
-          <w:spacing w:val="-1"/>
-          <w:sz w:val="24"/>
-          <w:szCs w:val="24"/>
-          <w:lang w:val="en-US" w:eastAsia="pt-BR"/>
-        </w:rPr>
-        <w:t xml:space="preserve">/v1/server-event </w:t>
+          <w:lang w:eastAsia="pt-BR"/>
+        </w:rPr>
+        <w:t>event</w:t>
+      </w:r>
+      <w:proofErr w:type="spellEnd"/>
+      <w:r>
+        <w:rPr>
+          <w:rFonts w:ascii="Times New Roman" w:eastAsia="Times New Roman" w:hAnsi="Times New Roman" w:cs="Times New Roman" w:hint="cs"/>
+          <w:spacing w:val="-1"/>
+          <w:sz w:val="24"/>
+          <w:szCs w:val="24"/>
+          <w:lang w:eastAsia="pt-BR"/>
+        </w:rPr>
+        <w:t xml:space="preserve"> </w:t>
       </w:r>
     </w:p>
     <w:p>
@@ -4127,7 +4143,7 @@
         <w:ind w:firstLine="709"/>
         <w:jc w:val="both"/>
         <w:rPr>
-          <w:rFonts w:ascii="Times New Roman" w:eastAsia="Times New Roman" w:hAnsi="Times New Roman" w:cs="Times New Roman" w:hint="cs"/>
+          <w:rFonts w:ascii="Times New Roman" w:eastAsia="Times New Roman" w:hAnsi="Times New Roman" w:cs="Times New Roman"/>
           <w:spacing w:val="-1"/>
           <w:sz w:val="24"/>
           <w:szCs w:val="24"/>
@@ -4195,7 +4211,7 @@
         <w:ind w:firstLine="709"/>
         <w:jc w:val="both"/>
         <w:rPr>
-          <w:rFonts w:ascii="Times New Roman" w:eastAsia="Times New Roman" w:hAnsi="Times New Roman" w:cs="Times New Roman" w:hint="cs"/>
+          <w:rFonts w:ascii="Times New Roman" w:eastAsia="Times New Roman" w:hAnsi="Times New Roman" w:cs="Times New Roman"/>
           <w:b/>
           <w:bCs/>
           <w:spacing w:val="-1"/>
@@ -4223,7 +4239,7 @@
         <w:ind w:firstLine="709"/>
         <w:jc w:val="both"/>
         <w:rPr>
-          <w:rFonts w:ascii="Times New Roman" w:eastAsia="Times New Roman" w:hAnsi="Times New Roman" w:cs="Times New Roman" w:hint="cs"/>
+          <w:rFonts w:ascii="Times New Roman" w:eastAsia="Times New Roman" w:hAnsi="Times New Roman" w:cs="Times New Roman"/>
           <w:spacing w:val="-1"/>
           <w:sz w:val="24"/>
           <w:szCs w:val="24"/>
@@ -4291,7 +4307,7 @@
         <w:ind w:firstLine="709"/>
         <w:jc w:val="both"/>
         <w:rPr>
-          <w:rFonts w:ascii="Times New Roman" w:eastAsia="Times New Roman" w:hAnsi="Times New Roman" w:cs="Times New Roman" w:hint="cs"/>
+          <w:rFonts w:ascii="Times New Roman" w:eastAsia="Times New Roman" w:hAnsi="Times New Roman" w:cs="Times New Roman"/>
           <w:spacing w:val="-1"/>
           <w:sz w:val="24"/>
           <w:szCs w:val="24"/>
@@ -4380,797 +4396,6 @@
           <w:lang w:eastAsia="pt-BR"/>
         </w:rPr>
       </w:pPr>
-    </w:p>
-    <w:p>
-      <w:pPr>
-        <w:spacing w:beforeAutospacing="1" w:afterAutospacing="1" w:line="360" w:lineRule="auto"/>
-        <w:ind w:firstLine="709"/>
-        <w:jc w:val="both"/>
-        <w:rPr>
-          <w:rFonts w:ascii="Times New Roman" w:eastAsia="Times New Roman" w:hAnsi="Times New Roman" w:cs="Times New Roman" w:hint="cs"/>
-          <w:b/>
-          <w:bCs/>
-          <w:spacing w:val="-1"/>
-          <w:sz w:val="36"/>
-          <w:szCs w:val="36"/>
-          <w:lang w:eastAsia="pt-BR"/>
-        </w:rPr>
-      </w:pPr>
-      <w:r>
-        <w:rPr>
-          <w:rFonts w:ascii="Times New Roman" w:eastAsia="Times New Roman" w:hAnsi="Times New Roman" w:cs="Times New Roman" w:hint="cs"/>
-          <w:b/>
-          <w:bCs/>
-          <w:spacing w:val="-1"/>
-          <w:sz w:val="36"/>
-          <w:szCs w:val="36"/>
-          <w:lang w:eastAsia="pt-BR"/>
-        </w:rPr>
-        <w:lastRenderedPageBreak/>
-        <w:t>Campos obrigatórios</w:t>
-      </w:r>
-    </w:p>
-    <w:p>
-      <w:pPr>
-        <w:spacing w:beforeAutospacing="1" w:afterAutospacing="1" w:line="360" w:lineRule="auto"/>
-        <w:ind w:firstLine="709"/>
-        <w:jc w:val="both"/>
-        <w:rPr>
-          <w:rFonts w:ascii="Times New Roman" w:eastAsia="Times New Roman" w:hAnsi="Times New Roman" w:cs="Times New Roman" w:hint="cs"/>
-          <w:b/>
-          <w:bCs/>
-          <w:spacing w:val="-1"/>
-          <w:sz w:val="28"/>
-          <w:szCs w:val="28"/>
-          <w:lang w:eastAsia="pt-BR"/>
-        </w:rPr>
-      </w:pPr>
-      <w:proofErr w:type="spellStart"/>
-      <w:r>
-        <w:rPr>
-          <w:rFonts w:ascii="Times New Roman" w:eastAsia="Times New Roman" w:hAnsi="Times New Roman" w:cs="Times New Roman" w:hint="cs"/>
-          <w:b/>
-          <w:bCs/>
-          <w:spacing w:val="-1"/>
-          <w:sz w:val="28"/>
-          <w:szCs w:val="28"/>
-          <w:lang w:eastAsia="pt-BR"/>
-        </w:rPr>
-        <w:t>fapiInteractionId</w:t>
-      </w:r>
-      <w:proofErr w:type="spellEnd"/>
-    </w:p>
-    <w:p>
-      <w:pPr>
-        <w:spacing w:beforeAutospacing="1" w:afterAutospacing="1" w:line="360" w:lineRule="auto"/>
-        <w:ind w:firstLine="709"/>
-        <w:jc w:val="both"/>
-        <w:rPr>
-          <w:rFonts w:ascii="Times New Roman" w:eastAsia="Times New Roman" w:hAnsi="Times New Roman" w:cs="Times New Roman" w:hint="cs"/>
-          <w:spacing w:val="-1"/>
-          <w:sz w:val="24"/>
-          <w:szCs w:val="24"/>
-          <w:lang w:eastAsia="pt-BR"/>
-        </w:rPr>
-      </w:pPr>
-      <w:r>
-        <w:rPr>
-          <w:rFonts w:ascii="Times New Roman" w:eastAsia="Times New Roman" w:hAnsi="Times New Roman" w:cs="Times New Roman" w:hint="cs"/>
-          <w:spacing w:val="-1"/>
-          <w:sz w:val="24"/>
-          <w:szCs w:val="24"/>
-          <w:lang w:eastAsia="pt-BR"/>
-        </w:rPr>
-        <w:t>UUID que identifica uma transação específica entre dois participantes. Esse dado pode ser encontrado no header x-</w:t>
-      </w:r>
-      <w:proofErr w:type="spellStart"/>
-      <w:r>
-        <w:rPr>
-          <w:rFonts w:ascii="Times New Roman" w:eastAsia="Times New Roman" w:hAnsi="Times New Roman" w:cs="Times New Roman" w:hint="cs"/>
-          <w:spacing w:val="-1"/>
-          <w:sz w:val="24"/>
-          <w:szCs w:val="24"/>
-          <w:lang w:eastAsia="pt-BR"/>
-        </w:rPr>
-        <w:t>fapi</w:t>
-      </w:r>
-      <w:proofErr w:type="spellEnd"/>
-      <w:r>
-        <w:rPr>
-          <w:rFonts w:ascii="Times New Roman" w:eastAsia="Times New Roman" w:hAnsi="Times New Roman" w:cs="Times New Roman" w:hint="cs"/>
-          <w:spacing w:val="-1"/>
-          <w:sz w:val="24"/>
-          <w:szCs w:val="24"/>
-          <w:lang w:eastAsia="pt-BR"/>
-        </w:rPr>
-        <w:t>-</w:t>
-      </w:r>
-      <w:proofErr w:type="spellStart"/>
-      <w:r>
-        <w:rPr>
-          <w:rFonts w:ascii="Times New Roman" w:eastAsia="Times New Roman" w:hAnsi="Times New Roman" w:cs="Times New Roman" w:hint="cs"/>
-          <w:spacing w:val="-1"/>
-          <w:sz w:val="24"/>
-          <w:szCs w:val="24"/>
-          <w:lang w:eastAsia="pt-BR"/>
-        </w:rPr>
-        <w:t>interaction</w:t>
-      </w:r>
-      <w:proofErr w:type="spellEnd"/>
-      <w:r>
-        <w:rPr>
-          <w:rFonts w:ascii="Times New Roman" w:eastAsia="Times New Roman" w:hAnsi="Times New Roman" w:cs="Times New Roman" w:hint="cs"/>
-          <w:spacing w:val="-1"/>
-          <w:sz w:val="24"/>
-          <w:szCs w:val="24"/>
-          <w:lang w:eastAsia="pt-BR"/>
-        </w:rPr>
-        <w:t xml:space="preserve">-id que é informado pelo </w:t>
-      </w:r>
-      <w:proofErr w:type="spellStart"/>
-      <w:r>
-        <w:rPr>
-          <w:rFonts w:ascii="Times New Roman" w:eastAsia="Times New Roman" w:hAnsi="Times New Roman" w:cs="Times New Roman" w:hint="cs"/>
-          <w:spacing w:val="-1"/>
-          <w:sz w:val="24"/>
-          <w:szCs w:val="24"/>
-          <w:lang w:eastAsia="pt-BR"/>
-        </w:rPr>
-        <w:t>Client</w:t>
-      </w:r>
-      <w:proofErr w:type="spellEnd"/>
-      <w:r>
-        <w:rPr>
-          <w:rFonts w:ascii="Times New Roman" w:eastAsia="Times New Roman" w:hAnsi="Times New Roman" w:cs="Times New Roman" w:hint="cs"/>
-          <w:spacing w:val="-1"/>
-          <w:sz w:val="24"/>
-          <w:szCs w:val="24"/>
-          <w:lang w:eastAsia="pt-BR"/>
-        </w:rPr>
-        <w:t xml:space="preserve"> e devolvido pelo Server. Mais informações em Open </w:t>
-      </w:r>
-      <w:proofErr w:type="spellStart"/>
-      <w:r>
-        <w:rPr>
-          <w:rFonts w:ascii="Times New Roman" w:eastAsia="Times New Roman" w:hAnsi="Times New Roman" w:cs="Times New Roman" w:hint="cs"/>
-          <w:spacing w:val="-1"/>
-          <w:sz w:val="24"/>
-          <w:szCs w:val="24"/>
-          <w:lang w:eastAsia="pt-BR"/>
-        </w:rPr>
-        <w:t>Insurance</w:t>
-      </w:r>
-      <w:proofErr w:type="spellEnd"/>
-      <w:r>
-        <w:rPr>
-          <w:rFonts w:ascii="Times New Roman" w:eastAsia="Times New Roman" w:hAnsi="Times New Roman" w:cs="Times New Roman" w:hint="cs"/>
-          <w:spacing w:val="-1"/>
-          <w:sz w:val="24"/>
-          <w:szCs w:val="24"/>
-          <w:lang w:eastAsia="pt-BR"/>
-        </w:rPr>
-        <w:t xml:space="preserve"> Brasil - Área do Desenvolvedor na documentação do Open </w:t>
-      </w:r>
-      <w:proofErr w:type="spellStart"/>
-      <w:r>
-        <w:rPr>
-          <w:rFonts w:ascii="Times New Roman" w:eastAsia="Times New Roman" w:hAnsi="Times New Roman" w:cs="Times New Roman" w:hint="cs"/>
-          <w:spacing w:val="-1"/>
-          <w:sz w:val="24"/>
-          <w:szCs w:val="24"/>
-          <w:lang w:eastAsia="pt-BR"/>
-        </w:rPr>
-        <w:t>Insurance</w:t>
-      </w:r>
-      <w:proofErr w:type="spellEnd"/>
-      <w:r>
-        <w:rPr>
-          <w:rFonts w:ascii="Times New Roman" w:eastAsia="Times New Roman" w:hAnsi="Times New Roman" w:cs="Times New Roman" w:hint="cs"/>
-          <w:spacing w:val="-1"/>
-          <w:sz w:val="24"/>
-          <w:szCs w:val="24"/>
-          <w:lang w:eastAsia="pt-BR"/>
-        </w:rPr>
-        <w:t xml:space="preserve"> Brasil.</w:t>
-      </w:r>
-    </w:p>
-    <w:p>
-      <w:pPr>
-        <w:spacing w:beforeAutospacing="1" w:afterAutospacing="1" w:line="360" w:lineRule="auto"/>
-        <w:ind w:firstLine="709"/>
-        <w:jc w:val="both"/>
-        <w:rPr>
-          <w:rFonts w:ascii="Times New Roman" w:eastAsia="Times New Roman" w:hAnsi="Times New Roman" w:cs="Times New Roman" w:hint="cs"/>
-          <w:b/>
-          <w:bCs/>
-          <w:spacing w:val="-1"/>
-          <w:sz w:val="28"/>
-          <w:szCs w:val="28"/>
-          <w:lang w:eastAsia="pt-BR"/>
-        </w:rPr>
-      </w:pPr>
-      <w:proofErr w:type="spellStart"/>
-      <w:r>
-        <w:rPr>
-          <w:rFonts w:ascii="Times New Roman" w:eastAsia="Times New Roman" w:hAnsi="Times New Roman" w:cs="Times New Roman" w:hint="cs"/>
-          <w:b/>
-          <w:bCs/>
-          <w:spacing w:val="-1"/>
-          <w:sz w:val="28"/>
-          <w:szCs w:val="28"/>
-          <w:lang w:eastAsia="pt-BR"/>
-        </w:rPr>
-        <w:t>endpoint</w:t>
-      </w:r>
-      <w:proofErr w:type="spellEnd"/>
-    </w:p>
-    <w:p>
-      <w:pPr>
-        <w:spacing w:beforeAutospacing="1" w:afterAutospacing="1" w:line="360" w:lineRule="auto"/>
-        <w:ind w:firstLine="709"/>
-        <w:jc w:val="both"/>
-        <w:rPr>
-          <w:rFonts w:ascii="Times New Roman" w:eastAsia="Times New Roman" w:hAnsi="Times New Roman" w:cs="Times New Roman" w:hint="cs"/>
-          <w:spacing w:val="-1"/>
-          <w:sz w:val="24"/>
-          <w:szCs w:val="24"/>
-          <w:lang w:eastAsia="pt-BR"/>
-        </w:rPr>
-      </w:pPr>
-      <w:r>
-        <w:rPr>
-          <w:rFonts w:ascii="Times New Roman" w:eastAsia="Times New Roman" w:hAnsi="Times New Roman" w:cs="Times New Roman" w:hint="cs"/>
-          <w:spacing w:val="-1"/>
-          <w:sz w:val="24"/>
-          <w:szCs w:val="24"/>
-          <w:lang w:eastAsia="pt-BR"/>
-        </w:rPr>
-        <w:t xml:space="preserve">Identificação do </w:t>
-      </w:r>
-      <w:proofErr w:type="spellStart"/>
-      <w:r>
-        <w:rPr>
-          <w:rFonts w:ascii="Times New Roman" w:eastAsia="Times New Roman" w:hAnsi="Times New Roman" w:cs="Times New Roman" w:hint="cs"/>
-          <w:spacing w:val="-1"/>
-          <w:sz w:val="24"/>
-          <w:szCs w:val="24"/>
-          <w:lang w:eastAsia="pt-BR"/>
-        </w:rPr>
-        <w:t>endpoint</w:t>
-      </w:r>
-      <w:proofErr w:type="spellEnd"/>
-      <w:r>
-        <w:rPr>
-          <w:rFonts w:ascii="Times New Roman" w:eastAsia="Times New Roman" w:hAnsi="Times New Roman" w:cs="Times New Roman" w:hint="cs"/>
-          <w:spacing w:val="-1"/>
-          <w:sz w:val="24"/>
-          <w:szCs w:val="24"/>
-          <w:lang w:eastAsia="pt-BR"/>
-        </w:rPr>
-        <w:t xml:space="preserve"> que foi utilizado na transação reportada. A identificação do </w:t>
-      </w:r>
-      <w:proofErr w:type="spellStart"/>
-      <w:r>
-        <w:rPr>
-          <w:rFonts w:ascii="Times New Roman" w:eastAsia="Times New Roman" w:hAnsi="Times New Roman" w:cs="Times New Roman" w:hint="cs"/>
-          <w:spacing w:val="-1"/>
-          <w:sz w:val="24"/>
-          <w:szCs w:val="24"/>
-          <w:lang w:eastAsia="pt-BR"/>
-        </w:rPr>
-        <w:t>endpoint</w:t>
-      </w:r>
-      <w:proofErr w:type="spellEnd"/>
-      <w:r>
-        <w:rPr>
-          <w:rFonts w:ascii="Times New Roman" w:eastAsia="Times New Roman" w:hAnsi="Times New Roman" w:cs="Times New Roman" w:hint="cs"/>
-          <w:spacing w:val="-1"/>
-          <w:sz w:val="24"/>
-          <w:szCs w:val="24"/>
-          <w:lang w:eastAsia="pt-BR"/>
-        </w:rPr>
-        <w:t xml:space="preserve"> deve estar entre as entradas desse </w:t>
-      </w:r>
-      <w:proofErr w:type="spellStart"/>
-      <w:r>
-        <w:rPr>
-          <w:rFonts w:ascii="Times New Roman" w:eastAsia="Times New Roman" w:hAnsi="Times New Roman" w:cs="Times New Roman" w:hint="cs"/>
-          <w:spacing w:val="-1"/>
-          <w:sz w:val="24"/>
-          <w:szCs w:val="24"/>
-          <w:lang w:eastAsia="pt-BR"/>
-        </w:rPr>
-        <w:t>enum</w:t>
-      </w:r>
-      <w:proofErr w:type="spellEnd"/>
-      <w:r>
-        <w:rPr>
-          <w:rFonts w:ascii="Times New Roman" w:eastAsia="Times New Roman" w:hAnsi="Times New Roman" w:cs="Times New Roman" w:hint="cs"/>
-          <w:spacing w:val="-1"/>
-          <w:sz w:val="24"/>
-          <w:szCs w:val="24"/>
-          <w:lang w:eastAsia="pt-BR"/>
-        </w:rPr>
-        <w:t xml:space="preserve"> para ser considerado válido. Nesse campo não deve ser utilizado o path da requisição original, uma vez que ao comparar com os valores dessa </w:t>
-      </w:r>
-      <w:proofErr w:type="spellStart"/>
-      <w:r>
-        <w:rPr>
-          <w:rFonts w:ascii="Times New Roman" w:eastAsia="Times New Roman" w:hAnsi="Times New Roman" w:cs="Times New Roman" w:hint="cs"/>
-          <w:spacing w:val="-1"/>
-          <w:sz w:val="24"/>
-          <w:szCs w:val="24"/>
-          <w:lang w:eastAsia="pt-BR"/>
-        </w:rPr>
-        <w:t>enum</w:t>
-      </w:r>
-      <w:proofErr w:type="spellEnd"/>
-      <w:r>
-        <w:rPr>
-          <w:rFonts w:ascii="Times New Roman" w:eastAsia="Times New Roman" w:hAnsi="Times New Roman" w:cs="Times New Roman" w:hint="cs"/>
-          <w:spacing w:val="-1"/>
-          <w:sz w:val="24"/>
-          <w:szCs w:val="24"/>
-          <w:lang w:eastAsia="pt-BR"/>
-        </w:rPr>
-        <w:t>, ele não será considerado válido.</w:t>
-      </w:r>
-    </w:p>
-    <w:p>
-      <w:pPr>
-        <w:spacing w:beforeAutospacing="1" w:afterAutospacing="1" w:line="360" w:lineRule="auto"/>
-        <w:ind w:firstLine="709"/>
-        <w:jc w:val="both"/>
-        <w:rPr>
-          <w:rFonts w:ascii="Times New Roman" w:eastAsia="Times New Roman" w:hAnsi="Times New Roman" w:cs="Times New Roman" w:hint="cs"/>
-          <w:b/>
-          <w:bCs/>
-          <w:spacing w:val="-1"/>
-          <w:sz w:val="24"/>
-          <w:szCs w:val="24"/>
-          <w:lang w:eastAsia="pt-BR"/>
-        </w:rPr>
-      </w:pPr>
-      <w:r>
-        <w:rPr>
-          <w:rFonts w:ascii="Times New Roman" w:eastAsia="Times New Roman" w:hAnsi="Times New Roman" w:cs="Times New Roman" w:hint="cs"/>
-          <w:b/>
-          <w:bCs/>
-          <w:spacing w:val="-1"/>
-          <w:sz w:val="24"/>
-          <w:szCs w:val="24"/>
-          <w:lang w:eastAsia="pt-BR"/>
-        </w:rPr>
-        <w:t>Exemplo:</w:t>
-      </w:r>
-    </w:p>
-    <w:p>
-      <w:pPr>
-        <w:spacing w:beforeAutospacing="1" w:afterAutospacing="1" w:line="360" w:lineRule="auto"/>
-        <w:ind w:firstLine="709"/>
-        <w:jc w:val="both"/>
-        <w:rPr>
-          <w:rFonts w:ascii="Times New Roman" w:eastAsia="Times New Roman" w:hAnsi="Times New Roman" w:cs="Times New Roman" w:hint="cs"/>
-          <w:spacing w:val="-1"/>
-          <w:sz w:val="24"/>
-          <w:szCs w:val="24"/>
-          <w:lang w:eastAsia="pt-BR"/>
-        </w:rPr>
-      </w:pPr>
-      <w:r>
-        <w:rPr>
-          <w:rFonts w:ascii="Times New Roman" w:eastAsia="Times New Roman" w:hAnsi="Times New Roman" w:cs="Times New Roman" w:hint="cs"/>
-          <w:spacing w:val="-1"/>
-          <w:sz w:val="24"/>
-          <w:szCs w:val="24"/>
-          <w:lang w:eastAsia="pt-BR"/>
-        </w:rPr>
-        <w:t xml:space="preserve">Caso uma chamada à um </w:t>
-      </w:r>
-      <w:proofErr w:type="spellStart"/>
-      <w:r>
-        <w:rPr>
-          <w:rFonts w:ascii="Times New Roman" w:eastAsia="Times New Roman" w:hAnsi="Times New Roman" w:cs="Times New Roman" w:hint="cs"/>
-          <w:spacing w:val="-1"/>
-          <w:sz w:val="24"/>
-          <w:szCs w:val="24"/>
-          <w:lang w:eastAsia="pt-BR"/>
-        </w:rPr>
-        <w:t>endpoint</w:t>
-      </w:r>
-      <w:proofErr w:type="spellEnd"/>
-      <w:r>
-        <w:rPr>
-          <w:rFonts w:ascii="Times New Roman" w:eastAsia="Times New Roman" w:hAnsi="Times New Roman" w:cs="Times New Roman" w:hint="cs"/>
-          <w:spacing w:val="-1"/>
-          <w:sz w:val="24"/>
-          <w:szCs w:val="24"/>
-          <w:lang w:eastAsia="pt-BR"/>
-        </w:rPr>
-        <w:t xml:space="preserve"> com o /open-</w:t>
-      </w:r>
-      <w:proofErr w:type="spellStart"/>
-      <w:r>
-        <w:rPr>
-          <w:rFonts w:ascii="Times New Roman" w:eastAsia="Times New Roman" w:hAnsi="Times New Roman" w:cs="Times New Roman" w:hint="cs"/>
-          <w:spacing w:val="-1"/>
-          <w:sz w:val="24"/>
-          <w:szCs w:val="24"/>
-          <w:lang w:eastAsia="pt-BR"/>
-        </w:rPr>
-        <w:t>insurance</w:t>
-      </w:r>
-      <w:proofErr w:type="spellEnd"/>
-      <w:r>
-        <w:rPr>
-          <w:rFonts w:ascii="Times New Roman" w:eastAsia="Times New Roman" w:hAnsi="Times New Roman" w:cs="Times New Roman" w:hint="cs"/>
-          <w:spacing w:val="-1"/>
-          <w:sz w:val="24"/>
-          <w:szCs w:val="24"/>
-          <w:lang w:eastAsia="pt-BR"/>
-        </w:rPr>
-        <w:t>/</w:t>
-      </w:r>
-      <w:proofErr w:type="spellStart"/>
-      <w:r>
-        <w:rPr>
-          <w:rFonts w:ascii="Times New Roman" w:eastAsia="Times New Roman" w:hAnsi="Times New Roman" w:cs="Times New Roman" w:hint="cs"/>
-          <w:spacing w:val="-1"/>
-          <w:sz w:val="24"/>
-          <w:szCs w:val="24"/>
-          <w:lang w:eastAsia="pt-BR"/>
-        </w:rPr>
-        <w:t>insurance</w:t>
-      </w:r>
-      <w:proofErr w:type="spellEnd"/>
-      <w:r>
-        <w:rPr>
-          <w:rFonts w:ascii="Times New Roman" w:eastAsia="Times New Roman" w:hAnsi="Times New Roman" w:cs="Times New Roman" w:hint="cs"/>
-          <w:spacing w:val="-1"/>
-          <w:sz w:val="24"/>
-          <w:szCs w:val="24"/>
-          <w:lang w:eastAsia="pt-BR"/>
-        </w:rPr>
-        <w:t>-auto/v1/123456/</w:t>
-      </w:r>
-      <w:proofErr w:type="spellStart"/>
-      <w:r>
-        <w:rPr>
-          <w:rFonts w:ascii="Times New Roman" w:eastAsia="Times New Roman" w:hAnsi="Times New Roman" w:cs="Times New Roman" w:hint="cs"/>
-          <w:spacing w:val="-1"/>
-          <w:sz w:val="24"/>
-          <w:szCs w:val="24"/>
-          <w:lang w:eastAsia="pt-BR"/>
-        </w:rPr>
-        <w:t>policy-info</w:t>
-      </w:r>
-      <w:proofErr w:type="spellEnd"/>
-      <w:r>
-        <w:rPr>
-          <w:rFonts w:ascii="Times New Roman" w:eastAsia="Times New Roman" w:hAnsi="Times New Roman" w:cs="Times New Roman" w:hint="cs"/>
-          <w:spacing w:val="-1"/>
-          <w:sz w:val="24"/>
-          <w:szCs w:val="24"/>
-          <w:lang w:eastAsia="pt-BR"/>
-        </w:rPr>
-        <w:t xml:space="preserve"> tenha sido feita, o valor a ser enviado no reporte é /open-</w:t>
-      </w:r>
-      <w:proofErr w:type="spellStart"/>
-      <w:r>
-        <w:rPr>
-          <w:rFonts w:ascii="Times New Roman" w:eastAsia="Times New Roman" w:hAnsi="Times New Roman" w:cs="Times New Roman" w:hint="cs"/>
-          <w:spacing w:val="-1"/>
-          <w:sz w:val="24"/>
-          <w:szCs w:val="24"/>
-          <w:lang w:eastAsia="pt-BR"/>
-        </w:rPr>
-        <w:t>insurance</w:t>
-      </w:r>
-      <w:proofErr w:type="spellEnd"/>
-      <w:r>
-        <w:rPr>
-          <w:rFonts w:ascii="Times New Roman" w:eastAsia="Times New Roman" w:hAnsi="Times New Roman" w:cs="Times New Roman" w:hint="cs"/>
-          <w:spacing w:val="-1"/>
-          <w:sz w:val="24"/>
-          <w:szCs w:val="24"/>
-          <w:lang w:eastAsia="pt-BR"/>
-        </w:rPr>
-        <w:t>/</w:t>
-      </w:r>
-      <w:proofErr w:type="spellStart"/>
-      <w:r>
-        <w:rPr>
-          <w:rFonts w:ascii="Times New Roman" w:eastAsia="Times New Roman" w:hAnsi="Times New Roman" w:cs="Times New Roman" w:hint="cs"/>
-          <w:spacing w:val="-1"/>
-          <w:sz w:val="24"/>
-          <w:szCs w:val="24"/>
-          <w:lang w:eastAsia="pt-BR"/>
-        </w:rPr>
-        <w:t>insurance</w:t>
-      </w:r>
-      <w:proofErr w:type="spellEnd"/>
-      <w:r>
-        <w:rPr>
-          <w:rFonts w:ascii="Times New Roman" w:eastAsia="Times New Roman" w:hAnsi="Times New Roman" w:cs="Times New Roman" w:hint="cs"/>
-          <w:spacing w:val="-1"/>
-          <w:sz w:val="24"/>
-          <w:szCs w:val="24"/>
-          <w:lang w:eastAsia="pt-BR"/>
-        </w:rPr>
-        <w:t>-auto/v1/{</w:t>
-      </w:r>
-      <w:proofErr w:type="spellStart"/>
-      <w:r>
-        <w:rPr>
-          <w:rFonts w:ascii="Times New Roman" w:eastAsia="Times New Roman" w:hAnsi="Times New Roman" w:cs="Times New Roman" w:hint="cs"/>
-          <w:spacing w:val="-1"/>
-          <w:sz w:val="24"/>
-          <w:szCs w:val="24"/>
-          <w:lang w:eastAsia="pt-BR"/>
-        </w:rPr>
-        <w:t>policyId</w:t>
-      </w:r>
-      <w:proofErr w:type="spellEnd"/>
-      <w:r>
-        <w:rPr>
-          <w:rFonts w:ascii="Times New Roman" w:eastAsia="Times New Roman" w:hAnsi="Times New Roman" w:cs="Times New Roman" w:hint="cs"/>
-          <w:spacing w:val="-1"/>
-          <w:sz w:val="24"/>
-          <w:szCs w:val="24"/>
-          <w:lang w:eastAsia="pt-BR"/>
-        </w:rPr>
-        <w:t>}/</w:t>
-      </w:r>
-      <w:proofErr w:type="spellStart"/>
-      <w:r>
-        <w:rPr>
-          <w:rFonts w:ascii="Times New Roman" w:eastAsia="Times New Roman" w:hAnsi="Times New Roman" w:cs="Times New Roman" w:hint="cs"/>
-          <w:spacing w:val="-1"/>
-          <w:sz w:val="24"/>
-          <w:szCs w:val="24"/>
-          <w:lang w:eastAsia="pt-BR"/>
-        </w:rPr>
-        <w:t>policy-info</w:t>
-      </w:r>
-      <w:proofErr w:type="spellEnd"/>
-      <w:r>
-        <w:rPr>
-          <w:rFonts w:ascii="Times New Roman" w:eastAsia="Times New Roman" w:hAnsi="Times New Roman" w:cs="Times New Roman" w:hint="cs"/>
-          <w:spacing w:val="-1"/>
-          <w:sz w:val="24"/>
-          <w:szCs w:val="24"/>
-          <w:lang w:eastAsia="pt-BR"/>
-        </w:rPr>
-        <w:t xml:space="preserve">, que é o identificador desse </w:t>
-      </w:r>
-      <w:proofErr w:type="spellStart"/>
-      <w:r>
-        <w:rPr>
-          <w:rFonts w:ascii="Times New Roman" w:eastAsia="Times New Roman" w:hAnsi="Times New Roman" w:cs="Times New Roman" w:hint="cs"/>
-          <w:spacing w:val="-1"/>
-          <w:sz w:val="24"/>
-          <w:szCs w:val="24"/>
-          <w:lang w:eastAsia="pt-BR"/>
-        </w:rPr>
-        <w:t>endpoint</w:t>
-      </w:r>
-      <w:proofErr w:type="spellEnd"/>
-      <w:r>
-        <w:rPr>
-          <w:rFonts w:ascii="Times New Roman" w:eastAsia="Times New Roman" w:hAnsi="Times New Roman" w:cs="Times New Roman" w:hint="cs"/>
-          <w:spacing w:val="-1"/>
-          <w:sz w:val="24"/>
-          <w:szCs w:val="24"/>
-          <w:lang w:eastAsia="pt-BR"/>
-        </w:rPr>
-        <w:t xml:space="preserve"> no </w:t>
-      </w:r>
-      <w:proofErr w:type="spellStart"/>
-      <w:r>
-        <w:rPr>
-          <w:rFonts w:ascii="Times New Roman" w:eastAsia="Times New Roman" w:hAnsi="Times New Roman" w:cs="Times New Roman" w:hint="cs"/>
-          <w:spacing w:val="-1"/>
-          <w:sz w:val="24"/>
-          <w:szCs w:val="24"/>
-          <w:lang w:eastAsia="pt-BR"/>
-        </w:rPr>
-        <w:t>enum</w:t>
-      </w:r>
-      <w:proofErr w:type="spellEnd"/>
-      <w:r>
-        <w:rPr>
-          <w:rFonts w:ascii="Times New Roman" w:eastAsia="Times New Roman" w:hAnsi="Times New Roman" w:cs="Times New Roman" w:hint="cs"/>
-          <w:spacing w:val="-1"/>
-          <w:sz w:val="24"/>
-          <w:szCs w:val="24"/>
-          <w:lang w:eastAsia="pt-BR"/>
-        </w:rPr>
-        <w:t xml:space="preserve">. Nesse caso, o dado real da parte variável do path não deverá ser enviado. </w:t>
-      </w:r>
-    </w:p>
-    <w:p>
-      <w:pPr>
-        <w:spacing w:beforeAutospacing="1" w:afterAutospacing="1" w:line="360" w:lineRule="auto"/>
-        <w:ind w:firstLine="709"/>
-        <w:jc w:val="both"/>
-        <w:rPr>
-          <w:rFonts w:ascii="Times New Roman" w:eastAsia="Times New Roman" w:hAnsi="Times New Roman" w:cs="Times New Roman" w:hint="cs"/>
-          <w:b/>
-          <w:bCs/>
-          <w:spacing w:val="-1"/>
-          <w:sz w:val="28"/>
-          <w:szCs w:val="28"/>
-          <w:lang w:eastAsia="pt-BR"/>
-        </w:rPr>
-      </w:pPr>
-      <w:proofErr w:type="spellStart"/>
-      <w:r>
-        <w:rPr>
-          <w:rFonts w:ascii="Times New Roman" w:eastAsia="Times New Roman" w:hAnsi="Times New Roman" w:cs="Times New Roman" w:hint="cs"/>
-          <w:b/>
-          <w:bCs/>
-          <w:spacing w:val="-1"/>
-          <w:sz w:val="28"/>
-          <w:szCs w:val="28"/>
-          <w:lang w:eastAsia="pt-BR"/>
-        </w:rPr>
-        <w:t>statusCode</w:t>
-      </w:r>
-      <w:proofErr w:type="spellEnd"/>
-    </w:p>
-    <w:p>
-      <w:pPr>
-        <w:spacing w:beforeAutospacing="1" w:afterAutospacing="1" w:line="360" w:lineRule="auto"/>
-        <w:ind w:firstLine="709"/>
-        <w:jc w:val="both"/>
-        <w:rPr>
-          <w:rFonts w:ascii="Times New Roman" w:eastAsia="Times New Roman" w:hAnsi="Times New Roman" w:cs="Times New Roman" w:hint="cs"/>
-          <w:spacing w:val="-1"/>
-          <w:sz w:val="24"/>
-          <w:szCs w:val="24"/>
-          <w:lang w:eastAsia="pt-BR"/>
-        </w:rPr>
-      </w:pPr>
-      <w:r>
-        <w:rPr>
-          <w:rFonts w:ascii="Times New Roman" w:eastAsia="Times New Roman" w:hAnsi="Times New Roman" w:cs="Times New Roman" w:hint="cs"/>
-          <w:spacing w:val="-1"/>
-          <w:sz w:val="24"/>
-          <w:szCs w:val="24"/>
-          <w:lang w:eastAsia="pt-BR"/>
-        </w:rPr>
-        <w:t xml:space="preserve">Status de retorno HTTP da solicitação, conforme descrito na documentação de cada </w:t>
-      </w:r>
-      <w:proofErr w:type="spellStart"/>
-      <w:r>
-        <w:rPr>
-          <w:rFonts w:ascii="Times New Roman" w:eastAsia="Times New Roman" w:hAnsi="Times New Roman" w:cs="Times New Roman" w:hint="cs"/>
-          <w:spacing w:val="-1"/>
-          <w:sz w:val="24"/>
-          <w:szCs w:val="24"/>
-          <w:lang w:eastAsia="pt-BR"/>
-        </w:rPr>
-        <w:t>endpoint</w:t>
-      </w:r>
-      <w:proofErr w:type="spellEnd"/>
-      <w:r>
-        <w:rPr>
-          <w:rFonts w:ascii="Times New Roman" w:eastAsia="Times New Roman" w:hAnsi="Times New Roman" w:cs="Times New Roman" w:hint="cs"/>
-          <w:spacing w:val="-1"/>
-          <w:sz w:val="24"/>
-          <w:szCs w:val="24"/>
-          <w:lang w:eastAsia="pt-BR"/>
-        </w:rPr>
-        <w:t>.</w:t>
-      </w:r>
-    </w:p>
-    <w:p>
-      <w:pPr>
-        <w:spacing w:beforeAutospacing="1" w:afterAutospacing="1" w:line="360" w:lineRule="auto"/>
-        <w:ind w:firstLine="709"/>
-        <w:jc w:val="both"/>
-        <w:rPr>
-          <w:rFonts w:ascii="Times New Roman" w:eastAsia="Times New Roman" w:hAnsi="Times New Roman" w:cs="Times New Roman" w:hint="cs"/>
-          <w:b/>
-          <w:bCs/>
-          <w:spacing w:val="-1"/>
-          <w:sz w:val="28"/>
-          <w:szCs w:val="28"/>
-          <w:lang w:eastAsia="pt-BR"/>
-        </w:rPr>
-      </w:pPr>
-      <w:proofErr w:type="spellStart"/>
-      <w:r>
-        <w:rPr>
-          <w:rFonts w:ascii="Times New Roman" w:eastAsia="Times New Roman" w:hAnsi="Times New Roman" w:cs="Times New Roman" w:hint="cs"/>
-          <w:b/>
-          <w:bCs/>
-          <w:spacing w:val="-1"/>
-          <w:sz w:val="28"/>
-          <w:szCs w:val="28"/>
-          <w:lang w:eastAsia="pt-BR"/>
-        </w:rPr>
-        <w:t>httpMethod</w:t>
-      </w:r>
-      <w:proofErr w:type="spellEnd"/>
-    </w:p>
-    <w:p>
-      <w:pPr>
-        <w:spacing w:beforeAutospacing="1" w:afterAutospacing="1" w:line="360" w:lineRule="auto"/>
-        <w:ind w:firstLine="709"/>
-        <w:jc w:val="both"/>
-        <w:rPr>
-          <w:rFonts w:ascii="Times New Roman" w:eastAsia="Times New Roman" w:hAnsi="Times New Roman" w:cs="Times New Roman" w:hint="cs"/>
-          <w:spacing w:val="-1"/>
-          <w:sz w:val="24"/>
-          <w:szCs w:val="24"/>
-          <w:lang w:eastAsia="pt-BR"/>
-        </w:rPr>
-      </w:pPr>
-      <w:r>
-        <w:rPr>
-          <w:rFonts w:ascii="Times New Roman" w:eastAsia="Times New Roman" w:hAnsi="Times New Roman" w:cs="Times New Roman" w:hint="cs"/>
-          <w:spacing w:val="-1"/>
-          <w:sz w:val="24"/>
-          <w:szCs w:val="24"/>
-          <w:lang w:eastAsia="pt-BR"/>
-        </w:rPr>
-        <w:t>Método HTTP da solicitação.</w:t>
-      </w:r>
-    </w:p>
-    <w:p>
-      <w:pPr>
-        <w:spacing w:beforeAutospacing="1" w:afterAutospacing="1" w:line="360" w:lineRule="auto"/>
-        <w:ind w:firstLine="709"/>
-        <w:jc w:val="both"/>
-        <w:rPr>
-          <w:rFonts w:ascii="Times New Roman" w:eastAsia="Times New Roman" w:hAnsi="Times New Roman" w:cs="Times New Roman" w:hint="cs"/>
-          <w:b/>
-          <w:bCs/>
-          <w:spacing w:val="-1"/>
-          <w:sz w:val="28"/>
-          <w:szCs w:val="28"/>
-          <w:lang w:eastAsia="pt-BR"/>
-        </w:rPr>
-      </w:pPr>
-      <w:proofErr w:type="spellStart"/>
-      <w:r>
-        <w:rPr>
-          <w:rFonts w:ascii="Times New Roman" w:eastAsia="Times New Roman" w:hAnsi="Times New Roman" w:cs="Times New Roman" w:hint="cs"/>
-          <w:b/>
-          <w:bCs/>
-          <w:spacing w:val="-1"/>
-          <w:sz w:val="28"/>
-          <w:szCs w:val="28"/>
-          <w:lang w:eastAsia="pt-BR"/>
-        </w:rPr>
-        <w:t>clientOrgId</w:t>
-      </w:r>
-      <w:proofErr w:type="spellEnd"/>
-    </w:p>
-    <w:p>
-      <w:pPr>
-        <w:spacing w:beforeAutospacing="1" w:afterAutospacing="1" w:line="360" w:lineRule="auto"/>
-        <w:ind w:firstLine="709"/>
-        <w:jc w:val="both"/>
-        <w:rPr>
-          <w:rFonts w:ascii="Times New Roman" w:eastAsia="Times New Roman" w:hAnsi="Times New Roman" w:cs="Times New Roman" w:hint="cs"/>
-          <w:spacing w:val="-1"/>
-          <w:sz w:val="24"/>
-          <w:szCs w:val="24"/>
-          <w:lang w:eastAsia="pt-BR"/>
-        </w:rPr>
-      </w:pPr>
-      <w:r>
-        <w:rPr>
-          <w:rFonts w:ascii="Times New Roman" w:eastAsia="Times New Roman" w:hAnsi="Times New Roman" w:cs="Times New Roman" w:hint="cs"/>
-          <w:spacing w:val="-1"/>
-          <w:sz w:val="24"/>
-          <w:szCs w:val="24"/>
-          <w:lang w:eastAsia="pt-BR"/>
-        </w:rPr>
-        <w:t>Identificador da organização de onde a chamada foi disparada</w:t>
-      </w:r>
     </w:p>
     <w:p>
       <w:pPr>
@@ -5182,17 +4407,872 @@
           <w:b/>
           <w:bCs/>
           <w:spacing w:val="-1"/>
+          <w:sz w:val="36"/>
+          <w:szCs w:val="36"/>
+          <w:lang w:eastAsia="pt-BR"/>
+        </w:rPr>
+      </w:pPr>
+      <w:r>
+        <w:rPr>
+          <w:rFonts w:ascii="Times New Roman" w:eastAsia="Times New Roman" w:hAnsi="Times New Roman" w:cs="Times New Roman" w:hint="cs"/>
+          <w:b/>
+          <w:bCs/>
+          <w:spacing w:val="-1"/>
+          <w:sz w:val="36"/>
+          <w:szCs w:val="36"/>
+          <w:lang w:eastAsia="pt-BR"/>
+        </w:rPr>
+        <w:lastRenderedPageBreak/>
+        <w:t>Campos obrigatórios</w:t>
+      </w:r>
+    </w:p>
+    <w:p>
+      <w:pPr>
+        <w:spacing w:beforeAutospacing="1" w:afterAutospacing="1" w:line="360" w:lineRule="auto"/>
+        <w:ind w:firstLine="709"/>
+        <w:jc w:val="both"/>
+        <w:rPr>
+          <w:rFonts w:ascii="Times New Roman" w:eastAsia="Times New Roman" w:hAnsi="Times New Roman" w:cs="Times New Roman"/>
+          <w:b/>
+          <w:bCs/>
+          <w:spacing w:val="-1"/>
+          <w:sz w:val="28"/>
+          <w:szCs w:val="28"/>
+          <w:lang w:eastAsia="pt-BR"/>
+        </w:rPr>
+      </w:pPr>
+      <w:proofErr w:type="spellStart"/>
+      <w:r>
+        <w:rPr>
+          <w:rFonts w:ascii="Times New Roman" w:eastAsia="Times New Roman" w:hAnsi="Times New Roman" w:cs="Times New Roman" w:hint="cs"/>
+          <w:b/>
+          <w:bCs/>
+          <w:spacing w:val="-1"/>
+          <w:sz w:val="28"/>
+          <w:szCs w:val="28"/>
+          <w:lang w:eastAsia="pt-BR"/>
+        </w:rPr>
+        <w:t>fapiInteractionId</w:t>
+      </w:r>
+      <w:proofErr w:type="spellEnd"/>
+    </w:p>
+    <w:p>
+      <w:pPr>
+        <w:spacing w:beforeAutospacing="1" w:afterAutospacing="1" w:line="360" w:lineRule="auto"/>
+        <w:ind w:firstLine="709"/>
+        <w:jc w:val="both"/>
+        <w:rPr>
+          <w:rFonts w:ascii="Times New Roman" w:eastAsia="Times New Roman" w:hAnsi="Times New Roman" w:cs="Times New Roman"/>
+          <w:spacing w:val="-1"/>
+          <w:sz w:val="24"/>
+          <w:szCs w:val="24"/>
+          <w:lang w:eastAsia="pt-BR"/>
+        </w:rPr>
+      </w:pPr>
+      <w:r>
+        <w:rPr>
+          <w:rFonts w:ascii="Times New Roman" w:eastAsia="Times New Roman" w:hAnsi="Times New Roman" w:cs="Times New Roman" w:hint="cs"/>
+          <w:spacing w:val="-1"/>
+          <w:sz w:val="24"/>
+          <w:szCs w:val="24"/>
+          <w:lang w:eastAsia="pt-BR"/>
+        </w:rPr>
+        <w:t>UUID que identifica uma transação específica entre dois participantes. Esse dado pode ser encontrado no header x-</w:t>
+      </w:r>
+      <w:proofErr w:type="spellStart"/>
+      <w:r>
+        <w:rPr>
+          <w:rFonts w:ascii="Times New Roman" w:eastAsia="Times New Roman" w:hAnsi="Times New Roman" w:cs="Times New Roman" w:hint="cs"/>
+          <w:spacing w:val="-1"/>
+          <w:sz w:val="24"/>
+          <w:szCs w:val="24"/>
+          <w:lang w:eastAsia="pt-BR"/>
+        </w:rPr>
+        <w:t>fapi</w:t>
+      </w:r>
+      <w:proofErr w:type="spellEnd"/>
+      <w:r>
+        <w:rPr>
+          <w:rFonts w:ascii="Times New Roman" w:eastAsia="Times New Roman" w:hAnsi="Times New Roman" w:cs="Times New Roman" w:hint="cs"/>
+          <w:spacing w:val="-1"/>
+          <w:sz w:val="24"/>
+          <w:szCs w:val="24"/>
+          <w:lang w:eastAsia="pt-BR"/>
+        </w:rPr>
+        <w:t>-</w:t>
+      </w:r>
+      <w:proofErr w:type="spellStart"/>
+      <w:r>
+        <w:rPr>
+          <w:rFonts w:ascii="Times New Roman" w:eastAsia="Times New Roman" w:hAnsi="Times New Roman" w:cs="Times New Roman" w:hint="cs"/>
+          <w:spacing w:val="-1"/>
+          <w:sz w:val="24"/>
+          <w:szCs w:val="24"/>
+          <w:lang w:eastAsia="pt-BR"/>
+        </w:rPr>
+        <w:t>interaction</w:t>
+      </w:r>
+      <w:proofErr w:type="spellEnd"/>
+      <w:r>
+        <w:rPr>
+          <w:rFonts w:ascii="Times New Roman" w:eastAsia="Times New Roman" w:hAnsi="Times New Roman" w:cs="Times New Roman" w:hint="cs"/>
+          <w:spacing w:val="-1"/>
+          <w:sz w:val="24"/>
+          <w:szCs w:val="24"/>
+          <w:lang w:eastAsia="pt-BR"/>
+        </w:rPr>
+        <w:t xml:space="preserve">-id que é informado pelo </w:t>
+      </w:r>
+      <w:proofErr w:type="spellStart"/>
+      <w:r>
+        <w:rPr>
+          <w:rFonts w:ascii="Times New Roman" w:eastAsia="Times New Roman" w:hAnsi="Times New Roman" w:cs="Times New Roman" w:hint="cs"/>
+          <w:spacing w:val="-1"/>
+          <w:sz w:val="24"/>
+          <w:szCs w:val="24"/>
+          <w:lang w:eastAsia="pt-BR"/>
+        </w:rPr>
+        <w:t>Client</w:t>
+      </w:r>
+      <w:proofErr w:type="spellEnd"/>
+      <w:r>
+        <w:rPr>
+          <w:rFonts w:ascii="Times New Roman" w:eastAsia="Times New Roman" w:hAnsi="Times New Roman" w:cs="Times New Roman" w:hint="cs"/>
+          <w:spacing w:val="-1"/>
+          <w:sz w:val="24"/>
+          <w:szCs w:val="24"/>
+          <w:lang w:eastAsia="pt-BR"/>
+        </w:rPr>
+        <w:t xml:space="preserve"> e devolvido pelo Server</w:t>
+      </w:r>
+      <w:r>
+        <w:rPr>
+          <w:rFonts w:ascii="Times New Roman" w:eastAsia="Times New Roman" w:hAnsi="Times New Roman" w:cs="Times New Roman"/>
+          <w:spacing w:val="-1"/>
+          <w:sz w:val="24"/>
+          <w:szCs w:val="24"/>
+          <w:lang w:eastAsia="pt-BR"/>
+        </w:rPr>
+        <w:t>, lembrando que este campo não é obrigatório, porém é recomendado que utilize</w:t>
+      </w:r>
+      <w:r>
+        <w:rPr>
+          <w:rFonts w:ascii="Times New Roman" w:eastAsia="Times New Roman" w:hAnsi="Times New Roman" w:cs="Times New Roman" w:hint="cs"/>
+          <w:spacing w:val="-1"/>
+          <w:sz w:val="24"/>
+          <w:szCs w:val="24"/>
+          <w:lang w:eastAsia="pt-BR"/>
+        </w:rPr>
+        <w:t xml:space="preserve">. Mais informações em Open </w:t>
+      </w:r>
+      <w:proofErr w:type="spellStart"/>
+      <w:r>
+        <w:rPr>
+          <w:rFonts w:ascii="Times New Roman" w:eastAsia="Times New Roman" w:hAnsi="Times New Roman" w:cs="Times New Roman" w:hint="cs"/>
+          <w:spacing w:val="-1"/>
+          <w:sz w:val="24"/>
+          <w:szCs w:val="24"/>
+          <w:lang w:eastAsia="pt-BR"/>
+        </w:rPr>
+        <w:t>Insurance</w:t>
+      </w:r>
+      <w:proofErr w:type="spellEnd"/>
+      <w:r>
+        <w:rPr>
+          <w:rFonts w:ascii="Times New Roman" w:eastAsia="Times New Roman" w:hAnsi="Times New Roman" w:cs="Times New Roman" w:hint="cs"/>
+          <w:spacing w:val="-1"/>
+          <w:sz w:val="24"/>
+          <w:szCs w:val="24"/>
+          <w:lang w:eastAsia="pt-BR"/>
+        </w:rPr>
+        <w:t xml:space="preserve"> Brasil - Área do Desenvolvedor na documentação do Open </w:t>
+      </w:r>
+      <w:proofErr w:type="spellStart"/>
+      <w:r>
+        <w:rPr>
+          <w:rFonts w:ascii="Times New Roman" w:eastAsia="Times New Roman" w:hAnsi="Times New Roman" w:cs="Times New Roman" w:hint="cs"/>
+          <w:spacing w:val="-1"/>
+          <w:sz w:val="24"/>
+          <w:szCs w:val="24"/>
+          <w:lang w:eastAsia="pt-BR"/>
+        </w:rPr>
+        <w:t>Insurance</w:t>
+      </w:r>
+      <w:proofErr w:type="spellEnd"/>
+      <w:r>
+        <w:rPr>
+          <w:rFonts w:ascii="Times New Roman" w:eastAsia="Times New Roman" w:hAnsi="Times New Roman" w:cs="Times New Roman" w:hint="cs"/>
+          <w:spacing w:val="-1"/>
+          <w:sz w:val="24"/>
+          <w:szCs w:val="24"/>
+          <w:lang w:eastAsia="pt-BR"/>
+        </w:rPr>
+        <w:t xml:space="preserve"> Brasil.</w:t>
+      </w:r>
+    </w:p>
+    <w:p>
+      <w:pPr>
+        <w:spacing w:beforeAutospacing="1" w:afterAutospacing="1" w:line="360" w:lineRule="auto"/>
+        <w:ind w:firstLine="709"/>
+        <w:jc w:val="both"/>
+        <w:rPr>
+          <w:rFonts w:ascii="Times New Roman" w:eastAsia="Times New Roman" w:hAnsi="Times New Roman" w:cs="Times New Roman"/>
+          <w:b/>
+          <w:bCs/>
+          <w:spacing w:val="-1"/>
+          <w:sz w:val="28"/>
+          <w:szCs w:val="28"/>
+          <w:lang w:eastAsia="pt-BR"/>
+        </w:rPr>
+      </w:pPr>
+      <w:proofErr w:type="spellStart"/>
+      <w:r>
+        <w:rPr>
+          <w:rFonts w:ascii="Times New Roman" w:eastAsia="Times New Roman" w:hAnsi="Times New Roman" w:cs="Times New Roman" w:hint="cs"/>
+          <w:b/>
+          <w:bCs/>
+          <w:spacing w:val="-1"/>
+          <w:sz w:val="28"/>
+          <w:szCs w:val="28"/>
+          <w:lang w:eastAsia="pt-BR"/>
+        </w:rPr>
+        <w:t>endpoint</w:t>
+      </w:r>
+      <w:proofErr w:type="spellEnd"/>
+    </w:p>
+    <w:p>
+      <w:pPr>
+        <w:spacing w:beforeAutospacing="1" w:afterAutospacing="1" w:line="360" w:lineRule="auto"/>
+        <w:ind w:firstLine="709"/>
+        <w:jc w:val="both"/>
+        <w:rPr>
+          <w:rFonts w:ascii="Times New Roman" w:eastAsia="Times New Roman" w:hAnsi="Times New Roman" w:cs="Times New Roman"/>
+          <w:spacing w:val="-1"/>
+          <w:sz w:val="24"/>
+          <w:szCs w:val="24"/>
+          <w:lang w:eastAsia="pt-BR"/>
+        </w:rPr>
+      </w:pPr>
+      <w:r>
+        <w:rPr>
+          <w:rFonts w:ascii="Times New Roman" w:eastAsia="Times New Roman" w:hAnsi="Times New Roman" w:cs="Times New Roman" w:hint="cs"/>
+          <w:spacing w:val="-1"/>
+          <w:sz w:val="24"/>
+          <w:szCs w:val="24"/>
+          <w:lang w:eastAsia="pt-BR"/>
+        </w:rPr>
+        <w:t xml:space="preserve">Identificação do </w:t>
+      </w:r>
+      <w:proofErr w:type="spellStart"/>
+      <w:r>
+        <w:rPr>
+          <w:rFonts w:ascii="Times New Roman" w:eastAsia="Times New Roman" w:hAnsi="Times New Roman" w:cs="Times New Roman" w:hint="cs"/>
+          <w:spacing w:val="-1"/>
+          <w:sz w:val="24"/>
+          <w:szCs w:val="24"/>
+          <w:lang w:eastAsia="pt-BR"/>
+        </w:rPr>
+        <w:t>endpoint</w:t>
+      </w:r>
+      <w:proofErr w:type="spellEnd"/>
+      <w:r>
+        <w:rPr>
+          <w:rFonts w:ascii="Times New Roman" w:eastAsia="Times New Roman" w:hAnsi="Times New Roman" w:cs="Times New Roman" w:hint="cs"/>
+          <w:spacing w:val="-1"/>
+          <w:sz w:val="24"/>
+          <w:szCs w:val="24"/>
+          <w:lang w:eastAsia="pt-BR"/>
+        </w:rPr>
+        <w:t xml:space="preserve"> que foi utilizado na transação reportada. A identificação do </w:t>
+      </w:r>
+      <w:proofErr w:type="spellStart"/>
+      <w:r>
+        <w:rPr>
+          <w:rFonts w:ascii="Times New Roman" w:eastAsia="Times New Roman" w:hAnsi="Times New Roman" w:cs="Times New Roman" w:hint="cs"/>
+          <w:spacing w:val="-1"/>
+          <w:sz w:val="24"/>
+          <w:szCs w:val="24"/>
+          <w:lang w:eastAsia="pt-BR"/>
+        </w:rPr>
+        <w:t>endpoint</w:t>
+      </w:r>
+      <w:proofErr w:type="spellEnd"/>
+      <w:r>
+        <w:rPr>
+          <w:rFonts w:ascii="Times New Roman" w:eastAsia="Times New Roman" w:hAnsi="Times New Roman" w:cs="Times New Roman" w:hint="cs"/>
+          <w:spacing w:val="-1"/>
+          <w:sz w:val="24"/>
+          <w:szCs w:val="24"/>
+          <w:lang w:eastAsia="pt-BR"/>
+        </w:rPr>
+        <w:t xml:space="preserve"> deve estar entre as entradas desse </w:t>
+      </w:r>
+      <w:proofErr w:type="spellStart"/>
+      <w:r>
+        <w:rPr>
+          <w:rFonts w:ascii="Times New Roman" w:eastAsia="Times New Roman" w:hAnsi="Times New Roman" w:cs="Times New Roman" w:hint="cs"/>
+          <w:spacing w:val="-1"/>
+          <w:sz w:val="24"/>
+          <w:szCs w:val="24"/>
+          <w:lang w:eastAsia="pt-BR"/>
+        </w:rPr>
+        <w:t>enum</w:t>
+      </w:r>
+      <w:proofErr w:type="spellEnd"/>
+      <w:r>
+        <w:rPr>
+          <w:rFonts w:ascii="Times New Roman" w:eastAsia="Times New Roman" w:hAnsi="Times New Roman" w:cs="Times New Roman" w:hint="cs"/>
+          <w:spacing w:val="-1"/>
+          <w:sz w:val="24"/>
+          <w:szCs w:val="24"/>
+          <w:lang w:eastAsia="pt-BR"/>
+        </w:rPr>
+        <w:t xml:space="preserve"> para ser considerado válido. Nesse campo não deve ser utilizado o path da requisição original, uma vez que ao comparar com os valores dessa </w:t>
+      </w:r>
+      <w:proofErr w:type="spellStart"/>
+      <w:r>
+        <w:rPr>
+          <w:rFonts w:ascii="Times New Roman" w:eastAsia="Times New Roman" w:hAnsi="Times New Roman" w:cs="Times New Roman" w:hint="cs"/>
+          <w:spacing w:val="-1"/>
+          <w:sz w:val="24"/>
+          <w:szCs w:val="24"/>
+          <w:lang w:eastAsia="pt-BR"/>
+        </w:rPr>
+        <w:t>enum</w:t>
+      </w:r>
+      <w:proofErr w:type="spellEnd"/>
+      <w:r>
+        <w:rPr>
+          <w:rFonts w:ascii="Times New Roman" w:eastAsia="Times New Roman" w:hAnsi="Times New Roman" w:cs="Times New Roman" w:hint="cs"/>
+          <w:spacing w:val="-1"/>
+          <w:sz w:val="24"/>
+          <w:szCs w:val="24"/>
+          <w:lang w:eastAsia="pt-BR"/>
+        </w:rPr>
+        <w:t>, ele não será considerado válido.</w:t>
+      </w:r>
+    </w:p>
+    <w:p>
+      <w:pPr>
+        <w:spacing w:beforeAutospacing="1" w:afterAutospacing="1" w:line="360" w:lineRule="auto"/>
+        <w:ind w:firstLine="709"/>
+        <w:jc w:val="both"/>
+        <w:rPr>
+          <w:rFonts w:ascii="Times New Roman" w:eastAsia="Times New Roman" w:hAnsi="Times New Roman" w:cs="Times New Roman"/>
+          <w:b/>
+          <w:bCs/>
+          <w:spacing w:val="-1"/>
+          <w:sz w:val="24"/>
+          <w:szCs w:val="24"/>
+          <w:lang w:eastAsia="pt-BR"/>
+        </w:rPr>
+      </w:pPr>
+      <w:r>
+        <w:rPr>
+          <w:rFonts w:ascii="Times New Roman" w:eastAsia="Times New Roman" w:hAnsi="Times New Roman" w:cs="Times New Roman" w:hint="cs"/>
+          <w:b/>
+          <w:bCs/>
+          <w:spacing w:val="-1"/>
+          <w:sz w:val="24"/>
+          <w:szCs w:val="24"/>
+          <w:lang w:eastAsia="pt-BR"/>
+        </w:rPr>
+        <w:t>Exemplo:</w:t>
+      </w:r>
+    </w:p>
+    <w:p>
+      <w:pPr>
+        <w:spacing w:beforeAutospacing="1" w:afterAutospacing="1" w:line="360" w:lineRule="auto"/>
+        <w:ind w:firstLine="709"/>
+        <w:jc w:val="both"/>
+        <w:rPr>
+          <w:rFonts w:ascii="Times New Roman" w:eastAsia="Times New Roman" w:hAnsi="Times New Roman" w:cs="Times New Roman"/>
+          <w:spacing w:val="-1"/>
+          <w:sz w:val="24"/>
+          <w:szCs w:val="24"/>
+          <w:lang w:eastAsia="pt-BR"/>
+        </w:rPr>
+      </w:pPr>
+      <w:r>
+        <w:rPr>
+          <w:rFonts w:ascii="Times New Roman" w:eastAsia="Times New Roman" w:hAnsi="Times New Roman" w:cs="Times New Roman" w:hint="cs"/>
+          <w:spacing w:val="-1"/>
+          <w:sz w:val="24"/>
+          <w:szCs w:val="24"/>
+          <w:lang w:eastAsia="pt-BR"/>
+        </w:rPr>
+        <w:t xml:space="preserve">Caso uma chamada à um </w:t>
+      </w:r>
+      <w:proofErr w:type="spellStart"/>
+      <w:r>
+        <w:rPr>
+          <w:rFonts w:ascii="Times New Roman" w:eastAsia="Times New Roman" w:hAnsi="Times New Roman" w:cs="Times New Roman" w:hint="cs"/>
+          <w:spacing w:val="-1"/>
+          <w:sz w:val="24"/>
+          <w:szCs w:val="24"/>
+          <w:lang w:eastAsia="pt-BR"/>
+        </w:rPr>
+        <w:t>endpoint</w:t>
+      </w:r>
+      <w:proofErr w:type="spellEnd"/>
+      <w:r>
+        <w:rPr>
+          <w:rFonts w:ascii="Times New Roman" w:eastAsia="Times New Roman" w:hAnsi="Times New Roman" w:cs="Times New Roman" w:hint="cs"/>
+          <w:spacing w:val="-1"/>
+          <w:sz w:val="24"/>
+          <w:szCs w:val="24"/>
+          <w:lang w:eastAsia="pt-BR"/>
+        </w:rPr>
+        <w:t xml:space="preserve"> com o /open-</w:t>
+      </w:r>
+      <w:proofErr w:type="spellStart"/>
+      <w:r>
+        <w:rPr>
+          <w:rFonts w:ascii="Times New Roman" w:eastAsia="Times New Roman" w:hAnsi="Times New Roman" w:cs="Times New Roman" w:hint="cs"/>
+          <w:spacing w:val="-1"/>
+          <w:sz w:val="24"/>
+          <w:szCs w:val="24"/>
+          <w:lang w:eastAsia="pt-BR"/>
+        </w:rPr>
+        <w:t>insurance</w:t>
+      </w:r>
+      <w:proofErr w:type="spellEnd"/>
+      <w:r>
+        <w:rPr>
+          <w:rFonts w:ascii="Times New Roman" w:eastAsia="Times New Roman" w:hAnsi="Times New Roman" w:cs="Times New Roman" w:hint="cs"/>
+          <w:spacing w:val="-1"/>
+          <w:sz w:val="24"/>
+          <w:szCs w:val="24"/>
+          <w:lang w:eastAsia="pt-BR"/>
+        </w:rPr>
+        <w:t>/</w:t>
+      </w:r>
+      <w:proofErr w:type="spellStart"/>
+      <w:r>
+        <w:rPr>
+          <w:rFonts w:ascii="Times New Roman" w:eastAsia="Times New Roman" w:hAnsi="Times New Roman" w:cs="Times New Roman" w:hint="cs"/>
+          <w:spacing w:val="-1"/>
+          <w:sz w:val="24"/>
+          <w:szCs w:val="24"/>
+          <w:lang w:eastAsia="pt-BR"/>
+        </w:rPr>
+        <w:t>insurance</w:t>
+      </w:r>
+      <w:proofErr w:type="spellEnd"/>
+      <w:r>
+        <w:rPr>
+          <w:rFonts w:ascii="Times New Roman" w:eastAsia="Times New Roman" w:hAnsi="Times New Roman" w:cs="Times New Roman" w:hint="cs"/>
+          <w:spacing w:val="-1"/>
+          <w:sz w:val="24"/>
+          <w:szCs w:val="24"/>
+          <w:lang w:eastAsia="pt-BR"/>
+        </w:rPr>
+        <w:t>-auto/v1/123456/</w:t>
+      </w:r>
+      <w:proofErr w:type="spellStart"/>
+      <w:r>
+        <w:rPr>
+          <w:rFonts w:ascii="Times New Roman" w:eastAsia="Times New Roman" w:hAnsi="Times New Roman" w:cs="Times New Roman" w:hint="cs"/>
+          <w:spacing w:val="-1"/>
+          <w:sz w:val="24"/>
+          <w:szCs w:val="24"/>
+          <w:lang w:eastAsia="pt-BR"/>
+        </w:rPr>
+        <w:t>policy-info</w:t>
+      </w:r>
+      <w:proofErr w:type="spellEnd"/>
+      <w:r>
+        <w:rPr>
+          <w:rFonts w:ascii="Times New Roman" w:eastAsia="Times New Roman" w:hAnsi="Times New Roman" w:cs="Times New Roman" w:hint="cs"/>
+          <w:spacing w:val="-1"/>
+          <w:sz w:val="24"/>
+          <w:szCs w:val="24"/>
+          <w:lang w:eastAsia="pt-BR"/>
+        </w:rPr>
+        <w:t xml:space="preserve"> tenha sido feita, o valor a ser enviado no reporte é /open-</w:t>
+      </w:r>
+      <w:proofErr w:type="spellStart"/>
+      <w:r>
+        <w:rPr>
+          <w:rFonts w:ascii="Times New Roman" w:eastAsia="Times New Roman" w:hAnsi="Times New Roman" w:cs="Times New Roman" w:hint="cs"/>
+          <w:spacing w:val="-1"/>
+          <w:sz w:val="24"/>
+          <w:szCs w:val="24"/>
+          <w:lang w:eastAsia="pt-BR"/>
+        </w:rPr>
+        <w:t>insurance</w:t>
+      </w:r>
+      <w:proofErr w:type="spellEnd"/>
+      <w:r>
+        <w:rPr>
+          <w:rFonts w:ascii="Times New Roman" w:eastAsia="Times New Roman" w:hAnsi="Times New Roman" w:cs="Times New Roman" w:hint="cs"/>
+          <w:spacing w:val="-1"/>
+          <w:sz w:val="24"/>
+          <w:szCs w:val="24"/>
+          <w:lang w:eastAsia="pt-BR"/>
+        </w:rPr>
+        <w:t>/</w:t>
+      </w:r>
+      <w:proofErr w:type="spellStart"/>
+      <w:r>
+        <w:rPr>
+          <w:rFonts w:ascii="Times New Roman" w:eastAsia="Times New Roman" w:hAnsi="Times New Roman" w:cs="Times New Roman" w:hint="cs"/>
+          <w:spacing w:val="-1"/>
+          <w:sz w:val="24"/>
+          <w:szCs w:val="24"/>
+          <w:lang w:eastAsia="pt-BR"/>
+        </w:rPr>
+        <w:t>insurance</w:t>
+      </w:r>
+      <w:proofErr w:type="spellEnd"/>
+      <w:r>
+        <w:rPr>
+          <w:rFonts w:ascii="Times New Roman" w:eastAsia="Times New Roman" w:hAnsi="Times New Roman" w:cs="Times New Roman" w:hint="cs"/>
+          <w:spacing w:val="-1"/>
+          <w:sz w:val="24"/>
+          <w:szCs w:val="24"/>
+          <w:lang w:eastAsia="pt-BR"/>
+        </w:rPr>
+        <w:t>-auto/v1/{</w:t>
+      </w:r>
+      <w:proofErr w:type="spellStart"/>
+      <w:r>
+        <w:rPr>
+          <w:rFonts w:ascii="Times New Roman" w:eastAsia="Times New Roman" w:hAnsi="Times New Roman" w:cs="Times New Roman" w:hint="cs"/>
+          <w:spacing w:val="-1"/>
+          <w:sz w:val="24"/>
+          <w:szCs w:val="24"/>
+          <w:lang w:eastAsia="pt-BR"/>
+        </w:rPr>
+        <w:t>policyId</w:t>
+      </w:r>
+      <w:proofErr w:type="spellEnd"/>
+      <w:r>
+        <w:rPr>
+          <w:rFonts w:ascii="Times New Roman" w:eastAsia="Times New Roman" w:hAnsi="Times New Roman" w:cs="Times New Roman" w:hint="cs"/>
+          <w:spacing w:val="-1"/>
+          <w:sz w:val="24"/>
+          <w:szCs w:val="24"/>
+          <w:lang w:eastAsia="pt-BR"/>
+        </w:rPr>
+        <w:t>}/</w:t>
+      </w:r>
+      <w:proofErr w:type="spellStart"/>
+      <w:r>
+        <w:rPr>
+          <w:rFonts w:ascii="Times New Roman" w:eastAsia="Times New Roman" w:hAnsi="Times New Roman" w:cs="Times New Roman" w:hint="cs"/>
+          <w:spacing w:val="-1"/>
+          <w:sz w:val="24"/>
+          <w:szCs w:val="24"/>
+          <w:lang w:eastAsia="pt-BR"/>
+        </w:rPr>
+        <w:t>policy-info</w:t>
+      </w:r>
+      <w:proofErr w:type="spellEnd"/>
+      <w:r>
+        <w:rPr>
+          <w:rFonts w:ascii="Times New Roman" w:eastAsia="Times New Roman" w:hAnsi="Times New Roman" w:cs="Times New Roman" w:hint="cs"/>
+          <w:spacing w:val="-1"/>
+          <w:sz w:val="24"/>
+          <w:szCs w:val="24"/>
+          <w:lang w:eastAsia="pt-BR"/>
+        </w:rPr>
+        <w:t xml:space="preserve">, que é o identificador desse </w:t>
+      </w:r>
+      <w:proofErr w:type="spellStart"/>
+      <w:r>
+        <w:rPr>
+          <w:rFonts w:ascii="Times New Roman" w:eastAsia="Times New Roman" w:hAnsi="Times New Roman" w:cs="Times New Roman" w:hint="cs"/>
+          <w:spacing w:val="-1"/>
+          <w:sz w:val="24"/>
+          <w:szCs w:val="24"/>
+          <w:lang w:eastAsia="pt-BR"/>
+        </w:rPr>
+        <w:t>endpoint</w:t>
+      </w:r>
+      <w:proofErr w:type="spellEnd"/>
+      <w:r>
+        <w:rPr>
+          <w:rFonts w:ascii="Times New Roman" w:eastAsia="Times New Roman" w:hAnsi="Times New Roman" w:cs="Times New Roman" w:hint="cs"/>
+          <w:spacing w:val="-1"/>
+          <w:sz w:val="24"/>
+          <w:szCs w:val="24"/>
+          <w:lang w:eastAsia="pt-BR"/>
+        </w:rPr>
+        <w:t xml:space="preserve"> no </w:t>
+      </w:r>
+      <w:proofErr w:type="spellStart"/>
+      <w:r>
+        <w:rPr>
+          <w:rFonts w:ascii="Times New Roman" w:eastAsia="Times New Roman" w:hAnsi="Times New Roman" w:cs="Times New Roman" w:hint="cs"/>
+          <w:spacing w:val="-1"/>
+          <w:sz w:val="24"/>
+          <w:szCs w:val="24"/>
+          <w:lang w:eastAsia="pt-BR"/>
+        </w:rPr>
+        <w:t>enum</w:t>
+      </w:r>
+      <w:proofErr w:type="spellEnd"/>
+      <w:r>
+        <w:rPr>
+          <w:rFonts w:ascii="Times New Roman" w:eastAsia="Times New Roman" w:hAnsi="Times New Roman" w:cs="Times New Roman" w:hint="cs"/>
+          <w:spacing w:val="-1"/>
+          <w:sz w:val="24"/>
+          <w:szCs w:val="24"/>
+          <w:lang w:eastAsia="pt-BR"/>
+        </w:rPr>
+        <w:t xml:space="preserve">. Nesse caso, o dado real da parte variável do path não deverá ser enviado. </w:t>
+      </w:r>
+    </w:p>
+    <w:p>
+      <w:pPr>
+        <w:spacing w:beforeAutospacing="1" w:afterAutospacing="1" w:line="360" w:lineRule="auto"/>
+        <w:ind w:firstLine="709"/>
+        <w:jc w:val="both"/>
+        <w:rPr>
+          <w:rFonts w:ascii="Times New Roman" w:eastAsia="Times New Roman" w:hAnsi="Times New Roman" w:cs="Times New Roman"/>
+          <w:b/>
+          <w:bCs/>
+          <w:spacing w:val="-1"/>
+          <w:sz w:val="28"/>
+          <w:szCs w:val="28"/>
+          <w:lang w:eastAsia="pt-BR"/>
+        </w:rPr>
+      </w:pPr>
+      <w:proofErr w:type="spellStart"/>
+      <w:r>
+        <w:rPr>
+          <w:rFonts w:ascii="Times New Roman" w:eastAsia="Times New Roman" w:hAnsi="Times New Roman" w:cs="Times New Roman" w:hint="cs"/>
+          <w:b/>
+          <w:bCs/>
+          <w:spacing w:val="-1"/>
+          <w:sz w:val="28"/>
+          <w:szCs w:val="28"/>
+          <w:lang w:eastAsia="pt-BR"/>
+        </w:rPr>
+        <w:t>statusCode</w:t>
+      </w:r>
+      <w:proofErr w:type="spellEnd"/>
+    </w:p>
+    <w:p>
+      <w:pPr>
+        <w:spacing w:beforeAutospacing="1" w:afterAutospacing="1" w:line="360" w:lineRule="auto"/>
+        <w:ind w:firstLine="709"/>
+        <w:jc w:val="both"/>
+        <w:rPr>
+          <w:rFonts w:ascii="Times New Roman" w:eastAsia="Times New Roman" w:hAnsi="Times New Roman" w:cs="Times New Roman"/>
+          <w:spacing w:val="-1"/>
+          <w:sz w:val="24"/>
+          <w:szCs w:val="24"/>
+          <w:lang w:eastAsia="pt-BR"/>
+        </w:rPr>
+      </w:pPr>
+      <w:r>
+        <w:rPr>
+          <w:rFonts w:ascii="Times New Roman" w:eastAsia="Times New Roman" w:hAnsi="Times New Roman" w:cs="Times New Roman" w:hint="cs"/>
+          <w:spacing w:val="-1"/>
+          <w:sz w:val="24"/>
+          <w:szCs w:val="24"/>
+          <w:lang w:eastAsia="pt-BR"/>
+        </w:rPr>
+        <w:t xml:space="preserve">Status de retorno HTTP da solicitação, conforme descrito na documentação de cada </w:t>
+      </w:r>
+      <w:proofErr w:type="spellStart"/>
+      <w:r>
+        <w:rPr>
+          <w:rFonts w:ascii="Times New Roman" w:eastAsia="Times New Roman" w:hAnsi="Times New Roman" w:cs="Times New Roman" w:hint="cs"/>
+          <w:spacing w:val="-1"/>
+          <w:sz w:val="24"/>
+          <w:szCs w:val="24"/>
+          <w:lang w:eastAsia="pt-BR"/>
+        </w:rPr>
+        <w:t>endpoint</w:t>
+      </w:r>
+      <w:proofErr w:type="spellEnd"/>
+      <w:r>
+        <w:rPr>
+          <w:rFonts w:ascii="Times New Roman" w:eastAsia="Times New Roman" w:hAnsi="Times New Roman" w:cs="Times New Roman" w:hint="cs"/>
+          <w:spacing w:val="-1"/>
+          <w:sz w:val="24"/>
+          <w:szCs w:val="24"/>
+          <w:lang w:eastAsia="pt-BR"/>
+        </w:rPr>
+        <w:t>.</w:t>
+      </w:r>
+    </w:p>
+    <w:p>
+      <w:pPr>
+        <w:spacing w:beforeAutospacing="1" w:afterAutospacing="1" w:line="360" w:lineRule="auto"/>
+        <w:ind w:firstLine="709"/>
+        <w:jc w:val="both"/>
+        <w:rPr>
+          <w:rFonts w:ascii="Times New Roman" w:eastAsia="Times New Roman" w:hAnsi="Times New Roman" w:cs="Times New Roman"/>
+          <w:b/>
+          <w:bCs/>
+          <w:spacing w:val="-1"/>
+          <w:sz w:val="28"/>
+          <w:szCs w:val="28"/>
+          <w:lang w:eastAsia="pt-BR"/>
+        </w:rPr>
+      </w:pPr>
+      <w:proofErr w:type="spellStart"/>
+      <w:r>
+        <w:rPr>
+          <w:rFonts w:ascii="Times New Roman" w:eastAsia="Times New Roman" w:hAnsi="Times New Roman" w:cs="Times New Roman" w:hint="cs"/>
+          <w:b/>
+          <w:bCs/>
+          <w:spacing w:val="-1"/>
+          <w:sz w:val="28"/>
+          <w:szCs w:val="28"/>
+          <w:lang w:eastAsia="pt-BR"/>
+        </w:rPr>
+        <w:t>httpMethod</w:t>
+      </w:r>
+      <w:proofErr w:type="spellEnd"/>
+    </w:p>
+    <w:p>
+      <w:pPr>
+        <w:spacing w:beforeAutospacing="1" w:afterAutospacing="1" w:line="360" w:lineRule="auto"/>
+        <w:ind w:firstLine="709"/>
+        <w:jc w:val="both"/>
+        <w:rPr>
+          <w:rFonts w:ascii="Times New Roman" w:eastAsia="Times New Roman" w:hAnsi="Times New Roman" w:cs="Times New Roman"/>
+          <w:spacing w:val="-1"/>
+          <w:sz w:val="24"/>
+          <w:szCs w:val="24"/>
+          <w:lang w:eastAsia="pt-BR"/>
+        </w:rPr>
+      </w:pPr>
+      <w:r>
+        <w:rPr>
+          <w:rFonts w:ascii="Times New Roman" w:eastAsia="Times New Roman" w:hAnsi="Times New Roman" w:cs="Times New Roman" w:hint="cs"/>
+          <w:spacing w:val="-1"/>
+          <w:sz w:val="24"/>
+          <w:szCs w:val="24"/>
+          <w:lang w:eastAsia="pt-BR"/>
+        </w:rPr>
+        <w:t>Método HTTP da solicitação.</w:t>
+      </w:r>
+    </w:p>
+    <w:p>
+      <w:pPr>
+        <w:spacing w:beforeAutospacing="1" w:afterAutospacing="1" w:line="360" w:lineRule="auto"/>
+        <w:ind w:firstLine="709"/>
+        <w:jc w:val="both"/>
+        <w:rPr>
+          <w:rFonts w:ascii="Times New Roman" w:eastAsia="Times New Roman" w:hAnsi="Times New Roman" w:cs="Times New Roman"/>
+          <w:b/>
+          <w:bCs/>
+          <w:spacing w:val="-1"/>
+          <w:sz w:val="28"/>
+          <w:szCs w:val="28"/>
+          <w:lang w:eastAsia="pt-BR"/>
+        </w:rPr>
+      </w:pPr>
+      <w:proofErr w:type="spellStart"/>
+      <w:r>
+        <w:rPr>
+          <w:rFonts w:ascii="Times New Roman" w:eastAsia="Times New Roman" w:hAnsi="Times New Roman" w:cs="Times New Roman" w:hint="cs"/>
+          <w:b/>
+          <w:bCs/>
+          <w:spacing w:val="-1"/>
+          <w:sz w:val="28"/>
+          <w:szCs w:val="28"/>
+          <w:lang w:eastAsia="pt-BR"/>
+        </w:rPr>
+        <w:t>clientOrgId</w:t>
+      </w:r>
+      <w:proofErr w:type="spellEnd"/>
+    </w:p>
+    <w:p>
+      <w:pPr>
+        <w:spacing w:beforeAutospacing="1" w:afterAutospacing="1" w:line="360" w:lineRule="auto"/>
+        <w:ind w:firstLine="709"/>
+        <w:jc w:val="both"/>
+        <w:rPr>
+          <w:rFonts w:ascii="Times New Roman" w:eastAsia="Times New Roman" w:hAnsi="Times New Roman" w:cs="Times New Roman"/>
+          <w:spacing w:val="-1"/>
+          <w:sz w:val="24"/>
+          <w:szCs w:val="24"/>
+          <w:lang w:eastAsia="pt-BR"/>
+        </w:rPr>
+      </w:pPr>
+      <w:r>
+        <w:rPr>
+          <w:rFonts w:ascii="Times New Roman" w:eastAsia="Times New Roman" w:hAnsi="Times New Roman" w:cs="Times New Roman" w:hint="cs"/>
+          <w:spacing w:val="-1"/>
+          <w:sz w:val="24"/>
+          <w:szCs w:val="24"/>
+          <w:lang w:eastAsia="pt-BR"/>
+        </w:rPr>
+        <w:t>Identificador da organização de onde a chamada foi disparada</w:t>
+      </w:r>
+      <w:r>
+        <w:rPr>
+          <w:rFonts w:ascii="Times New Roman" w:eastAsia="Times New Roman" w:hAnsi="Times New Roman" w:cs="Times New Roman"/>
+          <w:spacing w:val="-1"/>
+          <w:sz w:val="24"/>
+          <w:szCs w:val="24"/>
+          <w:lang w:eastAsia="pt-BR"/>
+        </w:rPr>
+        <w:t xml:space="preserve">, sendo opcional para </w:t>
+      </w:r>
+      <w:proofErr w:type="spellStart"/>
+      <w:r>
+        <w:rPr>
+          <w:rFonts w:ascii="Times New Roman" w:eastAsia="Times New Roman" w:hAnsi="Times New Roman" w:cs="Times New Roman"/>
+          <w:spacing w:val="-1"/>
+          <w:sz w:val="24"/>
+          <w:szCs w:val="24"/>
+          <w:lang w:eastAsia="pt-BR"/>
+        </w:rPr>
+        <w:t>endpoints</w:t>
+      </w:r>
+      <w:proofErr w:type="spellEnd"/>
+      <w:r>
+        <w:rPr>
+          <w:rFonts w:ascii="Times New Roman" w:eastAsia="Times New Roman" w:hAnsi="Times New Roman" w:cs="Times New Roman"/>
+          <w:spacing w:val="-1"/>
+          <w:sz w:val="24"/>
+          <w:szCs w:val="24"/>
+          <w:lang w:eastAsia="pt-BR"/>
+        </w:rPr>
+        <w:t xml:space="preserve"> de fase1.</w:t>
+      </w:r>
+    </w:p>
+    <w:p>
+      <w:pPr>
+        <w:spacing w:beforeAutospacing="1" w:afterAutospacing="1" w:line="360" w:lineRule="auto"/>
+        <w:ind w:firstLine="709"/>
+        <w:jc w:val="both"/>
+        <w:rPr>
+          <w:rFonts w:ascii="Times New Roman" w:eastAsia="Times New Roman" w:hAnsi="Times New Roman" w:cs="Times New Roman"/>
+          <w:b/>
+          <w:bCs/>
+          <w:spacing w:val="-1"/>
+          <w:sz w:val="28"/>
+          <w:szCs w:val="28"/>
+          <w:lang w:eastAsia="pt-BR"/>
+        </w:rPr>
+      </w:pPr>
+    </w:p>
+    <w:p>
+      <w:pPr>
+        <w:spacing w:beforeAutospacing="1" w:afterAutospacing="1" w:line="360" w:lineRule="auto"/>
+        <w:ind w:firstLine="709"/>
+        <w:jc w:val="both"/>
+        <w:rPr>
+          <w:rFonts w:ascii="Times New Roman" w:eastAsia="Times New Roman" w:hAnsi="Times New Roman" w:cs="Times New Roman"/>
+          <w:b/>
+          <w:bCs/>
+          <w:spacing w:val="-1"/>
           <w:sz w:val="28"/>
           <w:szCs w:val="28"/>
           <w:lang w:val="en-US" w:eastAsia="pt-BR"/>
         </w:rPr>
       </w:pPr>
-    </w:p>
-    <w:p>
-      <w:pPr>
-        <w:spacing w:beforeAutospacing="1" w:afterAutospacing="1" w:line="360" w:lineRule="auto"/>
-        <w:ind w:firstLine="709"/>
-        <w:jc w:val="both"/>
+      <w:proofErr w:type="spellStart"/>
+      <w:r>
         <w:rPr>
           <w:rFonts w:ascii="Times New Roman" w:eastAsia="Times New Roman" w:hAnsi="Times New Roman" w:cs="Times New Roman" w:hint="cs"/>
           <w:b/>
@@ -5202,76 +5282,115 @@
           <w:szCs w:val="28"/>
           <w:lang w:val="en-US" w:eastAsia="pt-BR"/>
         </w:rPr>
-      </w:pPr>
-      <w:proofErr w:type="spellStart"/>
-      <w:r>
-        <w:rPr>
-          <w:rFonts w:ascii="Times New Roman" w:eastAsia="Times New Roman" w:hAnsi="Times New Roman" w:cs="Times New Roman" w:hint="cs"/>
+        <w:t>clientSSId</w:t>
+      </w:r>
+      <w:proofErr w:type="spellEnd"/>
+    </w:p>
+    <w:p>
+      <w:pPr>
+        <w:spacing w:beforeAutospacing="1" w:afterAutospacing="1" w:line="360" w:lineRule="auto"/>
+        <w:ind w:firstLine="709"/>
+        <w:jc w:val="both"/>
+        <w:rPr>
+          <w:rFonts w:ascii="Times New Roman" w:eastAsia="Times New Roman" w:hAnsi="Times New Roman" w:cs="Times New Roman"/>
+          <w:spacing w:val="-1"/>
+          <w:sz w:val="24"/>
+          <w:szCs w:val="24"/>
+          <w:lang w:eastAsia="pt-BR"/>
+        </w:rPr>
+      </w:pPr>
+      <w:r>
+        <w:rPr>
+          <w:rFonts w:ascii="Times New Roman" w:eastAsia="Times New Roman" w:hAnsi="Times New Roman" w:cs="Times New Roman" w:hint="cs"/>
+          <w:spacing w:val="-1"/>
+          <w:sz w:val="24"/>
+          <w:szCs w:val="24"/>
+          <w:lang w:eastAsia="pt-BR"/>
+        </w:rPr>
+        <w:t xml:space="preserve">Id do Software </w:t>
+      </w:r>
+      <w:proofErr w:type="spellStart"/>
+      <w:r>
+        <w:rPr>
+          <w:rFonts w:ascii="Times New Roman" w:eastAsia="Times New Roman" w:hAnsi="Times New Roman" w:cs="Times New Roman" w:hint="cs"/>
+          <w:spacing w:val="-1"/>
+          <w:sz w:val="24"/>
+          <w:szCs w:val="24"/>
+          <w:lang w:eastAsia="pt-BR"/>
+        </w:rPr>
+        <w:t>Statement</w:t>
+      </w:r>
+      <w:proofErr w:type="spellEnd"/>
+      <w:r>
+        <w:rPr>
+          <w:rFonts w:ascii="Times New Roman" w:eastAsia="Times New Roman" w:hAnsi="Times New Roman" w:cs="Times New Roman" w:hint="cs"/>
+          <w:spacing w:val="-1"/>
+          <w:sz w:val="24"/>
+          <w:szCs w:val="24"/>
+          <w:lang w:eastAsia="pt-BR"/>
+        </w:rPr>
+        <w:t xml:space="preserve"> do cliente</w:t>
+      </w:r>
+      <w:r>
+        <w:rPr>
+          <w:rFonts w:ascii="Times New Roman" w:eastAsia="Times New Roman" w:hAnsi="Times New Roman" w:cs="Times New Roman"/>
+          <w:spacing w:val="-1"/>
+          <w:sz w:val="24"/>
+          <w:szCs w:val="24"/>
+          <w:lang w:eastAsia="pt-BR"/>
+        </w:rPr>
+        <w:t xml:space="preserve">, </w:t>
+      </w:r>
+      <w:r>
+        <w:rPr>
+          <w:rFonts w:ascii="Times New Roman" w:eastAsia="Times New Roman" w:hAnsi="Times New Roman" w:cs="Times New Roman"/>
+          <w:spacing w:val="-1"/>
+          <w:sz w:val="24"/>
+          <w:szCs w:val="24"/>
+          <w:lang w:eastAsia="pt-BR"/>
+        </w:rPr>
+        <w:t xml:space="preserve">sendo opcional para </w:t>
+      </w:r>
+      <w:proofErr w:type="spellStart"/>
+      <w:r>
+        <w:rPr>
+          <w:rFonts w:ascii="Times New Roman" w:eastAsia="Times New Roman" w:hAnsi="Times New Roman" w:cs="Times New Roman"/>
+          <w:spacing w:val="-1"/>
+          <w:sz w:val="24"/>
+          <w:szCs w:val="24"/>
+          <w:lang w:eastAsia="pt-BR"/>
+        </w:rPr>
+        <w:t>endpoints</w:t>
+      </w:r>
+      <w:proofErr w:type="spellEnd"/>
+      <w:r>
+        <w:rPr>
+          <w:rFonts w:ascii="Times New Roman" w:eastAsia="Times New Roman" w:hAnsi="Times New Roman" w:cs="Times New Roman"/>
+          <w:spacing w:val="-1"/>
+          <w:sz w:val="24"/>
+          <w:szCs w:val="24"/>
+          <w:lang w:eastAsia="pt-BR"/>
+        </w:rPr>
+        <w:t xml:space="preserve"> de fase1.</w:t>
+      </w:r>
+    </w:p>
+    <w:p>
+      <w:pPr>
+        <w:spacing w:beforeAutospacing="1" w:afterAutospacing="1" w:line="360" w:lineRule="auto"/>
+        <w:ind w:firstLine="709"/>
+        <w:jc w:val="both"/>
+        <w:rPr>
+          <w:rFonts w:ascii="Times New Roman" w:eastAsia="Times New Roman" w:hAnsi="Times New Roman" w:cs="Times New Roman"/>
           <w:b/>
           <w:bCs/>
           <w:spacing w:val="-1"/>
           <w:sz w:val="28"/>
           <w:szCs w:val="28"/>
-          <w:lang w:val="en-US" w:eastAsia="pt-BR"/>
-        </w:rPr>
-        <w:lastRenderedPageBreak/>
-        <w:t>clientSSId</w:t>
-      </w:r>
-      <w:proofErr w:type="spellEnd"/>
-    </w:p>
-    <w:p>
-      <w:pPr>
-        <w:spacing w:beforeAutospacing="1" w:afterAutospacing="1" w:line="360" w:lineRule="auto"/>
-        <w:ind w:firstLine="709"/>
-        <w:jc w:val="both"/>
-        <w:rPr>
-          <w:rFonts w:ascii="Times New Roman" w:eastAsia="Times New Roman" w:hAnsi="Times New Roman" w:cs="Times New Roman" w:hint="cs"/>
-          <w:spacing w:val="-1"/>
-          <w:sz w:val="24"/>
-          <w:szCs w:val="24"/>
-          <w:lang w:val="en-US" w:eastAsia="pt-BR"/>
-        </w:rPr>
-      </w:pPr>
-      <w:proofErr w:type="spellStart"/>
-      <w:r>
-        <w:rPr>
-          <w:rFonts w:ascii="Times New Roman" w:eastAsia="Times New Roman" w:hAnsi="Times New Roman" w:cs="Times New Roman" w:hint="cs"/>
-          <w:spacing w:val="-1"/>
-          <w:sz w:val="24"/>
-          <w:szCs w:val="24"/>
-          <w:lang w:val="en-US" w:eastAsia="pt-BR"/>
-        </w:rPr>
-        <w:t>Id</w:t>
-      </w:r>
-      <w:proofErr w:type="spellEnd"/>
-      <w:r>
-        <w:rPr>
-          <w:rFonts w:ascii="Times New Roman" w:eastAsia="Times New Roman" w:hAnsi="Times New Roman" w:cs="Times New Roman" w:hint="cs"/>
-          <w:spacing w:val="-1"/>
-          <w:sz w:val="24"/>
-          <w:szCs w:val="24"/>
-          <w:lang w:val="en-US" w:eastAsia="pt-BR"/>
-        </w:rPr>
-        <w:t xml:space="preserve"> do Software Statement do </w:t>
-      </w:r>
-      <w:proofErr w:type="spellStart"/>
-      <w:r>
-        <w:rPr>
-          <w:rFonts w:ascii="Times New Roman" w:eastAsia="Times New Roman" w:hAnsi="Times New Roman" w:cs="Times New Roman" w:hint="cs"/>
-          <w:spacing w:val="-1"/>
-          <w:sz w:val="24"/>
-          <w:szCs w:val="24"/>
-          <w:lang w:val="en-US" w:eastAsia="pt-BR"/>
-        </w:rPr>
-        <w:t>cliente</w:t>
-      </w:r>
-      <w:proofErr w:type="spellEnd"/>
-    </w:p>
-    <w:p>
-      <w:pPr>
-        <w:spacing w:beforeAutospacing="1" w:afterAutospacing="1" w:line="360" w:lineRule="auto"/>
-        <w:ind w:firstLine="709"/>
-        <w:jc w:val="both"/>
+          <w:lang w:eastAsia="pt-BR"/>
+        </w:rPr>
+      </w:pPr>
+      <w:proofErr w:type="spellStart"/>
+      <w:r>
         <w:rPr>
           <w:rFonts w:ascii="Times New Roman" w:eastAsia="Times New Roman" w:hAnsi="Times New Roman" w:cs="Times New Roman" w:hint="cs"/>
           <w:b/>
@@ -5281,11 +5400,41 @@
           <w:szCs w:val="28"/>
           <w:lang w:eastAsia="pt-BR"/>
         </w:rPr>
-      </w:pPr>
-      <w:proofErr w:type="spellStart"/>
-      <w:r>
-        <w:rPr>
-          <w:rFonts w:ascii="Times New Roman" w:eastAsia="Times New Roman" w:hAnsi="Times New Roman" w:cs="Times New Roman" w:hint="cs"/>
+        <w:t>serverOrgId</w:t>
+      </w:r>
+      <w:proofErr w:type="spellEnd"/>
+    </w:p>
+    <w:p>
+      <w:pPr>
+        <w:spacing w:beforeAutospacing="1" w:afterAutospacing="1" w:line="360" w:lineRule="auto"/>
+        <w:ind w:firstLine="709"/>
+        <w:jc w:val="both"/>
+        <w:rPr>
+          <w:rFonts w:ascii="Times New Roman" w:eastAsia="Times New Roman" w:hAnsi="Times New Roman" w:cs="Times New Roman"/>
+          <w:spacing w:val="-1"/>
+          <w:sz w:val="24"/>
+          <w:szCs w:val="24"/>
+          <w:lang w:eastAsia="pt-BR"/>
+        </w:rPr>
+      </w:pPr>
+      <w:r>
+        <w:rPr>
+          <w:rFonts w:ascii="Times New Roman" w:eastAsia="Times New Roman" w:hAnsi="Times New Roman" w:cs="Times New Roman" w:hint="cs"/>
+          <w:spacing w:val="-1"/>
+          <w:sz w:val="24"/>
+          <w:szCs w:val="24"/>
+          <w:lang w:eastAsia="pt-BR"/>
+        </w:rPr>
+        <w:t>Identificador da organização para onde a chamada foi feita</w:t>
+      </w:r>
+    </w:p>
+    <w:p>
+      <w:pPr>
+        <w:spacing w:beforeAutospacing="1" w:afterAutospacing="1" w:line="360" w:lineRule="auto"/>
+        <w:ind w:firstLine="709"/>
+        <w:jc w:val="both"/>
+        <w:rPr>
+          <w:rFonts w:ascii="Times New Roman" w:eastAsia="Times New Roman" w:hAnsi="Times New Roman" w:cs="Times New Roman"/>
           <w:b/>
           <w:bCs/>
           <w:spacing w:val="-1"/>
@@ -5293,39 +5442,9 @@
           <w:szCs w:val="28"/>
           <w:lang w:eastAsia="pt-BR"/>
         </w:rPr>
-        <w:t>serverOrgId</w:t>
-      </w:r>
-      <w:proofErr w:type="spellEnd"/>
-    </w:p>
-    <w:p>
-      <w:pPr>
-        <w:spacing w:beforeAutospacing="1" w:afterAutospacing="1" w:line="360" w:lineRule="auto"/>
-        <w:ind w:firstLine="709"/>
-        <w:jc w:val="both"/>
-        <w:rPr>
-          <w:rFonts w:ascii="Times New Roman" w:eastAsia="Times New Roman" w:hAnsi="Times New Roman" w:cs="Times New Roman" w:hint="cs"/>
-          <w:spacing w:val="-1"/>
-          <w:sz w:val="24"/>
-          <w:szCs w:val="24"/>
-          <w:lang w:eastAsia="pt-BR"/>
-        </w:rPr>
-      </w:pPr>
-      <w:r>
-        <w:rPr>
-          <w:rFonts w:ascii="Times New Roman" w:eastAsia="Times New Roman" w:hAnsi="Times New Roman" w:cs="Times New Roman" w:hint="cs"/>
-          <w:spacing w:val="-1"/>
-          <w:sz w:val="24"/>
-          <w:szCs w:val="24"/>
-          <w:lang w:eastAsia="pt-BR"/>
-        </w:rPr>
-        <w:t>Identificador da organização para onde a chamada foi feita</w:t>
-      </w:r>
-    </w:p>
-    <w:p>
-      <w:pPr>
-        <w:spacing w:beforeAutospacing="1" w:afterAutospacing="1" w:line="360" w:lineRule="auto"/>
-        <w:ind w:firstLine="709"/>
-        <w:jc w:val="both"/>
+      </w:pPr>
+      <w:proofErr w:type="spellStart"/>
+      <w:r>
         <w:rPr>
           <w:rFonts w:ascii="Times New Roman" w:eastAsia="Times New Roman" w:hAnsi="Times New Roman" w:cs="Times New Roman" w:hint="cs"/>
           <w:b/>
@@ -5335,11 +5454,63 @@
           <w:szCs w:val="28"/>
           <w:lang w:eastAsia="pt-BR"/>
         </w:rPr>
-      </w:pPr>
-      <w:proofErr w:type="spellStart"/>
-      <w:r>
-        <w:rPr>
-          <w:rFonts w:ascii="Times New Roman" w:eastAsia="Times New Roman" w:hAnsi="Times New Roman" w:cs="Times New Roman" w:hint="cs"/>
+        <w:t>serverASId</w:t>
+      </w:r>
+      <w:proofErr w:type="spellEnd"/>
+    </w:p>
+    <w:p>
+      <w:pPr>
+        <w:spacing w:beforeAutospacing="1" w:afterAutospacing="1" w:line="360" w:lineRule="auto"/>
+        <w:ind w:firstLine="709"/>
+        <w:jc w:val="both"/>
+        <w:rPr>
+          <w:rFonts w:ascii="Times New Roman" w:eastAsia="Times New Roman" w:hAnsi="Times New Roman" w:cs="Times New Roman"/>
+          <w:spacing w:val="-1"/>
+          <w:sz w:val="24"/>
+          <w:szCs w:val="24"/>
+          <w:lang w:eastAsia="pt-BR"/>
+        </w:rPr>
+      </w:pPr>
+      <w:r>
+        <w:rPr>
+          <w:rFonts w:ascii="Times New Roman" w:eastAsia="Times New Roman" w:hAnsi="Times New Roman" w:cs="Times New Roman" w:hint="cs"/>
+          <w:spacing w:val="-1"/>
+          <w:sz w:val="24"/>
+          <w:szCs w:val="24"/>
+          <w:lang w:eastAsia="pt-BR"/>
+        </w:rPr>
+        <w:t xml:space="preserve">Id do </w:t>
+      </w:r>
+      <w:proofErr w:type="spellStart"/>
+      <w:r>
+        <w:rPr>
+          <w:rFonts w:ascii="Times New Roman" w:eastAsia="Times New Roman" w:hAnsi="Times New Roman" w:cs="Times New Roman" w:hint="cs"/>
+          <w:spacing w:val="-1"/>
+          <w:sz w:val="24"/>
+          <w:szCs w:val="24"/>
+          <w:lang w:eastAsia="pt-BR"/>
+        </w:rPr>
+        <w:t>Authorization</w:t>
+      </w:r>
+      <w:proofErr w:type="spellEnd"/>
+      <w:r>
+        <w:rPr>
+          <w:rFonts w:ascii="Times New Roman" w:eastAsia="Times New Roman" w:hAnsi="Times New Roman" w:cs="Times New Roman" w:hint="cs"/>
+          <w:spacing w:val="-1"/>
+          <w:sz w:val="24"/>
+          <w:szCs w:val="24"/>
+          <w:lang w:eastAsia="pt-BR"/>
+        </w:rPr>
+        <w:t xml:space="preserve"> Server do servidor</w:t>
+      </w:r>
+    </w:p>
+    <w:p>
+      <w:pPr>
+        <w:spacing w:beforeAutospacing="1" w:afterAutospacing="1" w:line="360" w:lineRule="auto"/>
+        <w:ind w:firstLine="709"/>
+        <w:jc w:val="both"/>
+        <w:rPr>
+          <w:rFonts w:ascii="Times New Roman" w:eastAsia="Times New Roman" w:hAnsi="Times New Roman" w:cs="Times New Roman"/>
           <w:b/>
           <w:bCs/>
           <w:spacing w:val="-1"/>
@@ -5347,61 +5518,9 @@
           <w:szCs w:val="28"/>
           <w:lang w:eastAsia="pt-BR"/>
         </w:rPr>
-        <w:t>serverASId</w:t>
-      </w:r>
-      <w:proofErr w:type="spellEnd"/>
-    </w:p>
-    <w:p>
-      <w:pPr>
-        <w:spacing w:beforeAutospacing="1" w:afterAutospacing="1" w:line="360" w:lineRule="auto"/>
-        <w:ind w:firstLine="709"/>
-        <w:jc w:val="both"/>
-        <w:rPr>
-          <w:rFonts w:ascii="Times New Roman" w:eastAsia="Times New Roman" w:hAnsi="Times New Roman" w:cs="Times New Roman" w:hint="cs"/>
-          <w:spacing w:val="-1"/>
-          <w:sz w:val="24"/>
-          <w:szCs w:val="24"/>
-          <w:lang w:eastAsia="pt-BR"/>
-        </w:rPr>
-      </w:pPr>
-      <w:r>
-        <w:rPr>
-          <w:rFonts w:ascii="Times New Roman" w:eastAsia="Times New Roman" w:hAnsi="Times New Roman" w:cs="Times New Roman" w:hint="cs"/>
-          <w:spacing w:val="-1"/>
-          <w:sz w:val="24"/>
-          <w:szCs w:val="24"/>
-          <w:lang w:eastAsia="pt-BR"/>
-        </w:rPr>
-        <w:t xml:space="preserve">Id do </w:t>
-      </w:r>
-      <w:proofErr w:type="spellStart"/>
-      <w:r>
-        <w:rPr>
-          <w:rFonts w:ascii="Times New Roman" w:eastAsia="Times New Roman" w:hAnsi="Times New Roman" w:cs="Times New Roman" w:hint="cs"/>
-          <w:spacing w:val="-1"/>
-          <w:sz w:val="24"/>
-          <w:szCs w:val="24"/>
-          <w:lang w:eastAsia="pt-BR"/>
-        </w:rPr>
-        <w:t>Authorization</w:t>
-      </w:r>
-      <w:proofErr w:type="spellEnd"/>
-      <w:r>
-        <w:rPr>
-          <w:rFonts w:ascii="Times New Roman" w:eastAsia="Times New Roman" w:hAnsi="Times New Roman" w:cs="Times New Roman" w:hint="cs"/>
-          <w:spacing w:val="-1"/>
-          <w:sz w:val="24"/>
-          <w:szCs w:val="24"/>
-          <w:lang w:eastAsia="pt-BR"/>
-        </w:rPr>
-        <w:t xml:space="preserve"> Server do servidor</w:t>
-      </w:r>
-    </w:p>
-    <w:p>
-      <w:pPr>
-        <w:spacing w:beforeAutospacing="1" w:afterAutospacing="1" w:line="360" w:lineRule="auto"/>
-        <w:ind w:firstLine="709"/>
-        <w:jc w:val="both"/>
+      </w:pPr>
+      <w:proofErr w:type="spellStart"/>
+      <w:r>
         <w:rPr>
           <w:rFonts w:ascii="Times New Roman" w:eastAsia="Times New Roman" w:hAnsi="Times New Roman" w:cs="Times New Roman" w:hint="cs"/>
           <w:b/>
@@ -5411,18 +5530,6 @@
           <w:szCs w:val="28"/>
           <w:lang w:eastAsia="pt-BR"/>
         </w:rPr>
-      </w:pPr>
-      <w:proofErr w:type="spellStart"/>
-      <w:r>
-        <w:rPr>
-          <w:rFonts w:ascii="Times New Roman" w:eastAsia="Times New Roman" w:hAnsi="Times New Roman" w:cs="Times New Roman" w:hint="cs"/>
-          <w:b/>
-          <w:bCs/>
-          <w:spacing w:val="-1"/>
-          <w:sz w:val="28"/>
-          <w:szCs w:val="28"/>
-          <w:lang w:eastAsia="pt-BR"/>
-        </w:rPr>
         <w:t>correlationId</w:t>
       </w:r>
       <w:proofErr w:type="spellEnd"/>
@@ -5433,7 +5540,7 @@
         <w:ind w:firstLine="709"/>
         <w:jc w:val="both"/>
         <w:rPr>
-          <w:rFonts w:ascii="Times New Roman" w:eastAsia="Times New Roman" w:hAnsi="Times New Roman" w:cs="Times New Roman" w:hint="cs"/>
+          <w:rFonts w:ascii="Times New Roman" w:eastAsia="Times New Roman" w:hAnsi="Times New Roman" w:cs="Times New Roman"/>
           <w:spacing w:val="-1"/>
           <w:sz w:val="24"/>
           <w:szCs w:val="24"/>
@@ -5501,7 +5608,7 @@
         <w:ind w:firstLine="709"/>
         <w:jc w:val="both"/>
         <w:rPr>
-          <w:rFonts w:ascii="Times New Roman" w:hAnsi="Times New Roman" w:cs="Times New Roman" w:hint="cs"/>
+          <w:rFonts w:ascii="Times New Roman" w:hAnsi="Times New Roman" w:cs="Times New Roman"/>
           <w:b/>
           <w:bCs/>
           <w:sz w:val="28"/>
@@ -5537,7 +5644,7 @@
         <w:ind w:firstLine="709"/>
         <w:jc w:val="both"/>
         <w:rPr>
-          <w:rFonts w:ascii="Times New Roman" w:hAnsi="Times New Roman" w:cs="Times New Roman" w:hint="cs"/>
+          <w:rFonts w:ascii="Times New Roman" w:hAnsi="Times New Roman" w:cs="Times New Roman"/>
         </w:rPr>
       </w:pPr>
       <w:r>
@@ -5623,7 +5730,7 @@
         <w:ind w:firstLine="709"/>
         <w:jc w:val="both"/>
         <w:rPr>
-          <w:rFonts w:ascii="Times New Roman" w:hAnsi="Times New Roman" w:cs="Times New Roman" w:hint="cs"/>
+          <w:rFonts w:ascii="Times New Roman" w:hAnsi="Times New Roman" w:cs="Times New Roman"/>
           <w:b/>
           <w:bCs/>
           <w:sz w:val="28"/>
@@ -5647,7 +5754,7 @@
         <w:ind w:firstLine="709"/>
         <w:jc w:val="both"/>
         <w:rPr>
-          <w:rFonts w:ascii="Times New Roman" w:hAnsi="Times New Roman" w:cs="Times New Roman" w:hint="cs"/>
+          <w:rFonts w:ascii="Times New Roman" w:hAnsi="Times New Roman" w:cs="Times New Roman"/>
         </w:rPr>
       </w:pPr>
       <w:r>
@@ -5691,7 +5798,7 @@
         <w:ind w:firstLine="709"/>
         <w:jc w:val="both"/>
         <w:rPr>
-          <w:rFonts w:ascii="Times New Roman" w:hAnsi="Times New Roman" w:cs="Times New Roman" w:hint="cs"/>
+          <w:rFonts w:ascii="Times New Roman" w:hAnsi="Times New Roman" w:cs="Times New Roman"/>
         </w:rPr>
       </w:pPr>
       <w:proofErr w:type="spellStart"/>
@@ -5742,25 +5849,27 @@
         <w:ind w:firstLine="709"/>
         <w:jc w:val="both"/>
         <w:rPr>
-          <w:rFonts w:ascii="Times New Roman" w:hAnsi="Times New Roman" w:cs="Times New Roman" w:hint="cs"/>
+          <w:rFonts w:ascii="Times New Roman" w:hAnsi="Times New Roman" w:cs="Times New Roman"/>
           <w:b/>
           <w:bCs/>
           <w:sz w:val="28"/>
           <w:szCs w:val="28"/>
         </w:rPr>
       </w:pPr>
-      <w:proofErr w:type="spellStart"/>
-      <w:r>
-        <w:rPr>
-          <w:rFonts w:ascii="Times New Roman" w:hAnsi="Times New Roman" w:cs="Times New Roman" w:hint="cs"/>
+    </w:p>
+    <w:p>
+      <w:pPr>
+        <w:spacing w:line="360" w:lineRule="auto"/>
+        <w:ind w:firstLine="709"/>
+        <w:jc w:val="both"/>
+        <w:rPr>
+          <w:rFonts w:ascii="Times New Roman" w:hAnsi="Times New Roman" w:cs="Times New Roman"/>
           <w:b/>
           <w:bCs/>
           <w:sz w:val="28"/>
           <w:szCs w:val="28"/>
         </w:rPr>
-        <w:t>endpointUriPrefix</w:t>
-      </w:r>
-      <w:proofErr w:type="spellEnd"/>
+      </w:pPr>
     </w:p>
     <w:p>
       <w:pPr>
@@ -5768,213 +5877,29 @@
         <w:ind w:firstLine="709"/>
         <w:jc w:val="both"/>
         <w:rPr>
-          <w:rFonts w:ascii="Times New Roman" w:hAnsi="Times New Roman" w:cs="Times New Roman" w:hint="cs"/>
-        </w:rPr>
-      </w:pPr>
-      <w:r>
-        <w:rPr>
-          <w:rFonts w:ascii="Times New Roman" w:hAnsi="Times New Roman" w:cs="Times New Roman" w:hint="cs"/>
-        </w:rPr>
-        <w:t xml:space="preserve">Endereço do servidor de destino da chamada incluindo o prefixo quando houver. O formato do campo deverá ser o seguinte: https://{host}/{prefixo}, sendo: </w:t>
-      </w:r>
-    </w:p>
-    <w:p>
-      <w:pPr>
-        <w:spacing w:line="360" w:lineRule="auto"/>
-        <w:ind w:firstLine="709"/>
-        <w:jc w:val="both"/>
-        <w:rPr>
-          <w:rFonts w:ascii="Times New Roman" w:hAnsi="Times New Roman" w:cs="Times New Roman" w:hint="cs"/>
-        </w:rPr>
-      </w:pPr>
-      <w:r>
-        <w:rPr>
-          <w:rFonts w:ascii="Times New Roman" w:hAnsi="Times New Roman" w:cs="Times New Roman" w:hint="cs"/>
-        </w:rPr>
-        <w:t>host: endereço FQDN do servidor de destino</w:t>
-      </w:r>
-    </w:p>
-    <w:p>
-      <w:pPr>
-        <w:spacing w:line="360" w:lineRule="auto"/>
-        <w:ind w:firstLine="709"/>
-        <w:jc w:val="both"/>
-        <w:rPr>
-          <w:rFonts w:ascii="Times New Roman" w:hAnsi="Times New Roman" w:cs="Times New Roman" w:hint="cs"/>
-        </w:rPr>
-      </w:pPr>
-      <w:r>
-        <w:rPr>
-          <w:rFonts w:ascii="Times New Roman" w:hAnsi="Times New Roman" w:cs="Times New Roman" w:hint="cs"/>
-        </w:rPr>
-        <w:lastRenderedPageBreak/>
-        <w:t xml:space="preserve">prefixo: toda a parte do path que vem antes da </w:t>
-      </w:r>
-      <w:proofErr w:type="spellStart"/>
-      <w:r>
-        <w:rPr>
-          <w:rFonts w:ascii="Times New Roman" w:hAnsi="Times New Roman" w:cs="Times New Roman" w:hint="cs"/>
-        </w:rPr>
-        <w:t>string</w:t>
-      </w:r>
-      <w:proofErr w:type="spellEnd"/>
-      <w:r>
-        <w:rPr>
-          <w:rFonts w:ascii="Times New Roman" w:hAnsi="Times New Roman" w:cs="Times New Roman" w:hint="cs"/>
-        </w:rPr>
-        <w:t xml:space="preserve"> /open-</w:t>
-      </w:r>
-      <w:proofErr w:type="spellStart"/>
-      <w:r>
-        <w:rPr>
-          <w:rFonts w:ascii="Times New Roman" w:hAnsi="Times New Roman" w:cs="Times New Roman" w:hint="cs"/>
-        </w:rPr>
-        <w:t>insurance</w:t>
-      </w:r>
-      <w:proofErr w:type="spellEnd"/>
-      <w:r>
-        <w:rPr>
-          <w:rFonts w:ascii="Times New Roman" w:hAnsi="Times New Roman" w:cs="Times New Roman" w:hint="cs"/>
-        </w:rPr>
-        <w:t xml:space="preserve"> Exemplos:</w:t>
-      </w:r>
-    </w:p>
-    <w:p>
-      <w:pPr>
-        <w:spacing w:line="360" w:lineRule="auto"/>
-        <w:ind w:firstLine="709"/>
-        <w:jc w:val="both"/>
-        <w:rPr>
-          <w:rFonts w:ascii="Times New Roman" w:hAnsi="Times New Roman" w:cs="Times New Roman" w:hint="cs"/>
-        </w:rPr>
-      </w:pPr>
-      <w:r>
-        <w:rPr>
-          <w:rFonts w:ascii="Times New Roman" w:hAnsi="Times New Roman" w:cs="Times New Roman" w:hint="cs"/>
-        </w:rPr>
-        <w:t>Para uma requisição em https://openinsurance.instituicao-1.com.br/opi/open-insurance/products-services/v1/global-banking, o dado a ser enviado é https://openinsurance.instituicao-1.com.br/opi.</w:t>
-      </w:r>
-    </w:p>
-    <w:p>
-      <w:pPr>
-        <w:spacing w:line="360" w:lineRule="auto"/>
-        <w:ind w:firstLine="709"/>
-        <w:jc w:val="both"/>
-        <w:rPr>
-          <w:rFonts w:ascii="Times New Roman" w:hAnsi="Times New Roman" w:cs="Times New Roman" w:hint="cs"/>
-        </w:rPr>
-      </w:pPr>
-      <w:r>
-        <w:rPr>
-          <w:rFonts w:ascii="Times New Roman" w:hAnsi="Times New Roman" w:cs="Times New Roman" w:hint="cs"/>
-        </w:rPr>
-        <w:t>1.</w:t>
-      </w:r>
-      <w:r>
-        <w:rPr>
-          <w:rFonts w:ascii="Times New Roman" w:hAnsi="Times New Roman" w:cs="Times New Roman" w:hint="cs"/>
-        </w:rPr>
-        <w:tab/>
-        <w:t>Para uma requisição em https://openinsurance.instituicao-2.com.br/open-insurance/products-services/v1/global-banking, o dado a ser enviado é https://openinsurance.instituicao-1.com.br/.</w:t>
-      </w:r>
-    </w:p>
-    <w:p>
-      <w:pPr>
-        <w:spacing w:line="360" w:lineRule="auto"/>
-        <w:ind w:firstLine="709"/>
-        <w:jc w:val="both"/>
-        <w:rPr>
-          <w:rFonts w:ascii="Times New Roman" w:hAnsi="Times New Roman" w:cs="Times New Roman" w:hint="cs"/>
+          <w:rFonts w:ascii="Times New Roman" w:hAnsi="Times New Roman" w:cs="Times New Roman"/>
           <w:b/>
           <w:bCs/>
           <w:sz w:val="28"/>
           <w:szCs w:val="28"/>
         </w:rPr>
       </w:pPr>
-      <w:r>
-        <w:rPr>
-          <w:rFonts w:ascii="Times New Roman" w:hAnsi="Times New Roman" w:cs="Times New Roman" w:hint="cs"/>
+    </w:p>
+    <w:p>
+      <w:pPr>
+        <w:spacing w:line="360" w:lineRule="auto"/>
+        <w:ind w:firstLine="709"/>
+        <w:jc w:val="both"/>
+        <w:rPr>
+          <w:rFonts w:ascii="Times New Roman" w:hAnsi="Times New Roman" w:cs="Times New Roman"/>
           <w:b/>
           <w:bCs/>
           <w:sz w:val="28"/>
           <w:szCs w:val="28"/>
         </w:rPr>
-        <w:t>Formas de Envio</w:t>
-      </w:r>
-    </w:p>
-    <w:p>
-      <w:pPr>
-        <w:spacing w:line="360" w:lineRule="auto"/>
-        <w:ind w:firstLine="709"/>
-        <w:jc w:val="both"/>
-        <w:rPr>
-          <w:rFonts w:ascii="Times New Roman" w:hAnsi="Times New Roman" w:cs="Times New Roman" w:hint="cs"/>
-        </w:rPr>
-      </w:pPr>
-      <w:r>
-        <w:rPr>
-          <w:rFonts w:ascii="Times New Roman" w:hAnsi="Times New Roman" w:cs="Times New Roman" w:hint="cs"/>
-        </w:rPr>
-        <w:t xml:space="preserve">Os reportes deverão ser enviados através de seus respectivos </w:t>
-      </w:r>
-      <w:proofErr w:type="spellStart"/>
-      <w:r>
-        <w:rPr>
-          <w:rFonts w:ascii="Times New Roman" w:hAnsi="Times New Roman" w:cs="Times New Roman" w:hint="cs"/>
-        </w:rPr>
-        <w:t>endpoints</w:t>
-      </w:r>
-      <w:proofErr w:type="spellEnd"/>
-      <w:r>
-        <w:rPr>
-          <w:rFonts w:ascii="Times New Roman" w:hAnsi="Times New Roman" w:cs="Times New Roman" w:hint="cs"/>
-        </w:rPr>
-        <w:t xml:space="preserve"> seguindo seu escopo, </w:t>
-      </w:r>
-      <w:proofErr w:type="spellStart"/>
-      <w:r>
-        <w:rPr>
-          <w:rFonts w:ascii="Times New Roman" w:hAnsi="Times New Roman" w:cs="Times New Roman" w:hint="cs"/>
-        </w:rPr>
-        <w:t>client</w:t>
-      </w:r>
-      <w:proofErr w:type="spellEnd"/>
-      <w:r>
-        <w:rPr>
-          <w:rFonts w:ascii="Times New Roman" w:hAnsi="Times New Roman" w:cs="Times New Roman" w:hint="cs"/>
-        </w:rPr>
-        <w:t xml:space="preserve"> ou </w:t>
-      </w:r>
-      <w:proofErr w:type="gramStart"/>
-      <w:r>
-        <w:rPr>
-          <w:rFonts w:ascii="Times New Roman" w:hAnsi="Times New Roman" w:cs="Times New Roman" w:hint="cs"/>
-        </w:rPr>
-        <w:t>server</w:t>
-      </w:r>
-      <w:proofErr w:type="gramEnd"/>
-      <w:r>
-        <w:rPr>
-          <w:rFonts w:ascii="Times New Roman" w:hAnsi="Times New Roman" w:cs="Times New Roman" w:hint="cs"/>
-        </w:rPr>
-        <w:t>. Os reportes podem ser enviados em lote ou individualmente. O limite operacional estabelecido para o envio em lote (batch) é de no máximo 5.000 reportes por requisição. Em todos os casos, o dado é previamente validado de forma síncrona e processado de forma assíncrona.</w:t>
-      </w:r>
-    </w:p>
-    <w:p>
-      <w:pPr>
-        <w:spacing w:line="360" w:lineRule="auto"/>
-        <w:ind w:firstLine="709"/>
-        <w:jc w:val="both"/>
-        <w:rPr>
-          <w:rFonts w:ascii="Times New Roman" w:hAnsi="Times New Roman" w:cs="Times New Roman" w:hint="cs"/>
-        </w:rPr>
-      </w:pPr>
-    </w:p>
-    <w:p>
-      <w:pPr>
-        <w:spacing w:line="360" w:lineRule="auto"/>
-        <w:ind w:firstLine="709"/>
-        <w:jc w:val="both"/>
+      </w:pPr>
+      <w:proofErr w:type="spellStart"/>
+      <w:r>
         <w:rPr>
           <w:rFonts w:ascii="Times New Roman" w:hAnsi="Times New Roman" w:cs="Times New Roman" w:hint="cs"/>
           <w:b/>
@@ -5982,124 +5907,214 @@
           <w:sz w:val="28"/>
           <w:szCs w:val="28"/>
         </w:rPr>
-      </w:pPr>
-      <w:r>
-        <w:rPr>
-          <w:rFonts w:ascii="Times New Roman" w:hAnsi="Times New Roman" w:cs="Times New Roman" w:hint="cs"/>
+        <w:t>endpointUriPrefix</w:t>
+      </w:r>
+      <w:proofErr w:type="spellEnd"/>
+    </w:p>
+    <w:p>
+      <w:pPr>
+        <w:spacing w:line="360" w:lineRule="auto"/>
+        <w:ind w:firstLine="709"/>
+        <w:jc w:val="both"/>
+        <w:rPr>
+          <w:rFonts w:ascii="Times New Roman" w:hAnsi="Times New Roman" w:cs="Times New Roman"/>
+        </w:rPr>
+      </w:pPr>
+      <w:r>
+        <w:rPr>
+          <w:rFonts w:ascii="Times New Roman" w:hAnsi="Times New Roman" w:cs="Times New Roman" w:hint="cs"/>
+        </w:rPr>
+        <w:t xml:space="preserve">Endereço do servidor de destino da chamada incluindo o prefixo quando houver. O formato do campo deverá ser o seguinte: https://{host}/{prefixo}, sendo: </w:t>
+      </w:r>
+    </w:p>
+    <w:p>
+      <w:pPr>
+        <w:spacing w:line="360" w:lineRule="auto"/>
+        <w:ind w:firstLine="709"/>
+        <w:jc w:val="both"/>
+        <w:rPr>
+          <w:rFonts w:ascii="Times New Roman" w:hAnsi="Times New Roman" w:cs="Times New Roman"/>
+        </w:rPr>
+      </w:pPr>
+      <w:r>
+        <w:rPr>
+          <w:rFonts w:ascii="Times New Roman" w:hAnsi="Times New Roman" w:cs="Times New Roman" w:hint="cs"/>
+        </w:rPr>
+        <w:t>host: endereço FQDN do servidor de destino</w:t>
+      </w:r>
+    </w:p>
+    <w:p>
+      <w:pPr>
+        <w:spacing w:line="360" w:lineRule="auto"/>
+        <w:ind w:firstLine="709"/>
+        <w:jc w:val="both"/>
+        <w:rPr>
+          <w:rFonts w:ascii="Times New Roman" w:hAnsi="Times New Roman" w:cs="Times New Roman"/>
+        </w:rPr>
+      </w:pPr>
+      <w:r>
+        <w:rPr>
+          <w:rFonts w:ascii="Times New Roman" w:hAnsi="Times New Roman" w:cs="Times New Roman" w:hint="cs"/>
+        </w:rPr>
+        <w:t xml:space="preserve">prefixo: toda a parte do path que vem antes da </w:t>
+      </w:r>
+      <w:proofErr w:type="spellStart"/>
+      <w:r>
+        <w:rPr>
+          <w:rFonts w:ascii="Times New Roman" w:hAnsi="Times New Roman" w:cs="Times New Roman" w:hint="cs"/>
+        </w:rPr>
+        <w:t>string</w:t>
+      </w:r>
+      <w:proofErr w:type="spellEnd"/>
+      <w:r>
+        <w:rPr>
+          <w:rFonts w:ascii="Times New Roman" w:hAnsi="Times New Roman" w:cs="Times New Roman" w:hint="cs"/>
+        </w:rPr>
+        <w:t xml:space="preserve"> /open-</w:t>
+      </w:r>
+      <w:proofErr w:type="spellStart"/>
+      <w:r>
+        <w:rPr>
+          <w:rFonts w:ascii="Times New Roman" w:hAnsi="Times New Roman" w:cs="Times New Roman" w:hint="cs"/>
+        </w:rPr>
+        <w:t>insurance</w:t>
+      </w:r>
+      <w:proofErr w:type="spellEnd"/>
+      <w:r>
+        <w:rPr>
+          <w:rFonts w:ascii="Times New Roman" w:hAnsi="Times New Roman" w:cs="Times New Roman" w:hint="cs"/>
+        </w:rPr>
+        <w:t xml:space="preserve"> Exemplos:</w:t>
+      </w:r>
+    </w:p>
+    <w:p>
+      <w:pPr>
+        <w:spacing w:line="360" w:lineRule="auto"/>
+        <w:ind w:firstLine="709"/>
+        <w:jc w:val="both"/>
+        <w:rPr>
+          <w:rFonts w:ascii="Times New Roman" w:hAnsi="Times New Roman" w:cs="Times New Roman"/>
+        </w:rPr>
+      </w:pPr>
+      <w:r>
+        <w:rPr>
+          <w:rFonts w:ascii="Times New Roman" w:hAnsi="Times New Roman" w:cs="Times New Roman" w:hint="cs"/>
+        </w:rPr>
+        <w:t>Para uma requisição em https://openinsurance.instituicao-1.com.br/opi/open-insurance/products-services/v1/global-banking, o dado a ser enviado é https://openinsurance.instituicao-1.com.br/opi.</w:t>
+      </w:r>
+    </w:p>
+    <w:p>
+      <w:pPr>
+        <w:spacing w:line="360" w:lineRule="auto"/>
+        <w:ind w:firstLine="709"/>
+        <w:jc w:val="both"/>
+        <w:rPr>
+          <w:rFonts w:ascii="Times New Roman" w:hAnsi="Times New Roman" w:cs="Times New Roman"/>
+        </w:rPr>
+      </w:pPr>
+      <w:r>
+        <w:rPr>
+          <w:rFonts w:ascii="Times New Roman" w:hAnsi="Times New Roman" w:cs="Times New Roman" w:hint="cs"/>
+        </w:rPr>
+        <w:t>1.</w:t>
+      </w:r>
+      <w:r>
+        <w:rPr>
+          <w:rFonts w:ascii="Times New Roman" w:hAnsi="Times New Roman" w:cs="Times New Roman" w:hint="cs"/>
+        </w:rPr>
+        <w:tab/>
+        <w:t>Para uma requisição em https://openinsurance.instituicao-2.com.br/open-insurance/products-services/v1/global-banking, o dado a ser enviado é https://openinsurance.instituicao-1.com.br/.</w:t>
+      </w:r>
+    </w:p>
+    <w:p>
+      <w:pPr>
+        <w:spacing w:line="360" w:lineRule="auto"/>
+        <w:ind w:firstLine="709"/>
+        <w:jc w:val="both"/>
+        <w:rPr>
+          <w:rFonts w:ascii="Times New Roman" w:hAnsi="Times New Roman" w:cs="Times New Roman"/>
           <w:b/>
           <w:bCs/>
           <w:sz w:val="28"/>
           <w:szCs w:val="28"/>
         </w:rPr>
-        <w:t>Recepção e retorno</w:t>
-      </w:r>
-    </w:p>
-    <w:p>
-      <w:pPr>
-        <w:spacing w:line="360" w:lineRule="auto"/>
-        <w:ind w:firstLine="709"/>
-        <w:jc w:val="both"/>
-        <w:rPr>
-          <w:rFonts w:ascii="Times New Roman" w:hAnsi="Times New Roman" w:cs="Times New Roman" w:hint="cs"/>
-        </w:rPr>
-      </w:pPr>
-      <w:r>
-        <w:rPr>
-          <w:rFonts w:ascii="Times New Roman" w:hAnsi="Times New Roman" w:cs="Times New Roman" w:hint="cs"/>
-        </w:rPr>
-        <w:t xml:space="preserve">Quando um reporte chega nos </w:t>
-      </w:r>
-      <w:proofErr w:type="spellStart"/>
-      <w:r>
-        <w:rPr>
-          <w:rFonts w:ascii="Times New Roman" w:hAnsi="Times New Roman" w:cs="Times New Roman" w:hint="cs"/>
-        </w:rPr>
-        <w:t>endpoints</w:t>
-      </w:r>
-      <w:proofErr w:type="spellEnd"/>
-      <w:r>
-        <w:rPr>
-          <w:rFonts w:ascii="Times New Roman" w:hAnsi="Times New Roman" w:cs="Times New Roman" w:hint="cs"/>
-        </w:rPr>
-        <w:t xml:space="preserve"> da API, ele passa pelo processo de validação, após essa etapa cria-se o atributo </w:t>
-      </w:r>
-      <w:proofErr w:type="spellStart"/>
-      <w:r>
-        <w:rPr>
-          <w:rFonts w:ascii="Times New Roman" w:hAnsi="Times New Roman" w:cs="Times New Roman" w:hint="cs"/>
-        </w:rPr>
-        <w:t>reportId</w:t>
-      </w:r>
-      <w:proofErr w:type="spellEnd"/>
-      <w:r>
-        <w:rPr>
-          <w:rFonts w:ascii="Times New Roman" w:hAnsi="Times New Roman" w:cs="Times New Roman" w:hint="cs"/>
-        </w:rPr>
-        <w:t xml:space="preserve">, que o identifica unicamente na plataforma. Caso o formato do reporte não passe pela validação, será enviada a resposta informando o status DISCARDED com o </w:t>
-      </w:r>
-      <w:proofErr w:type="spellStart"/>
-      <w:r>
-        <w:rPr>
-          <w:rFonts w:ascii="Times New Roman" w:hAnsi="Times New Roman" w:cs="Times New Roman" w:hint="cs"/>
-        </w:rPr>
-        <w:t>correlationID</w:t>
-      </w:r>
-      <w:proofErr w:type="spellEnd"/>
-      <w:r>
-        <w:rPr>
-          <w:rFonts w:ascii="Times New Roman" w:hAnsi="Times New Roman" w:cs="Times New Roman" w:hint="cs"/>
-        </w:rPr>
-        <w:t xml:space="preserve"> e </w:t>
-      </w:r>
-      <w:proofErr w:type="spellStart"/>
-      <w:r>
-        <w:rPr>
-          <w:rFonts w:ascii="Times New Roman" w:hAnsi="Times New Roman" w:cs="Times New Roman" w:hint="cs"/>
-        </w:rPr>
-        <w:t>message</w:t>
-      </w:r>
-      <w:proofErr w:type="spellEnd"/>
-      <w:r>
-        <w:rPr>
-          <w:rFonts w:ascii="Times New Roman" w:hAnsi="Times New Roman" w:cs="Times New Roman" w:hint="cs"/>
-        </w:rPr>
-        <w:t xml:space="preserve">, contendo informações sobre o erro. Se o reporte passar pela validação, será enviada a resposta com o status ACCEPTED com o </w:t>
-      </w:r>
-      <w:proofErr w:type="spellStart"/>
-      <w:r>
-        <w:rPr>
-          <w:rFonts w:ascii="Times New Roman" w:hAnsi="Times New Roman" w:cs="Times New Roman" w:hint="cs"/>
-        </w:rPr>
-        <w:t>reportId</w:t>
-      </w:r>
-      <w:proofErr w:type="spellEnd"/>
-      <w:r>
-        <w:rPr>
-          <w:rFonts w:ascii="Times New Roman" w:hAnsi="Times New Roman" w:cs="Times New Roman" w:hint="cs"/>
-        </w:rPr>
-        <w:t xml:space="preserve"> e </w:t>
-      </w:r>
-      <w:proofErr w:type="spellStart"/>
-      <w:r>
-        <w:rPr>
-          <w:rFonts w:ascii="Times New Roman" w:hAnsi="Times New Roman" w:cs="Times New Roman" w:hint="cs"/>
-        </w:rPr>
-        <w:t>correlationID</w:t>
-      </w:r>
-      <w:proofErr w:type="spellEnd"/>
-    </w:p>
-    <w:p>
-      <w:pPr>
-        <w:spacing w:line="360" w:lineRule="auto"/>
-        <w:ind w:firstLine="709"/>
-        <w:jc w:val="both"/>
-        <w:rPr>
-          <w:rFonts w:ascii="Times New Roman" w:hAnsi="Times New Roman" w:cs="Times New Roman"/>
+      </w:pPr>
+      <w:r>
+        <w:rPr>
+          <w:rFonts w:ascii="Times New Roman" w:hAnsi="Times New Roman" w:cs="Times New Roman" w:hint="cs"/>
           <w:b/>
           <w:bCs/>
-          <w:sz w:val="24"/>
-          <w:szCs w:val="24"/>
-          <w:lang w:val="en-US"/>
+          <w:sz w:val="28"/>
+          <w:szCs w:val="28"/>
+        </w:rPr>
+        <w:t>Formas de Envio</w:t>
+      </w:r>
+    </w:p>
+    <w:p>
+      <w:pPr>
+        <w:spacing w:line="360" w:lineRule="auto"/>
+        <w:ind w:firstLine="709"/>
+        <w:jc w:val="both"/>
+        <w:rPr>
+          <w:rFonts w:ascii="Times New Roman" w:hAnsi="Times New Roman" w:cs="Times New Roman"/>
+        </w:rPr>
+      </w:pPr>
+      <w:r>
+        <w:rPr>
+          <w:rFonts w:ascii="Times New Roman" w:hAnsi="Times New Roman" w:cs="Times New Roman" w:hint="cs"/>
+        </w:rPr>
+        <w:t xml:space="preserve">Os reportes deverão ser enviados através de seus respectivos </w:t>
+      </w:r>
+      <w:proofErr w:type="spellStart"/>
+      <w:r>
+        <w:rPr>
+          <w:rFonts w:ascii="Times New Roman" w:hAnsi="Times New Roman" w:cs="Times New Roman" w:hint="cs"/>
+        </w:rPr>
+        <w:t>endpoints</w:t>
+      </w:r>
+      <w:proofErr w:type="spellEnd"/>
+      <w:r>
+        <w:rPr>
+          <w:rFonts w:ascii="Times New Roman" w:hAnsi="Times New Roman" w:cs="Times New Roman" w:hint="cs"/>
+        </w:rPr>
+        <w:t xml:space="preserve"> seguindo seu escopo, </w:t>
+      </w:r>
+      <w:proofErr w:type="spellStart"/>
+      <w:r>
+        <w:rPr>
+          <w:rFonts w:ascii="Times New Roman" w:hAnsi="Times New Roman" w:cs="Times New Roman" w:hint="cs"/>
+        </w:rPr>
+        <w:t>client</w:t>
+      </w:r>
+      <w:proofErr w:type="spellEnd"/>
+      <w:r>
+        <w:rPr>
+          <w:rFonts w:ascii="Times New Roman" w:hAnsi="Times New Roman" w:cs="Times New Roman" w:hint="cs"/>
+        </w:rPr>
+        <w:t xml:space="preserve"> ou </w:t>
+      </w:r>
+      <w:proofErr w:type="gramStart"/>
+      <w:r>
+        <w:rPr>
+          <w:rFonts w:ascii="Times New Roman" w:hAnsi="Times New Roman" w:cs="Times New Roman" w:hint="cs"/>
+        </w:rPr>
+        <w:t>server</w:t>
+      </w:r>
+      <w:proofErr w:type="gramEnd"/>
+      <w:r>
+        <w:rPr>
+          <w:rFonts w:ascii="Times New Roman" w:hAnsi="Times New Roman" w:cs="Times New Roman" w:hint="cs"/>
+        </w:rPr>
+        <w:t>. Os reportes podem ser enviados em lote ou individualmente. O limite operacional estabelecido para o envio em lote (batch) é de no máximo 5.000 reportes por requisição. Em todos os casos, o dado é previamente validado de forma síncrona e processado de forma assíncrona.</w:t>
+      </w:r>
+    </w:p>
+    <w:p>
+      <w:pPr>
+        <w:spacing w:line="360" w:lineRule="auto"/>
+        <w:ind w:firstLine="709"/>
+        <w:jc w:val="both"/>
+        <w:rPr>
+          <w:rFonts w:ascii="Times New Roman" w:hAnsi="Times New Roman" w:cs="Times New Roman"/>
         </w:rPr>
       </w:pPr>
     </w:p>
@@ -6112,26 +6127,114 @@
           <w:rFonts w:ascii="Times New Roman" w:hAnsi="Times New Roman" w:cs="Times New Roman"/>
           <w:b/>
           <w:bCs/>
-          <w:sz w:val="24"/>
-          <w:szCs w:val="24"/>
-          <w:lang w:val="en-US"/>
-        </w:rPr>
-      </w:pPr>
-    </w:p>
-    <w:p>
-      <w:pPr>
-        <w:spacing w:line="360" w:lineRule="auto"/>
-        <w:ind w:firstLine="709"/>
-        <w:jc w:val="both"/>
-        <w:rPr>
-          <w:rFonts w:ascii="Times New Roman" w:hAnsi="Times New Roman" w:cs="Times New Roman"/>
+          <w:sz w:val="28"/>
+          <w:szCs w:val="28"/>
+        </w:rPr>
+      </w:pPr>
+      <w:r>
+        <w:rPr>
+          <w:rFonts w:ascii="Times New Roman" w:hAnsi="Times New Roman" w:cs="Times New Roman" w:hint="cs"/>
           <w:b/>
           <w:bCs/>
-          <w:sz w:val="24"/>
-          <w:szCs w:val="24"/>
-          <w:lang w:val="en-US"/>
-        </w:rPr>
-      </w:pPr>
+          <w:sz w:val="28"/>
+          <w:szCs w:val="28"/>
+        </w:rPr>
+        <w:t>Recepção e retorno</w:t>
+      </w:r>
+    </w:p>
+    <w:p>
+      <w:pPr>
+        <w:spacing w:line="360" w:lineRule="auto"/>
+        <w:ind w:firstLine="709"/>
+        <w:jc w:val="both"/>
+        <w:rPr>
+          <w:rFonts w:ascii="Times New Roman" w:hAnsi="Times New Roman" w:cs="Times New Roman"/>
+        </w:rPr>
+      </w:pPr>
+      <w:r>
+        <w:rPr>
+          <w:rFonts w:ascii="Times New Roman" w:hAnsi="Times New Roman" w:cs="Times New Roman" w:hint="cs"/>
+        </w:rPr>
+        <w:t xml:space="preserve">Quando um reporte chega nos </w:t>
+      </w:r>
+      <w:proofErr w:type="spellStart"/>
+      <w:r>
+        <w:rPr>
+          <w:rFonts w:ascii="Times New Roman" w:hAnsi="Times New Roman" w:cs="Times New Roman" w:hint="cs"/>
+        </w:rPr>
+        <w:t>endpoints</w:t>
+      </w:r>
+      <w:proofErr w:type="spellEnd"/>
+      <w:r>
+        <w:rPr>
+          <w:rFonts w:ascii="Times New Roman" w:hAnsi="Times New Roman" w:cs="Times New Roman" w:hint="cs"/>
+        </w:rPr>
+        <w:t xml:space="preserve"> da API, ele passa pelo processo de validação, após essa etapa cria-se o atributo </w:t>
+      </w:r>
+      <w:proofErr w:type="spellStart"/>
+      <w:r>
+        <w:rPr>
+          <w:rFonts w:ascii="Times New Roman" w:hAnsi="Times New Roman" w:cs="Times New Roman" w:hint="cs"/>
+        </w:rPr>
+        <w:t>reportId</w:t>
+      </w:r>
+      <w:proofErr w:type="spellEnd"/>
+      <w:r>
+        <w:rPr>
+          <w:rFonts w:ascii="Times New Roman" w:hAnsi="Times New Roman" w:cs="Times New Roman" w:hint="cs"/>
+        </w:rPr>
+        <w:t xml:space="preserve">, que o identifica unicamente na plataforma. Caso o formato do reporte não passe pela validação, será enviada a resposta informando o status DISCARDED com o </w:t>
+      </w:r>
+      <w:proofErr w:type="spellStart"/>
+      <w:r>
+        <w:rPr>
+          <w:rFonts w:ascii="Times New Roman" w:hAnsi="Times New Roman" w:cs="Times New Roman" w:hint="cs"/>
+        </w:rPr>
+        <w:t>correlationID</w:t>
+      </w:r>
+      <w:proofErr w:type="spellEnd"/>
+      <w:r>
+        <w:rPr>
+          <w:rFonts w:ascii="Times New Roman" w:hAnsi="Times New Roman" w:cs="Times New Roman" w:hint="cs"/>
+        </w:rPr>
+        <w:t xml:space="preserve"> e </w:t>
+      </w:r>
+      <w:proofErr w:type="spellStart"/>
+      <w:r>
+        <w:rPr>
+          <w:rFonts w:ascii="Times New Roman" w:hAnsi="Times New Roman" w:cs="Times New Roman" w:hint="cs"/>
+        </w:rPr>
+        <w:t>message</w:t>
+      </w:r>
+      <w:proofErr w:type="spellEnd"/>
+      <w:r>
+        <w:rPr>
+          <w:rFonts w:ascii="Times New Roman" w:hAnsi="Times New Roman" w:cs="Times New Roman" w:hint="cs"/>
+        </w:rPr>
+        <w:t xml:space="preserve">, contendo informações sobre o erro. Se o reporte passar pela validação, será enviada a resposta com o status ACCEPTED com o </w:t>
+      </w:r>
+      <w:proofErr w:type="spellStart"/>
+      <w:r>
+        <w:rPr>
+          <w:rFonts w:ascii="Times New Roman" w:hAnsi="Times New Roman" w:cs="Times New Roman" w:hint="cs"/>
+        </w:rPr>
+        <w:t>reportId</w:t>
+      </w:r>
+      <w:proofErr w:type="spellEnd"/>
+      <w:r>
+        <w:rPr>
+          <w:rFonts w:ascii="Times New Roman" w:hAnsi="Times New Roman" w:cs="Times New Roman" w:hint="cs"/>
+        </w:rPr>
+        <w:t xml:space="preserve"> e </w:t>
+      </w:r>
+      <w:proofErr w:type="spellStart"/>
+      <w:r>
+        <w:rPr>
+          <w:rFonts w:ascii="Times New Roman" w:hAnsi="Times New Roman" w:cs="Times New Roman" w:hint="cs"/>
+        </w:rPr>
+        <w:t>correlationID</w:t>
+      </w:r>
+      <w:proofErr w:type="spellEnd"/>
     </w:p>
     <w:p>
       <w:pPr>
@@ -6144,7 +6247,6 @@
           <w:bCs/>
           <w:sz w:val="24"/>
           <w:szCs w:val="24"/>
-          <w:lang w:val="en-US"/>
         </w:rPr>
       </w:pPr>
     </w:p>
@@ -6159,7 +6261,6 @@
           <w:bCs/>
           <w:sz w:val="24"/>
           <w:szCs w:val="24"/>
-          <w:lang w:val="en-US"/>
         </w:rPr>
       </w:pPr>
     </w:p>
@@ -6174,7 +6275,6 @@
           <w:bCs/>
           <w:sz w:val="24"/>
           <w:szCs w:val="24"/>
-          <w:lang w:val="en-US"/>
         </w:rPr>
       </w:pPr>
     </w:p>
@@ -6189,7 +6289,6 @@
           <w:bCs/>
           <w:sz w:val="24"/>
           <w:szCs w:val="24"/>
-          <w:lang w:val="en-US"/>
         </w:rPr>
       </w:pPr>
     </w:p>
@@ -6204,7 +6303,6 @@
           <w:bCs/>
           <w:sz w:val="24"/>
           <w:szCs w:val="24"/>
-          <w:lang w:val="en-US"/>
         </w:rPr>
       </w:pPr>
     </w:p>
@@ -6219,7 +6317,6 @@
           <w:bCs/>
           <w:sz w:val="24"/>
           <w:szCs w:val="24"/>
-          <w:lang w:val="en-US"/>
         </w:rPr>
       </w:pPr>
     </w:p>
@@ -6234,7 +6331,6 @@
           <w:bCs/>
           <w:sz w:val="24"/>
           <w:szCs w:val="24"/>
-          <w:lang w:val="en-US"/>
         </w:rPr>
       </w:pPr>
     </w:p>
@@ -6249,7 +6345,6 @@
           <w:bCs/>
           <w:sz w:val="24"/>
           <w:szCs w:val="24"/>
-          <w:lang w:val="en-US"/>
         </w:rPr>
       </w:pPr>
     </w:p>
@@ -6259,7 +6354,7 @@
         <w:ind w:firstLine="709"/>
         <w:jc w:val="both"/>
         <w:rPr>
-          <w:rFonts w:ascii="Times New Roman" w:hAnsi="Times New Roman" w:cs="Times New Roman" w:hint="cs"/>
+          <w:rFonts w:ascii="Times New Roman" w:hAnsi="Times New Roman" w:cs="Times New Roman"/>
           <w:b/>
           <w:bCs/>
           <w:sz w:val="36"/>
@@ -6277,7 +6372,6 @@
           <w:szCs w:val="36"/>
           <w:lang w:val="en-US"/>
         </w:rPr>
-        <w:lastRenderedPageBreak/>
         <w:t>Exemplos</w:t>
       </w:r>
       <w:proofErr w:type="spellEnd"/>
@@ -6288,7 +6382,7 @@
         <w:ind w:firstLine="709"/>
         <w:jc w:val="both"/>
         <w:rPr>
-          <w:rFonts w:ascii="Times New Roman" w:hAnsi="Times New Roman" w:cs="Times New Roman" w:hint="cs"/>
+          <w:rFonts w:ascii="Times New Roman" w:hAnsi="Times New Roman" w:cs="Times New Roman"/>
           <w:b/>
           <w:bCs/>
           <w:sz w:val="28"/>
@@ -6313,7 +6407,7 @@
         <w:spacing w:line="240" w:lineRule="auto"/>
         <w:ind w:firstLine="709"/>
         <w:rPr>
-          <w:rFonts w:ascii="Times New Roman" w:hAnsi="Times New Roman" w:cs="Times New Roman" w:hint="cs"/>
+          <w:rFonts w:ascii="Times New Roman" w:hAnsi="Times New Roman" w:cs="Times New Roman"/>
           <w:lang w:val="en-US"/>
         </w:rPr>
       </w:pPr>
@@ -6360,7 +6454,7 @@
         <w:spacing w:line="240" w:lineRule="auto"/>
         <w:ind w:firstLine="709"/>
         <w:rPr>
-          <w:rFonts w:ascii="Times New Roman" w:hAnsi="Times New Roman" w:cs="Times New Roman" w:hint="cs"/>
+          <w:rFonts w:ascii="Times New Roman" w:hAnsi="Times New Roman" w:cs="Times New Roman"/>
           <w:lang w:val="en-US"/>
         </w:rPr>
       </w:pPr>
@@ -6407,7 +6501,7 @@
         <w:spacing w:line="240" w:lineRule="auto"/>
         <w:ind w:firstLine="709"/>
         <w:rPr>
-          <w:rFonts w:ascii="Times New Roman" w:hAnsi="Times New Roman" w:cs="Times New Roman" w:hint="cs"/>
+          <w:rFonts w:ascii="Times New Roman" w:hAnsi="Times New Roman" w:cs="Times New Roman"/>
           <w:lang w:val="en-US"/>
         </w:rPr>
       </w:pPr>
@@ -6470,7 +6564,7 @@
         <w:spacing w:line="240" w:lineRule="auto"/>
         <w:ind w:left="707" w:firstLine="709"/>
         <w:rPr>
-          <w:rFonts w:ascii="Times New Roman" w:hAnsi="Times New Roman" w:cs="Times New Roman" w:hint="cs"/>
+          <w:rFonts w:ascii="Times New Roman" w:hAnsi="Times New Roman" w:cs="Times New Roman"/>
           <w:lang w:val="en-US"/>
         </w:rPr>
       </w:pPr>
@@ -6503,7 +6597,7 @@
         <w:spacing w:line="240" w:lineRule="auto"/>
         <w:ind w:left="707" w:firstLine="709"/>
         <w:rPr>
-          <w:rFonts w:ascii="Times New Roman" w:hAnsi="Times New Roman" w:cs="Times New Roman" w:hint="cs"/>
+          <w:rFonts w:ascii="Times New Roman" w:hAnsi="Times New Roman" w:cs="Times New Roman"/>
           <w:lang w:val="en-US"/>
         </w:rPr>
       </w:pPr>
@@ -6536,7 +6630,7 @@
         <w:spacing w:line="240" w:lineRule="auto"/>
         <w:ind w:left="707" w:firstLine="709"/>
         <w:rPr>
-          <w:rFonts w:ascii="Times New Roman" w:hAnsi="Times New Roman" w:cs="Times New Roman" w:hint="cs"/>
+          <w:rFonts w:ascii="Times New Roman" w:hAnsi="Times New Roman" w:cs="Times New Roman"/>
           <w:lang w:val="en-US"/>
         </w:rPr>
       </w:pPr>
@@ -6569,7 +6663,7 @@
         <w:spacing w:line="240" w:lineRule="auto"/>
         <w:ind w:left="707" w:firstLine="709"/>
         <w:rPr>
-          <w:rFonts w:ascii="Times New Roman" w:hAnsi="Times New Roman" w:cs="Times New Roman" w:hint="cs"/>
+          <w:rFonts w:ascii="Times New Roman" w:hAnsi="Times New Roman" w:cs="Times New Roman"/>
           <w:lang w:val="en-US"/>
         </w:rPr>
       </w:pPr>
@@ -6602,7 +6696,7 @@
         <w:spacing w:line="240" w:lineRule="auto"/>
         <w:ind w:firstLine="709"/>
         <w:rPr>
-          <w:rFonts w:ascii="Times New Roman" w:hAnsi="Times New Roman" w:cs="Times New Roman" w:hint="cs"/>
+          <w:rFonts w:ascii="Times New Roman" w:hAnsi="Times New Roman" w:cs="Times New Roman"/>
         </w:rPr>
       </w:pPr>
       <w:r>
@@ -6652,7 +6746,7 @@
         <w:spacing w:line="240" w:lineRule="auto"/>
         <w:ind w:firstLine="709"/>
         <w:rPr>
-          <w:rFonts w:ascii="Times New Roman" w:hAnsi="Times New Roman" w:cs="Times New Roman" w:hint="cs"/>
+          <w:rFonts w:ascii="Times New Roman" w:hAnsi="Times New Roman" w:cs="Times New Roman"/>
         </w:rPr>
       </w:pPr>
       <w:r>
@@ -6667,7 +6761,7 @@
         <w:spacing w:line="240" w:lineRule="auto"/>
         <w:ind w:left="707" w:firstLine="709"/>
         <w:rPr>
-          <w:rFonts w:ascii="Times New Roman" w:hAnsi="Times New Roman" w:cs="Times New Roman" w:hint="cs"/>
+          <w:rFonts w:ascii="Times New Roman" w:hAnsi="Times New Roman" w:cs="Times New Roman"/>
         </w:rPr>
       </w:pPr>
       <w:r>
@@ -6696,7 +6790,7 @@
         <w:spacing w:line="240" w:lineRule="auto"/>
         <w:ind w:left="707" w:firstLine="709"/>
         <w:rPr>
-          <w:rFonts w:ascii="Times New Roman" w:hAnsi="Times New Roman" w:cs="Times New Roman" w:hint="cs"/>
+          <w:rFonts w:ascii="Times New Roman" w:hAnsi="Times New Roman" w:cs="Times New Roman"/>
         </w:rPr>
       </w:pPr>
       <w:r>
@@ -6725,7 +6819,7 @@
         <w:spacing w:line="240" w:lineRule="auto"/>
         <w:ind w:left="707" w:firstLine="709"/>
         <w:rPr>
-          <w:rFonts w:ascii="Times New Roman" w:hAnsi="Times New Roman" w:cs="Times New Roman" w:hint="cs"/>
+          <w:rFonts w:ascii="Times New Roman" w:hAnsi="Times New Roman" w:cs="Times New Roman"/>
         </w:rPr>
       </w:pPr>
       <w:r>
@@ -6754,7 +6848,7 @@
         <w:spacing w:line="240" w:lineRule="auto"/>
         <w:ind w:left="707" w:firstLine="709"/>
         <w:rPr>
-          <w:rFonts w:ascii="Times New Roman" w:hAnsi="Times New Roman" w:cs="Times New Roman" w:hint="cs"/>
+          <w:rFonts w:ascii="Times New Roman" w:hAnsi="Times New Roman" w:cs="Times New Roman"/>
         </w:rPr>
       </w:pPr>
       <w:r>
@@ -6783,7 +6877,7 @@
         <w:spacing w:line="240" w:lineRule="auto"/>
         <w:ind w:left="707" w:firstLine="709"/>
         <w:rPr>
-          <w:rFonts w:ascii="Times New Roman" w:hAnsi="Times New Roman" w:cs="Times New Roman" w:hint="cs"/>
+          <w:rFonts w:ascii="Times New Roman" w:hAnsi="Times New Roman" w:cs="Times New Roman"/>
         </w:rPr>
       </w:pPr>
       <w:r>
@@ -6812,7 +6906,7 @@
         <w:spacing w:line="240" w:lineRule="auto"/>
         <w:ind w:left="707" w:firstLine="709"/>
         <w:rPr>
-          <w:rFonts w:ascii="Times New Roman" w:hAnsi="Times New Roman" w:cs="Times New Roman" w:hint="cs"/>
+          <w:rFonts w:ascii="Times New Roman" w:hAnsi="Times New Roman" w:cs="Times New Roman"/>
         </w:rPr>
       </w:pPr>
       <w:r>
@@ -6841,7 +6935,7 @@
         <w:spacing w:line="240" w:lineRule="auto"/>
         <w:ind w:left="707" w:firstLine="709"/>
         <w:rPr>
-          <w:rFonts w:ascii="Times New Roman" w:hAnsi="Times New Roman" w:cs="Times New Roman" w:hint="cs"/>
+          <w:rFonts w:ascii="Times New Roman" w:hAnsi="Times New Roman" w:cs="Times New Roman"/>
           <w:lang w:val="en-US"/>
         </w:rPr>
       </w:pPr>
@@ -6880,7 +6974,7 @@
         <w:spacing w:line="240" w:lineRule="auto"/>
         <w:ind w:firstLine="709"/>
         <w:rPr>
-          <w:rFonts w:ascii="Times New Roman" w:hAnsi="Times New Roman" w:cs="Times New Roman" w:hint="cs"/>
+          <w:rFonts w:ascii="Times New Roman" w:hAnsi="Times New Roman" w:cs="Times New Roman"/>
           <w:lang w:val="en-US"/>
         </w:rPr>
       </w:pPr>
@@ -6898,7 +6992,7 @@
         <w:ind w:firstLine="709"/>
         <w:jc w:val="both"/>
         <w:rPr>
-          <w:rFonts w:ascii="Times New Roman" w:hAnsi="Times New Roman" w:cs="Times New Roman" w:hint="cs"/>
+          <w:rFonts w:ascii="Times New Roman" w:hAnsi="Times New Roman" w:cs="Times New Roman"/>
           <w:lang w:val="en-US"/>
         </w:rPr>
       </w:pPr>
@@ -6909,7 +7003,7 @@
         <w:ind w:firstLine="709"/>
         <w:jc w:val="both"/>
         <w:rPr>
-          <w:rFonts w:ascii="Times New Roman" w:hAnsi="Times New Roman" w:cs="Times New Roman" w:hint="cs"/>
+          <w:rFonts w:ascii="Times New Roman" w:hAnsi="Times New Roman" w:cs="Times New Roman"/>
           <w:lang w:val="en-US"/>
         </w:rPr>
       </w:pPr>
@@ -6920,7 +7014,7 @@
         <w:ind w:firstLine="709"/>
         <w:jc w:val="both"/>
         <w:rPr>
-          <w:rFonts w:ascii="Times New Roman" w:hAnsi="Times New Roman" w:cs="Times New Roman" w:hint="cs"/>
+          <w:rFonts w:ascii="Times New Roman" w:hAnsi="Times New Roman" w:cs="Times New Roman"/>
           <w:lang w:val="en-US"/>
         </w:rPr>
       </w:pPr>
@@ -6931,7 +7025,7 @@
         <w:ind w:firstLine="709"/>
         <w:jc w:val="both"/>
         <w:rPr>
-          <w:rFonts w:ascii="Times New Roman" w:hAnsi="Times New Roman" w:cs="Times New Roman" w:hint="cs"/>
+          <w:rFonts w:ascii="Times New Roman" w:hAnsi="Times New Roman" w:cs="Times New Roman"/>
           <w:lang w:val="en-US"/>
         </w:rPr>
       </w:pPr>
@@ -6942,7 +7036,7 @@
         <w:ind w:firstLine="709"/>
         <w:jc w:val="both"/>
         <w:rPr>
-          <w:rFonts w:ascii="Times New Roman" w:hAnsi="Times New Roman" w:cs="Times New Roman" w:hint="cs"/>
+          <w:rFonts w:ascii="Times New Roman" w:hAnsi="Times New Roman" w:cs="Times New Roman"/>
           <w:lang w:val="en-US"/>
         </w:rPr>
       </w:pPr>
@@ -6953,7 +7047,7 @@
         <w:ind w:firstLine="709"/>
         <w:jc w:val="both"/>
         <w:rPr>
-          <w:rFonts w:ascii="Times New Roman" w:hAnsi="Times New Roman" w:cs="Times New Roman" w:hint="cs"/>
+          <w:rFonts w:ascii="Times New Roman" w:hAnsi="Times New Roman" w:cs="Times New Roman"/>
           <w:lang w:val="en-US"/>
         </w:rPr>
       </w:pPr>
@@ -6964,7 +7058,7 @@
         <w:ind w:firstLine="709"/>
         <w:jc w:val="both"/>
         <w:rPr>
-          <w:rFonts w:ascii="Times New Roman" w:hAnsi="Times New Roman" w:cs="Times New Roman" w:hint="cs"/>
+          <w:rFonts w:ascii="Times New Roman" w:hAnsi="Times New Roman" w:cs="Times New Roman"/>
           <w:lang w:val="en-US"/>
         </w:rPr>
       </w:pPr>
@@ -6975,7 +7069,7 @@
         <w:ind w:firstLine="709"/>
         <w:jc w:val="both"/>
         <w:rPr>
-          <w:rFonts w:ascii="Times New Roman" w:hAnsi="Times New Roman" w:cs="Times New Roman" w:hint="cs"/>
+          <w:rFonts w:ascii="Times New Roman" w:hAnsi="Times New Roman" w:cs="Times New Roman"/>
           <w:lang w:val="en-US"/>
         </w:rPr>
       </w:pPr>
@@ -6986,7 +7080,7 @@
         <w:ind w:firstLine="709"/>
         <w:jc w:val="both"/>
         <w:rPr>
-          <w:rFonts w:ascii="Times New Roman" w:hAnsi="Times New Roman" w:cs="Times New Roman" w:hint="cs"/>
+          <w:rFonts w:ascii="Times New Roman" w:hAnsi="Times New Roman" w:cs="Times New Roman"/>
           <w:lang w:val="en-US"/>
         </w:rPr>
       </w:pPr>
@@ -6997,7 +7091,7 @@
         <w:ind w:firstLine="709"/>
         <w:jc w:val="both"/>
         <w:rPr>
-          <w:rFonts w:ascii="Times New Roman" w:hAnsi="Times New Roman" w:cs="Times New Roman" w:hint="cs"/>
+          <w:rFonts w:ascii="Times New Roman" w:hAnsi="Times New Roman" w:cs="Times New Roman"/>
           <w:lang w:val="en-US"/>
         </w:rPr>
       </w:pPr>
@@ -7008,7 +7102,7 @@
         <w:ind w:firstLine="709"/>
         <w:jc w:val="both"/>
         <w:rPr>
-          <w:rFonts w:ascii="Times New Roman" w:hAnsi="Times New Roman" w:cs="Times New Roman" w:hint="cs"/>
+          <w:rFonts w:ascii="Times New Roman" w:hAnsi="Times New Roman" w:cs="Times New Roman"/>
           <w:b/>
           <w:bCs/>
           <w:sz w:val="28"/>
@@ -7025,7 +7119,6 @@
           <w:szCs w:val="28"/>
           <w:lang w:val="en-US"/>
         </w:rPr>
-        <w:lastRenderedPageBreak/>
         <w:t>Payload Batch Text</w:t>
       </w:r>
     </w:p>
@@ -7034,7 +7127,7 @@
         <w:spacing w:line="240" w:lineRule="auto"/>
         <w:ind w:firstLine="709"/>
         <w:rPr>
-          <w:rFonts w:ascii="Times New Roman" w:hAnsi="Times New Roman" w:cs="Times New Roman" w:hint="cs"/>
+          <w:rFonts w:ascii="Times New Roman" w:hAnsi="Times New Roman" w:cs="Times New Roman"/>
           <w:lang w:val="en-US"/>
         </w:rPr>
       </w:pPr>
@@ -7052,7 +7145,6 @@
         <w:spacing w:before="432" w:after="0"/>
         <w:ind w:left="284" w:firstLine="709"/>
         <w:rPr>
-          <w:rFonts w:hint="cs"/>
           <w:b w:val="0"/>
           <w:bCs w:val="0"/>
           <w:spacing w:val="-2"/>
@@ -7100,7 +7192,33 @@
           <w:szCs w:val="24"/>
           <w:lang w:val="en-US"/>
         </w:rPr>
-        <w:t>organizationId</w:t>
+        <w:t>organi</w:t>
+      </w:r>
+      <w:r>
+        <w:rPr>
+          <w:rStyle w:val="CdigoHTML"/>
+          <w:rFonts w:ascii="Times New Roman" w:hAnsi="Times New Roman" w:cs="Times New Roman"/>
+          <w:b w:val="0"/>
+          <w:bCs w:val="0"/>
+          <w:spacing w:val="-2"/>
+          <w:sz w:val="24"/>
+          <w:szCs w:val="24"/>
+          <w:lang w:val="en-US"/>
+        </w:rPr>
+        <w:t>s</w:t>
+      </w:r>
+      <w:r>
+        <w:rPr>
+          <w:rStyle w:val="CdigoHTML"/>
+          <w:rFonts w:ascii="Times New Roman" w:hAnsi="Times New Roman" w:cs="Times New Roman" w:hint="cs"/>
+          <w:b w:val="0"/>
+          <w:bCs w:val="0"/>
+          <w:spacing w:val="-2"/>
+          <w:sz w:val="24"/>
+          <w:szCs w:val="24"/>
+          <w:lang w:val="en-US"/>
+        </w:rPr>
+        <w:t>ationId</w:t>
       </w:r>
       <w:proofErr w:type="spellEnd"/>
       <w:r>
@@ -9220,7 +9338,7 @@
 </file>
 
 <file path=word/endnotes.xml><?xml version="1.0" encoding="utf-8"?>
-<w:endnotes xmlns:wpc="http://schemas.microsoft.com/office/word/2010/wordprocessingCanvas" xmlns:cx="http://schemas.microsoft.com/office/drawing/2014/chartex" xmlns:cx1="http://schemas.microsoft.com/office/drawing/2015/9/8/chartex" xmlns:cx2="http://schemas.microsoft.com/office/drawing/2015/10/21/chartex" xmlns:cx3="http://schemas.microsoft.com/office/drawing/2016/5/9/chartex" xmlns:cx4="http://schemas.microsoft.com/office/drawing/2016/5/10/chartex" xmlns:cx5="http://schemas.microsoft.com/office/drawing/2016/5/11/chartex" xmlns:cx6="http://schemas.microsoft.com/office/drawing/2016/5/12/chartex" xmlns:cx7="http://schemas.microsoft.com/office/drawing/2016/5/13/chartex" xmlns:cx8="http://schemas.microsoft.com/office/drawing/2016/5/14/chartex" xmlns:mc="http://schemas.openxmlformats.org/markup-compatibility/2006" xmlns:aink="http://schemas.microsoft.com/office/drawing/2016/ink" xmlns:am3d="http://schemas.microsoft.com/office/drawing/2017/model3d" xmlns:o="urn:schemas-microsoft-com:office:office" xmlns:oel="http://schemas.microsoft.com/office/2019/extlst" xmlns:r="http://schemas.openxmlformats.org/officeDocument/2006/relationships" xmlns:m="http://schemas.openxmlformats.org/officeDocument/2006/math" xmlns:v="urn:schemas-microsoft-com:vml" xmlns:wp14="http://schemas.microsoft.com/office/word/2010/wordprocessingDrawing" xmlns:wp="http://schemas.openxmlformats.org/drawingml/2006/wordprocessingDrawing" xmlns:w10="urn:schemas-microsoft-com:office:word" xmlns:w="http://schemas.openxmlformats.org/wordprocessingml/2006/main" xmlns:w14="http://schemas.microsoft.com/office/word/2010/wordml" xmlns:w15="http://schemas.microsoft.com/office/word/2012/wordml" xmlns:w16cex="http://schemas.microsoft.com/office/word/2018/wordml/cex" xmlns:w16cid="http://schemas.microsoft.com/office/word/2016/wordml/cid" xmlns:w16="http://schemas.microsoft.com/office/word/2018/wordml" xmlns:w16sdtdh="http://schemas.microsoft.com/office/word/2020/wordml/sdtdatahash" xmlns:w16se="http://schemas.microsoft.com/office/word/2015/wordml/symex" xmlns:wpg="http://schemas.microsoft.com/office/word/2010/wordprocessingGroup" xmlns:wpi="http://schemas.microsoft.com/office/word/2010/wordprocessingInk" xmlns:wne="http://schemas.microsoft.com/office/word/2006/wordml" xmlns:wps="http://schemas.microsoft.com/office/word/2010/wordprocessingShape" mc:Ignorable="w14 w15 w16se w16cid w16 w16cex w16sdtdh wp14">
+<w:endnotes xmlns:wpc="http://schemas.microsoft.com/office/word/2010/wordprocessingCanvas" xmlns:cx="http://schemas.microsoft.com/office/drawing/2014/chartex" xmlns:cx1="http://schemas.microsoft.com/office/drawing/2015/9/8/chartex" xmlns:cx2="http://schemas.microsoft.com/office/drawing/2015/10/21/chartex" xmlns:cx3="http://schemas.microsoft.com/office/drawing/2016/5/9/chartex" xmlns:cx4="http://schemas.microsoft.com/office/drawing/2016/5/10/chartex" xmlns:cx5="http://schemas.microsoft.com/office/drawing/2016/5/11/chartex" xmlns:cx6="http://schemas.microsoft.com/office/drawing/2016/5/12/chartex" xmlns:cx7="http://schemas.microsoft.com/office/drawing/2016/5/13/chartex" xmlns:cx8="http://schemas.microsoft.com/office/drawing/2016/5/14/chartex" xmlns:mc="http://schemas.openxmlformats.org/markup-compatibility/2006" xmlns:aink="http://schemas.microsoft.com/office/drawing/2016/ink" xmlns:am3d="http://schemas.microsoft.com/office/drawing/2017/model3d" xmlns:o="urn:schemas-microsoft-com:office:office" xmlns:oel="http://schemas.microsoft.com/office/2019/extlst" xmlns:r="http://schemas.openxmlformats.org/officeDocument/2006/relationships" xmlns:m="http://schemas.openxmlformats.org/officeDocument/2006/math" xmlns:v="urn:schemas-microsoft-com:vml" xmlns:wp14="http://schemas.microsoft.com/office/word/2010/wordprocessingDrawing" xmlns:wp="http://schemas.openxmlformats.org/drawingml/2006/wordprocessingDrawing" xmlns:w10="urn:schemas-microsoft-com:office:word" xmlns:w="http://schemas.openxmlformats.org/wordprocessingml/2006/main" xmlns:w14="http://schemas.microsoft.com/office/word/2010/wordml" xmlns:w15="http://schemas.microsoft.com/office/word/2012/wordml" xmlns:w16cex="http://schemas.microsoft.com/office/word/2018/wordml/cex" xmlns:w16cid="http://schemas.microsoft.com/office/word/2016/wordml/cid" xmlns:w16="http://schemas.microsoft.com/office/word/2018/wordml" xmlns:w16du="http://schemas.microsoft.com/office/word/2023/wordml/word16du" xmlns:w16sdtdh="http://schemas.microsoft.com/office/word/2020/wordml/sdtdatahash" xmlns:w16se="http://schemas.microsoft.com/office/word/2015/wordml/symex" xmlns:wpg="http://schemas.microsoft.com/office/word/2010/wordprocessingGroup" xmlns:wpi="http://schemas.microsoft.com/office/word/2010/wordprocessingInk" xmlns:wne="http://schemas.microsoft.com/office/word/2006/wordml" xmlns:wps="http://schemas.microsoft.com/office/word/2010/wordprocessingShape" mc:Ignorable="w14 w15 w16se w16cid w16 w16cex w16sdtdh wp14">
   <w:endnote w:type="separator" w:id="-1">
     <w:p>
       <w:pPr>
@@ -9245,7 +9363,7 @@
 </file>
 
 <file path=word/footer1.xml><?xml version="1.0" encoding="utf-8"?>
-<w:ftr xmlns:wpc="http://schemas.microsoft.com/office/word/2010/wordprocessingCanvas" xmlns:cx="http://schemas.microsoft.com/office/drawing/2014/chartex" xmlns:cx1="http://schemas.microsoft.com/office/drawing/2015/9/8/chartex" xmlns:cx2="http://schemas.microsoft.com/office/drawing/2015/10/21/chartex" xmlns:cx3="http://schemas.microsoft.com/office/drawing/2016/5/9/chartex" xmlns:cx4="http://schemas.microsoft.com/office/drawing/2016/5/10/chartex" xmlns:cx5="http://schemas.microsoft.com/office/drawing/2016/5/11/chartex" xmlns:cx6="http://schemas.microsoft.com/office/drawing/2016/5/12/chartex" xmlns:cx7="http://schemas.microsoft.com/office/drawing/2016/5/13/chartex" xmlns:cx8="http://schemas.microsoft.com/office/drawing/2016/5/14/chartex" xmlns:mc="http://schemas.openxmlformats.org/markup-compatibility/2006" xmlns:aink="http://schemas.microsoft.com/office/drawing/2016/ink" xmlns:am3d="http://schemas.microsoft.com/office/drawing/2017/model3d" xmlns:o="urn:schemas-microsoft-com:office:office" xmlns:oel="http://schemas.microsoft.com/office/2019/extlst" xmlns:r="http://schemas.openxmlformats.org/officeDocument/2006/relationships" xmlns:m="http://schemas.openxmlformats.org/officeDocument/2006/math" xmlns:v="urn:schemas-microsoft-com:vml" xmlns:wp14="http://schemas.microsoft.com/office/word/2010/wordprocessingDrawing" xmlns:wp="http://schemas.openxmlformats.org/drawingml/2006/wordprocessingDrawing" xmlns:w10="urn:schemas-microsoft-com:office:word" xmlns:w="http://schemas.openxmlformats.org/wordprocessingml/2006/main" xmlns:w14="http://schemas.microsoft.com/office/word/2010/wordml" xmlns:w15="http://schemas.microsoft.com/office/word/2012/wordml" xmlns:w16cex="http://schemas.microsoft.com/office/word/2018/wordml/cex" xmlns:w16cid="http://schemas.microsoft.com/office/word/2016/wordml/cid" xmlns:w16="http://schemas.microsoft.com/office/word/2018/wordml" xmlns:w16sdtdh="http://schemas.microsoft.com/office/word/2020/wordml/sdtdatahash" xmlns:w16se="http://schemas.microsoft.com/office/word/2015/wordml/symex" xmlns:wpg="http://schemas.microsoft.com/office/word/2010/wordprocessingGroup" xmlns:wpi="http://schemas.microsoft.com/office/word/2010/wordprocessingInk" xmlns:wne="http://schemas.microsoft.com/office/word/2006/wordml" xmlns:wps="http://schemas.microsoft.com/office/word/2010/wordprocessingShape" mc:Ignorable="w14 w15 w16se w16cid w16 w16cex w16sdtdh wp14">
+<w:ftr xmlns:wpc="http://schemas.microsoft.com/office/word/2010/wordprocessingCanvas" xmlns:cx="http://schemas.microsoft.com/office/drawing/2014/chartex" xmlns:cx1="http://schemas.microsoft.com/office/drawing/2015/9/8/chartex" xmlns:cx2="http://schemas.microsoft.com/office/drawing/2015/10/21/chartex" xmlns:cx3="http://schemas.microsoft.com/office/drawing/2016/5/9/chartex" xmlns:cx4="http://schemas.microsoft.com/office/drawing/2016/5/10/chartex" xmlns:cx5="http://schemas.microsoft.com/office/drawing/2016/5/11/chartex" xmlns:cx6="http://schemas.microsoft.com/office/drawing/2016/5/12/chartex" xmlns:cx7="http://schemas.microsoft.com/office/drawing/2016/5/13/chartex" xmlns:cx8="http://schemas.microsoft.com/office/drawing/2016/5/14/chartex" xmlns:mc="http://schemas.openxmlformats.org/markup-compatibility/2006" xmlns:aink="http://schemas.microsoft.com/office/drawing/2016/ink" xmlns:am3d="http://schemas.microsoft.com/office/drawing/2017/model3d" xmlns:o="urn:schemas-microsoft-com:office:office" xmlns:oel="http://schemas.microsoft.com/office/2019/extlst" xmlns:r="http://schemas.openxmlformats.org/officeDocument/2006/relationships" xmlns:m="http://schemas.openxmlformats.org/officeDocument/2006/math" xmlns:v="urn:schemas-microsoft-com:vml" xmlns:wp14="http://schemas.microsoft.com/office/word/2010/wordprocessingDrawing" xmlns:wp="http://schemas.openxmlformats.org/drawingml/2006/wordprocessingDrawing" xmlns:w10="urn:schemas-microsoft-com:office:word" xmlns:w="http://schemas.openxmlformats.org/wordprocessingml/2006/main" xmlns:w14="http://schemas.microsoft.com/office/word/2010/wordml" xmlns:w15="http://schemas.microsoft.com/office/word/2012/wordml" xmlns:w16cex="http://schemas.microsoft.com/office/word/2018/wordml/cex" xmlns:w16cid="http://schemas.microsoft.com/office/word/2016/wordml/cid" xmlns:w16="http://schemas.microsoft.com/office/word/2018/wordml" xmlns:w16du="http://schemas.microsoft.com/office/word/2023/wordml/word16du" xmlns:w16sdtdh="http://schemas.microsoft.com/office/word/2020/wordml/sdtdatahash" xmlns:w16se="http://schemas.microsoft.com/office/word/2015/wordml/symex" xmlns:wpg="http://schemas.microsoft.com/office/word/2010/wordprocessingGroup" xmlns:wpi="http://schemas.microsoft.com/office/word/2010/wordprocessingInk" xmlns:wne="http://schemas.microsoft.com/office/word/2006/wordml" xmlns:wps="http://schemas.microsoft.com/office/word/2010/wordprocessingShape" mc:Ignorable="w14 w15 w16se w16cid w16 w16cex w16sdtdh wp14">
   <w:p>
     <w:pPr>
       <w:pStyle w:val="Rodap"/>
@@ -9255,7 +9373,7 @@
 </file>
 
 <file path=word/footer2.xml><?xml version="1.0" encoding="utf-8"?>
-<w:ftr xmlns:wpc="http://schemas.microsoft.com/office/word/2010/wordprocessingCanvas" xmlns:cx="http://schemas.microsoft.com/office/drawing/2014/chartex" xmlns:cx1="http://schemas.microsoft.com/office/drawing/2015/9/8/chartex" xmlns:cx2="http://schemas.microsoft.com/office/drawing/2015/10/21/chartex" xmlns:cx3="http://schemas.microsoft.com/office/drawing/2016/5/9/chartex" xmlns:cx4="http://schemas.microsoft.com/office/drawing/2016/5/10/chartex" xmlns:cx5="http://schemas.microsoft.com/office/drawing/2016/5/11/chartex" xmlns:cx6="http://schemas.microsoft.com/office/drawing/2016/5/12/chartex" xmlns:cx7="http://schemas.microsoft.com/office/drawing/2016/5/13/chartex" xmlns:cx8="http://schemas.microsoft.com/office/drawing/2016/5/14/chartex" xmlns:mc="http://schemas.openxmlformats.org/markup-compatibility/2006" xmlns:aink="http://schemas.microsoft.com/office/drawing/2016/ink" xmlns:am3d="http://schemas.microsoft.com/office/drawing/2017/model3d" xmlns:o="urn:schemas-microsoft-com:office:office" xmlns:oel="http://schemas.microsoft.com/office/2019/extlst" xmlns:r="http://schemas.openxmlformats.org/officeDocument/2006/relationships" xmlns:m="http://schemas.openxmlformats.org/officeDocument/2006/math" xmlns:v="urn:schemas-microsoft-com:vml" xmlns:wp14="http://schemas.microsoft.com/office/word/2010/wordprocessingDrawing" xmlns:wp="http://schemas.openxmlformats.org/drawingml/2006/wordprocessingDrawing" xmlns:w10="urn:schemas-microsoft-com:office:word" xmlns:w="http://schemas.openxmlformats.org/wordprocessingml/2006/main" xmlns:w14="http://schemas.microsoft.com/office/word/2010/wordml" xmlns:w15="http://schemas.microsoft.com/office/word/2012/wordml" xmlns:w16cex="http://schemas.microsoft.com/office/word/2018/wordml/cex" xmlns:w16cid="http://schemas.microsoft.com/office/word/2016/wordml/cid" xmlns:w16="http://schemas.microsoft.com/office/word/2018/wordml" xmlns:w16sdtdh="http://schemas.microsoft.com/office/word/2020/wordml/sdtdatahash" xmlns:w16se="http://schemas.microsoft.com/office/word/2015/wordml/symex" xmlns:wpg="http://schemas.microsoft.com/office/word/2010/wordprocessingGroup" xmlns:wpi="http://schemas.microsoft.com/office/word/2010/wordprocessingInk" xmlns:wne="http://schemas.microsoft.com/office/word/2006/wordml" xmlns:wps="http://schemas.microsoft.com/office/word/2010/wordprocessingShape" mc:Ignorable="w14 w15 w16se w16cid w16 w16cex w16sdtdh wp14">
+<w:ftr xmlns:wpc="http://schemas.microsoft.com/office/word/2010/wordprocessingCanvas" xmlns:cx="http://schemas.microsoft.com/office/drawing/2014/chartex" xmlns:cx1="http://schemas.microsoft.com/office/drawing/2015/9/8/chartex" xmlns:cx2="http://schemas.microsoft.com/office/drawing/2015/10/21/chartex" xmlns:cx3="http://schemas.microsoft.com/office/drawing/2016/5/9/chartex" xmlns:cx4="http://schemas.microsoft.com/office/drawing/2016/5/10/chartex" xmlns:cx5="http://schemas.microsoft.com/office/drawing/2016/5/11/chartex" xmlns:cx6="http://schemas.microsoft.com/office/drawing/2016/5/12/chartex" xmlns:cx7="http://schemas.microsoft.com/office/drawing/2016/5/13/chartex" xmlns:cx8="http://schemas.microsoft.com/office/drawing/2016/5/14/chartex" xmlns:mc="http://schemas.openxmlformats.org/markup-compatibility/2006" xmlns:aink="http://schemas.microsoft.com/office/drawing/2016/ink" xmlns:am3d="http://schemas.microsoft.com/office/drawing/2017/model3d" xmlns:o="urn:schemas-microsoft-com:office:office" xmlns:oel="http://schemas.microsoft.com/office/2019/extlst" xmlns:r="http://schemas.openxmlformats.org/officeDocument/2006/relationships" xmlns:m="http://schemas.openxmlformats.org/officeDocument/2006/math" xmlns:v="urn:schemas-microsoft-com:vml" xmlns:wp14="http://schemas.microsoft.com/office/word/2010/wordprocessingDrawing" xmlns:wp="http://schemas.openxmlformats.org/drawingml/2006/wordprocessingDrawing" xmlns:w10="urn:schemas-microsoft-com:office:word" xmlns:w="http://schemas.openxmlformats.org/wordprocessingml/2006/main" xmlns:w14="http://schemas.microsoft.com/office/word/2010/wordml" xmlns:w15="http://schemas.microsoft.com/office/word/2012/wordml" xmlns:w16cex="http://schemas.microsoft.com/office/word/2018/wordml/cex" xmlns:w16cid="http://schemas.microsoft.com/office/word/2016/wordml/cid" xmlns:w16="http://schemas.microsoft.com/office/word/2018/wordml" xmlns:w16du="http://schemas.microsoft.com/office/word/2023/wordml/word16du" xmlns:w16sdtdh="http://schemas.microsoft.com/office/word/2020/wordml/sdtdatahash" xmlns:w16se="http://schemas.microsoft.com/office/word/2015/wordml/symex" xmlns:wpg="http://schemas.microsoft.com/office/word/2010/wordprocessingGroup" xmlns:wpi="http://schemas.microsoft.com/office/word/2010/wordprocessingInk" xmlns:wne="http://schemas.microsoft.com/office/word/2006/wordml" xmlns:wps="http://schemas.microsoft.com/office/word/2010/wordprocessingShape" mc:Ignorable="w14 w15 w16se w16cid w16 w16cex w16sdtdh wp14">
   <w:p>
     <w:pPr>
       <w:pStyle w:val="Rodap"/>
@@ -9290,7 +9408,7 @@
 </file>
 
 <file path=word/footer3.xml><?xml version="1.0" encoding="utf-8"?>
-<w:ftr xmlns:wpc="http://schemas.microsoft.com/office/word/2010/wordprocessingCanvas" xmlns:cx="http://schemas.microsoft.com/office/drawing/2014/chartex" xmlns:cx1="http://schemas.microsoft.com/office/drawing/2015/9/8/chartex" xmlns:cx2="http://schemas.microsoft.com/office/drawing/2015/10/21/chartex" xmlns:cx3="http://schemas.microsoft.com/office/drawing/2016/5/9/chartex" xmlns:cx4="http://schemas.microsoft.com/office/drawing/2016/5/10/chartex" xmlns:cx5="http://schemas.microsoft.com/office/drawing/2016/5/11/chartex" xmlns:cx6="http://schemas.microsoft.com/office/drawing/2016/5/12/chartex" xmlns:cx7="http://schemas.microsoft.com/office/drawing/2016/5/13/chartex" xmlns:cx8="http://schemas.microsoft.com/office/drawing/2016/5/14/chartex" xmlns:mc="http://schemas.openxmlformats.org/markup-compatibility/2006" xmlns:aink="http://schemas.microsoft.com/office/drawing/2016/ink" xmlns:am3d="http://schemas.microsoft.com/office/drawing/2017/model3d" xmlns:o="urn:schemas-microsoft-com:office:office" xmlns:oel="http://schemas.microsoft.com/office/2019/extlst" xmlns:r="http://schemas.openxmlformats.org/officeDocument/2006/relationships" xmlns:m="http://schemas.openxmlformats.org/officeDocument/2006/math" xmlns:v="urn:schemas-microsoft-com:vml" xmlns:wp14="http://schemas.microsoft.com/office/word/2010/wordprocessingDrawing" xmlns:wp="http://schemas.openxmlformats.org/drawingml/2006/wordprocessingDrawing" xmlns:w10="urn:schemas-microsoft-com:office:word" xmlns:w="http://schemas.openxmlformats.org/wordprocessingml/2006/main" xmlns:w14="http://schemas.microsoft.com/office/word/2010/wordml" xmlns:w15="http://schemas.microsoft.com/office/word/2012/wordml" xmlns:w16cex="http://schemas.microsoft.com/office/word/2018/wordml/cex" xmlns:w16cid="http://schemas.microsoft.com/office/word/2016/wordml/cid" xmlns:w16="http://schemas.microsoft.com/office/word/2018/wordml" xmlns:w16sdtdh="http://schemas.microsoft.com/office/word/2020/wordml/sdtdatahash" xmlns:w16se="http://schemas.microsoft.com/office/word/2015/wordml/symex" xmlns:wpg="http://schemas.microsoft.com/office/word/2010/wordprocessingGroup" xmlns:wpi="http://schemas.microsoft.com/office/word/2010/wordprocessingInk" xmlns:wne="http://schemas.microsoft.com/office/word/2006/wordml" xmlns:wps="http://schemas.microsoft.com/office/word/2010/wordprocessingShape" mc:Ignorable="w14 w15 w16se w16cid w16 w16cex w16sdtdh wp14">
+<w:ftr xmlns:wpc="http://schemas.microsoft.com/office/word/2010/wordprocessingCanvas" xmlns:cx="http://schemas.microsoft.com/office/drawing/2014/chartex" xmlns:cx1="http://schemas.microsoft.com/office/drawing/2015/9/8/chartex" xmlns:cx2="http://schemas.microsoft.com/office/drawing/2015/10/21/chartex" xmlns:cx3="http://schemas.microsoft.com/office/drawing/2016/5/9/chartex" xmlns:cx4="http://schemas.microsoft.com/office/drawing/2016/5/10/chartex" xmlns:cx5="http://schemas.microsoft.com/office/drawing/2016/5/11/chartex" xmlns:cx6="http://schemas.microsoft.com/office/drawing/2016/5/12/chartex" xmlns:cx7="http://schemas.microsoft.com/office/drawing/2016/5/13/chartex" xmlns:cx8="http://schemas.microsoft.com/office/drawing/2016/5/14/chartex" xmlns:mc="http://schemas.openxmlformats.org/markup-compatibility/2006" xmlns:aink="http://schemas.microsoft.com/office/drawing/2016/ink" xmlns:am3d="http://schemas.microsoft.com/office/drawing/2017/model3d" xmlns:o="urn:schemas-microsoft-com:office:office" xmlns:oel="http://schemas.microsoft.com/office/2019/extlst" xmlns:r="http://schemas.openxmlformats.org/officeDocument/2006/relationships" xmlns:m="http://schemas.openxmlformats.org/officeDocument/2006/math" xmlns:v="urn:schemas-microsoft-com:vml" xmlns:wp14="http://schemas.microsoft.com/office/word/2010/wordprocessingDrawing" xmlns:wp="http://schemas.openxmlformats.org/drawingml/2006/wordprocessingDrawing" xmlns:w10="urn:schemas-microsoft-com:office:word" xmlns:w="http://schemas.openxmlformats.org/wordprocessingml/2006/main" xmlns:w14="http://schemas.microsoft.com/office/word/2010/wordml" xmlns:w15="http://schemas.microsoft.com/office/word/2012/wordml" xmlns:w16cex="http://schemas.microsoft.com/office/word/2018/wordml/cex" xmlns:w16cid="http://schemas.microsoft.com/office/word/2016/wordml/cid" xmlns:w16="http://schemas.microsoft.com/office/word/2018/wordml" xmlns:w16du="http://schemas.microsoft.com/office/word/2023/wordml/word16du" xmlns:w16sdtdh="http://schemas.microsoft.com/office/word/2020/wordml/sdtdatahash" xmlns:w16se="http://schemas.microsoft.com/office/word/2015/wordml/symex" xmlns:wpg="http://schemas.microsoft.com/office/word/2010/wordprocessingGroup" xmlns:wpi="http://schemas.microsoft.com/office/word/2010/wordprocessingInk" xmlns:wne="http://schemas.microsoft.com/office/word/2006/wordml" xmlns:wps="http://schemas.microsoft.com/office/word/2010/wordprocessingShape" mc:Ignorable="w14 w15 w16se w16cid w16 w16cex w16sdtdh wp14">
   <w:p>
     <w:pPr>
       <w:pStyle w:val="Rodap"/>
@@ -9300,7 +9418,7 @@
 </file>
 
 <file path=word/footnotes.xml><?xml version="1.0" encoding="utf-8"?>
-<w:footnotes xmlns:wpc="http://schemas.microsoft.com/office/word/2010/wordprocessingCanvas" xmlns:cx="http://schemas.microsoft.com/office/drawing/2014/chartex" xmlns:cx1="http://schemas.microsoft.com/office/drawing/2015/9/8/chartex" xmlns:cx2="http://schemas.microsoft.com/office/drawing/2015/10/21/chartex" xmlns:cx3="http://schemas.microsoft.com/office/drawing/2016/5/9/chartex" xmlns:cx4="http://schemas.microsoft.com/office/drawing/2016/5/10/chartex" xmlns:cx5="http://schemas.microsoft.com/office/drawing/2016/5/11/chartex" xmlns:cx6="http://schemas.microsoft.com/office/drawing/2016/5/12/chartex" xmlns:cx7="http://schemas.microsoft.com/office/drawing/2016/5/13/chartex" xmlns:cx8="http://schemas.microsoft.com/office/drawing/2016/5/14/chartex" xmlns:mc="http://schemas.openxmlformats.org/markup-compatibility/2006" xmlns:aink="http://schemas.microsoft.com/office/drawing/2016/ink" xmlns:am3d="http://schemas.microsoft.com/office/drawing/2017/model3d" xmlns:o="urn:schemas-microsoft-com:office:office" xmlns:oel="http://schemas.microsoft.com/office/2019/extlst" xmlns:r="http://schemas.openxmlformats.org/officeDocument/2006/relationships" xmlns:m="http://schemas.openxmlformats.org/officeDocument/2006/math" xmlns:v="urn:schemas-microsoft-com:vml" xmlns:wp14="http://schemas.microsoft.com/office/word/2010/wordprocessingDrawing" xmlns:wp="http://schemas.openxmlformats.org/drawingml/2006/wordprocessingDrawing" xmlns:w10="urn:schemas-microsoft-com:office:word" xmlns:w="http://schemas.openxmlformats.org/wordprocessingml/2006/main" xmlns:w14="http://schemas.microsoft.com/office/word/2010/wordml" xmlns:w15="http://schemas.microsoft.com/office/word/2012/wordml" xmlns:w16cex="http://schemas.microsoft.com/office/word/2018/wordml/cex" xmlns:w16cid="http://schemas.microsoft.com/office/word/2016/wordml/cid" xmlns:w16="http://schemas.microsoft.com/office/word/2018/wordml" xmlns:w16sdtdh="http://schemas.microsoft.com/office/word/2020/wordml/sdtdatahash" xmlns:w16se="http://schemas.microsoft.com/office/word/2015/wordml/symex" xmlns:wpg="http://schemas.microsoft.com/office/word/2010/wordprocessingGroup" xmlns:wpi="http://schemas.microsoft.com/office/word/2010/wordprocessingInk" xmlns:wne="http://schemas.microsoft.com/office/word/2006/wordml" xmlns:wps="http://schemas.microsoft.com/office/word/2010/wordprocessingShape" mc:Ignorable="w14 w15 w16se w16cid w16 w16cex w16sdtdh wp14">
+<w:footnotes xmlns:wpc="http://schemas.microsoft.com/office/word/2010/wordprocessingCanvas" xmlns:cx="http://schemas.microsoft.com/office/drawing/2014/chartex" xmlns:cx1="http://schemas.microsoft.com/office/drawing/2015/9/8/chartex" xmlns:cx2="http://schemas.microsoft.com/office/drawing/2015/10/21/chartex" xmlns:cx3="http://schemas.microsoft.com/office/drawing/2016/5/9/chartex" xmlns:cx4="http://schemas.microsoft.com/office/drawing/2016/5/10/chartex" xmlns:cx5="http://schemas.microsoft.com/office/drawing/2016/5/11/chartex" xmlns:cx6="http://schemas.microsoft.com/office/drawing/2016/5/12/chartex" xmlns:cx7="http://schemas.microsoft.com/office/drawing/2016/5/13/chartex" xmlns:cx8="http://schemas.microsoft.com/office/drawing/2016/5/14/chartex" xmlns:mc="http://schemas.openxmlformats.org/markup-compatibility/2006" xmlns:aink="http://schemas.microsoft.com/office/drawing/2016/ink" xmlns:am3d="http://schemas.microsoft.com/office/drawing/2017/model3d" xmlns:o="urn:schemas-microsoft-com:office:office" xmlns:oel="http://schemas.microsoft.com/office/2019/extlst" xmlns:r="http://schemas.openxmlformats.org/officeDocument/2006/relationships" xmlns:m="http://schemas.openxmlformats.org/officeDocument/2006/math" xmlns:v="urn:schemas-microsoft-com:vml" xmlns:wp14="http://schemas.microsoft.com/office/word/2010/wordprocessingDrawing" xmlns:wp="http://schemas.openxmlformats.org/drawingml/2006/wordprocessingDrawing" xmlns:w10="urn:schemas-microsoft-com:office:word" xmlns:w="http://schemas.openxmlformats.org/wordprocessingml/2006/main" xmlns:w14="http://schemas.microsoft.com/office/word/2010/wordml" xmlns:w15="http://schemas.microsoft.com/office/word/2012/wordml" xmlns:w16cex="http://schemas.microsoft.com/office/word/2018/wordml/cex" xmlns:w16cid="http://schemas.microsoft.com/office/word/2016/wordml/cid" xmlns:w16="http://schemas.microsoft.com/office/word/2018/wordml" xmlns:w16du="http://schemas.microsoft.com/office/word/2023/wordml/word16du" xmlns:w16sdtdh="http://schemas.microsoft.com/office/word/2020/wordml/sdtdatahash" xmlns:w16se="http://schemas.microsoft.com/office/word/2015/wordml/symex" xmlns:wpg="http://schemas.microsoft.com/office/word/2010/wordprocessingGroup" xmlns:wpi="http://schemas.microsoft.com/office/word/2010/wordprocessingInk" xmlns:wne="http://schemas.microsoft.com/office/word/2006/wordml" xmlns:wps="http://schemas.microsoft.com/office/word/2010/wordprocessingShape" mc:Ignorable="w14 w15 w16se w16cid w16 w16cex w16sdtdh wp14">
   <w:footnote w:type="separator" w:id="-1">
     <w:p>
       <w:pPr>
@@ -9325,7 +9443,7 @@
 </file>
 
 <file path=word/header1.xml><?xml version="1.0" encoding="utf-8"?>
-<w:hdr xmlns:wpc="http://schemas.microsoft.com/office/word/2010/wordprocessingCanvas" xmlns:cx="http://schemas.microsoft.com/office/drawing/2014/chartex" xmlns:cx1="http://schemas.microsoft.com/office/drawing/2015/9/8/chartex" xmlns:cx2="http://schemas.microsoft.com/office/drawing/2015/10/21/chartex" xmlns:cx3="http://schemas.microsoft.com/office/drawing/2016/5/9/chartex" xmlns:cx4="http://schemas.microsoft.com/office/drawing/2016/5/10/chartex" xmlns:cx5="http://schemas.microsoft.com/office/drawing/2016/5/11/chartex" xmlns:cx6="http://schemas.microsoft.com/office/drawing/2016/5/12/chartex" xmlns:cx7="http://schemas.microsoft.com/office/drawing/2016/5/13/chartex" xmlns:cx8="http://schemas.microsoft.com/office/drawing/2016/5/14/chartex" xmlns:mc="http://schemas.openxmlformats.org/markup-compatibility/2006" xmlns:aink="http://schemas.microsoft.com/office/drawing/2016/ink" xmlns:am3d="http://schemas.microsoft.com/office/drawing/2017/model3d" xmlns:o="urn:schemas-microsoft-com:office:office" xmlns:oel="http://schemas.microsoft.com/office/2019/extlst" xmlns:r="http://schemas.openxmlformats.org/officeDocument/2006/relationships" xmlns:m="http://schemas.openxmlformats.org/officeDocument/2006/math" xmlns:v="urn:schemas-microsoft-com:vml" xmlns:wp14="http://schemas.microsoft.com/office/word/2010/wordprocessingDrawing" xmlns:wp="http://schemas.openxmlformats.org/drawingml/2006/wordprocessingDrawing" xmlns:w10="urn:schemas-microsoft-com:office:word" xmlns:w="http://schemas.openxmlformats.org/wordprocessingml/2006/main" xmlns:w14="http://schemas.microsoft.com/office/word/2010/wordml" xmlns:w15="http://schemas.microsoft.com/office/word/2012/wordml" xmlns:w16cex="http://schemas.microsoft.com/office/word/2018/wordml/cex" xmlns:w16cid="http://schemas.microsoft.com/office/word/2016/wordml/cid" xmlns:w16="http://schemas.microsoft.com/office/word/2018/wordml" xmlns:w16sdtdh="http://schemas.microsoft.com/office/word/2020/wordml/sdtdatahash" xmlns:w16se="http://schemas.microsoft.com/office/word/2015/wordml/symex" xmlns:wpg="http://schemas.microsoft.com/office/word/2010/wordprocessingGroup" xmlns:wpi="http://schemas.microsoft.com/office/word/2010/wordprocessingInk" xmlns:wne="http://schemas.microsoft.com/office/word/2006/wordml" xmlns:wps="http://schemas.microsoft.com/office/word/2010/wordprocessingShape" mc:Ignorable="w14 w15 w16se w16cid w16 w16cex w16sdtdh wp14">
+<w:hdr xmlns:wpc="http://schemas.microsoft.com/office/word/2010/wordprocessingCanvas" xmlns:cx="http://schemas.microsoft.com/office/drawing/2014/chartex" xmlns:cx1="http://schemas.microsoft.com/office/drawing/2015/9/8/chartex" xmlns:cx2="http://schemas.microsoft.com/office/drawing/2015/10/21/chartex" xmlns:cx3="http://schemas.microsoft.com/office/drawing/2016/5/9/chartex" xmlns:cx4="http://schemas.microsoft.com/office/drawing/2016/5/10/chartex" xmlns:cx5="http://schemas.microsoft.com/office/drawing/2016/5/11/chartex" xmlns:cx6="http://schemas.microsoft.com/office/drawing/2016/5/12/chartex" xmlns:cx7="http://schemas.microsoft.com/office/drawing/2016/5/13/chartex" xmlns:cx8="http://schemas.microsoft.com/office/drawing/2016/5/14/chartex" xmlns:mc="http://schemas.openxmlformats.org/markup-compatibility/2006" xmlns:aink="http://schemas.microsoft.com/office/drawing/2016/ink" xmlns:am3d="http://schemas.microsoft.com/office/drawing/2017/model3d" xmlns:o="urn:schemas-microsoft-com:office:office" xmlns:oel="http://schemas.microsoft.com/office/2019/extlst" xmlns:r="http://schemas.openxmlformats.org/officeDocument/2006/relationships" xmlns:m="http://schemas.openxmlformats.org/officeDocument/2006/math" xmlns:v="urn:schemas-microsoft-com:vml" xmlns:wp14="http://schemas.microsoft.com/office/word/2010/wordprocessingDrawing" xmlns:wp="http://schemas.openxmlformats.org/drawingml/2006/wordprocessingDrawing" xmlns:w10="urn:schemas-microsoft-com:office:word" xmlns:w="http://schemas.openxmlformats.org/wordprocessingml/2006/main" xmlns:w14="http://schemas.microsoft.com/office/word/2010/wordml" xmlns:w15="http://schemas.microsoft.com/office/word/2012/wordml" xmlns:w16cex="http://schemas.microsoft.com/office/word/2018/wordml/cex" xmlns:w16cid="http://schemas.microsoft.com/office/word/2016/wordml/cid" xmlns:w16="http://schemas.microsoft.com/office/word/2018/wordml" xmlns:w16du="http://schemas.microsoft.com/office/word/2023/wordml/word16du" xmlns:w16sdtdh="http://schemas.microsoft.com/office/word/2020/wordml/sdtdatahash" xmlns:w16se="http://schemas.microsoft.com/office/word/2015/wordml/symex" xmlns:wpg="http://schemas.microsoft.com/office/word/2010/wordprocessingGroup" xmlns:wpi="http://schemas.microsoft.com/office/word/2010/wordprocessingInk" xmlns:wne="http://schemas.microsoft.com/office/word/2006/wordml" xmlns:wps="http://schemas.microsoft.com/office/word/2010/wordprocessingShape" mc:Ignorable="w14 w15 w16se w16cid w16 w16cex w16sdtdh wp14">
   <w:p>
     <w:pPr>
       <w:pStyle w:val="Cabealho"/>
@@ -9335,7 +9453,7 @@
 </file>
 
 <file path=word/header2.xml><?xml version="1.0" encoding="utf-8"?>
-<w:hdr xmlns:wpc="http://schemas.microsoft.com/office/word/2010/wordprocessingCanvas" xmlns:cx="http://schemas.microsoft.com/office/drawing/2014/chartex" xmlns:cx1="http://schemas.microsoft.com/office/drawing/2015/9/8/chartex" xmlns:cx2="http://schemas.microsoft.com/office/drawing/2015/10/21/chartex" xmlns:cx3="http://schemas.microsoft.com/office/drawing/2016/5/9/chartex" xmlns:cx4="http://schemas.microsoft.com/office/drawing/2016/5/10/chartex" xmlns:cx5="http://schemas.microsoft.com/office/drawing/2016/5/11/chartex" xmlns:cx6="http://schemas.microsoft.com/office/drawing/2016/5/12/chartex" xmlns:cx7="http://schemas.microsoft.com/office/drawing/2016/5/13/chartex" xmlns:cx8="http://schemas.microsoft.com/office/drawing/2016/5/14/chartex" xmlns:mc="http://schemas.openxmlformats.org/markup-compatibility/2006" xmlns:aink="http://schemas.microsoft.com/office/drawing/2016/ink" xmlns:am3d="http://schemas.microsoft.com/office/drawing/2017/model3d" xmlns:o="urn:schemas-microsoft-com:office:office" xmlns:oel="http://schemas.microsoft.com/office/2019/extlst" xmlns:r="http://schemas.openxmlformats.org/officeDocument/2006/relationships" xmlns:m="http://schemas.openxmlformats.org/officeDocument/2006/math" xmlns:v="urn:schemas-microsoft-com:vml" xmlns:wp14="http://schemas.microsoft.com/office/word/2010/wordprocessingDrawing" xmlns:wp="http://schemas.openxmlformats.org/drawingml/2006/wordprocessingDrawing" xmlns:w10="urn:schemas-microsoft-com:office:word" xmlns:w="http://schemas.openxmlformats.org/wordprocessingml/2006/main" xmlns:w14="http://schemas.microsoft.com/office/word/2010/wordml" xmlns:w15="http://schemas.microsoft.com/office/word/2012/wordml" xmlns:w16cex="http://schemas.microsoft.com/office/word/2018/wordml/cex" xmlns:w16cid="http://schemas.microsoft.com/office/word/2016/wordml/cid" xmlns:w16="http://schemas.microsoft.com/office/word/2018/wordml" xmlns:w16sdtdh="http://schemas.microsoft.com/office/word/2020/wordml/sdtdatahash" xmlns:w16se="http://schemas.microsoft.com/office/word/2015/wordml/symex" xmlns:wpg="http://schemas.microsoft.com/office/word/2010/wordprocessingGroup" xmlns:wpi="http://schemas.microsoft.com/office/word/2010/wordprocessingInk" xmlns:wne="http://schemas.microsoft.com/office/word/2006/wordml" xmlns:wps="http://schemas.microsoft.com/office/word/2010/wordprocessingShape" mc:Ignorable="w14 w15 w16se w16cid w16 w16cex w16sdtdh wp14">
+<w:hdr xmlns:wpc="http://schemas.microsoft.com/office/word/2010/wordprocessingCanvas" xmlns:cx="http://schemas.microsoft.com/office/drawing/2014/chartex" xmlns:cx1="http://schemas.microsoft.com/office/drawing/2015/9/8/chartex" xmlns:cx2="http://schemas.microsoft.com/office/drawing/2015/10/21/chartex" xmlns:cx3="http://schemas.microsoft.com/office/drawing/2016/5/9/chartex" xmlns:cx4="http://schemas.microsoft.com/office/drawing/2016/5/10/chartex" xmlns:cx5="http://schemas.microsoft.com/office/drawing/2016/5/11/chartex" xmlns:cx6="http://schemas.microsoft.com/office/drawing/2016/5/12/chartex" xmlns:cx7="http://schemas.microsoft.com/office/drawing/2016/5/13/chartex" xmlns:cx8="http://schemas.microsoft.com/office/drawing/2016/5/14/chartex" xmlns:mc="http://schemas.openxmlformats.org/markup-compatibility/2006" xmlns:aink="http://schemas.microsoft.com/office/drawing/2016/ink" xmlns:am3d="http://schemas.microsoft.com/office/drawing/2017/model3d" xmlns:o="urn:schemas-microsoft-com:office:office" xmlns:oel="http://schemas.microsoft.com/office/2019/extlst" xmlns:r="http://schemas.openxmlformats.org/officeDocument/2006/relationships" xmlns:m="http://schemas.openxmlformats.org/officeDocument/2006/math" xmlns:v="urn:schemas-microsoft-com:vml" xmlns:wp14="http://schemas.microsoft.com/office/word/2010/wordprocessingDrawing" xmlns:wp="http://schemas.openxmlformats.org/drawingml/2006/wordprocessingDrawing" xmlns:w10="urn:schemas-microsoft-com:office:word" xmlns:w="http://schemas.openxmlformats.org/wordprocessingml/2006/main" xmlns:w14="http://schemas.microsoft.com/office/word/2010/wordml" xmlns:w15="http://schemas.microsoft.com/office/word/2012/wordml" xmlns:w16cex="http://schemas.microsoft.com/office/word/2018/wordml/cex" xmlns:w16cid="http://schemas.microsoft.com/office/word/2016/wordml/cid" xmlns:w16="http://schemas.microsoft.com/office/word/2018/wordml" xmlns:w16du="http://schemas.microsoft.com/office/word/2023/wordml/word16du" xmlns:w16sdtdh="http://schemas.microsoft.com/office/word/2020/wordml/sdtdatahash" xmlns:w16se="http://schemas.microsoft.com/office/word/2015/wordml/symex" xmlns:wpg="http://schemas.microsoft.com/office/word/2010/wordprocessingGroup" xmlns:wpi="http://schemas.microsoft.com/office/word/2010/wordprocessingInk" xmlns:wne="http://schemas.microsoft.com/office/word/2006/wordml" xmlns:wps="http://schemas.microsoft.com/office/word/2010/wordprocessingShape" mc:Ignorable="w14 w15 w16se w16cid w16 w16cex w16sdtdh wp14">
   <w:p>
     <w:pPr>
       <w:spacing w:line="264" w:lineRule="auto"/>
@@ -9407,7 +9525,7 @@
 </file>
 
 <file path=word/header3.xml><?xml version="1.0" encoding="utf-8"?>
-<w:hdr xmlns:wpc="http://schemas.microsoft.com/office/word/2010/wordprocessingCanvas" xmlns:cx="http://schemas.microsoft.com/office/drawing/2014/chartex" xmlns:cx1="http://schemas.microsoft.com/office/drawing/2015/9/8/chartex" xmlns:cx2="http://schemas.microsoft.com/office/drawing/2015/10/21/chartex" xmlns:cx3="http://schemas.microsoft.com/office/drawing/2016/5/9/chartex" xmlns:cx4="http://schemas.microsoft.com/office/drawing/2016/5/10/chartex" xmlns:cx5="http://schemas.microsoft.com/office/drawing/2016/5/11/chartex" xmlns:cx6="http://schemas.microsoft.com/office/drawing/2016/5/12/chartex" xmlns:cx7="http://schemas.microsoft.com/office/drawing/2016/5/13/chartex" xmlns:cx8="http://schemas.microsoft.com/office/drawing/2016/5/14/chartex" xmlns:mc="http://schemas.openxmlformats.org/markup-compatibility/2006" xmlns:aink="http://schemas.microsoft.com/office/drawing/2016/ink" xmlns:am3d="http://schemas.microsoft.com/office/drawing/2017/model3d" xmlns:o="urn:schemas-microsoft-com:office:office" xmlns:oel="http://schemas.microsoft.com/office/2019/extlst" xmlns:r="http://schemas.openxmlformats.org/officeDocument/2006/relationships" xmlns:m="http://schemas.openxmlformats.org/officeDocument/2006/math" xmlns:v="urn:schemas-microsoft-com:vml" xmlns:wp14="http://schemas.microsoft.com/office/word/2010/wordprocessingDrawing" xmlns:wp="http://schemas.openxmlformats.org/drawingml/2006/wordprocessingDrawing" xmlns:w10="urn:schemas-microsoft-com:office:word" xmlns:w="http://schemas.openxmlformats.org/wordprocessingml/2006/main" xmlns:w14="http://schemas.microsoft.com/office/word/2010/wordml" xmlns:w15="http://schemas.microsoft.com/office/word/2012/wordml" xmlns:w16cex="http://schemas.microsoft.com/office/word/2018/wordml/cex" xmlns:w16cid="http://schemas.microsoft.com/office/word/2016/wordml/cid" xmlns:w16="http://schemas.microsoft.com/office/word/2018/wordml" xmlns:w16sdtdh="http://schemas.microsoft.com/office/word/2020/wordml/sdtdatahash" xmlns:w16se="http://schemas.microsoft.com/office/word/2015/wordml/symex" xmlns:wpg="http://schemas.microsoft.com/office/word/2010/wordprocessingGroup" xmlns:wpi="http://schemas.microsoft.com/office/word/2010/wordprocessingInk" xmlns:wne="http://schemas.microsoft.com/office/word/2006/wordml" xmlns:wps="http://schemas.microsoft.com/office/word/2010/wordprocessingShape" mc:Ignorable="w14 w15 w16se w16cid w16 w16cex w16sdtdh wp14">
+<w:hdr xmlns:wpc="http://schemas.microsoft.com/office/word/2010/wordprocessingCanvas" xmlns:cx="http://schemas.microsoft.com/office/drawing/2014/chartex" xmlns:cx1="http://schemas.microsoft.com/office/drawing/2015/9/8/chartex" xmlns:cx2="http://schemas.microsoft.com/office/drawing/2015/10/21/chartex" xmlns:cx3="http://schemas.microsoft.com/office/drawing/2016/5/9/chartex" xmlns:cx4="http://schemas.microsoft.com/office/drawing/2016/5/10/chartex" xmlns:cx5="http://schemas.microsoft.com/office/drawing/2016/5/11/chartex" xmlns:cx6="http://schemas.microsoft.com/office/drawing/2016/5/12/chartex" xmlns:cx7="http://schemas.microsoft.com/office/drawing/2016/5/13/chartex" xmlns:cx8="http://schemas.microsoft.com/office/drawing/2016/5/14/chartex" xmlns:mc="http://schemas.openxmlformats.org/markup-compatibility/2006" xmlns:aink="http://schemas.microsoft.com/office/drawing/2016/ink" xmlns:am3d="http://schemas.microsoft.com/office/drawing/2017/model3d" xmlns:o="urn:schemas-microsoft-com:office:office" xmlns:oel="http://schemas.microsoft.com/office/2019/extlst" xmlns:r="http://schemas.openxmlformats.org/officeDocument/2006/relationships" xmlns:m="http://schemas.openxmlformats.org/officeDocument/2006/math" xmlns:v="urn:schemas-microsoft-com:vml" xmlns:wp14="http://schemas.microsoft.com/office/word/2010/wordprocessingDrawing" xmlns:wp="http://schemas.openxmlformats.org/drawingml/2006/wordprocessingDrawing" xmlns:w10="urn:schemas-microsoft-com:office:word" xmlns:w="http://schemas.openxmlformats.org/wordprocessingml/2006/main" xmlns:w14="http://schemas.microsoft.com/office/word/2010/wordml" xmlns:w15="http://schemas.microsoft.com/office/word/2012/wordml" xmlns:w16cex="http://schemas.microsoft.com/office/word/2018/wordml/cex" xmlns:w16cid="http://schemas.microsoft.com/office/word/2016/wordml/cid" xmlns:w16="http://schemas.microsoft.com/office/word/2018/wordml" xmlns:w16du="http://schemas.microsoft.com/office/word/2023/wordml/word16du" xmlns:w16sdtdh="http://schemas.microsoft.com/office/word/2020/wordml/sdtdatahash" xmlns:w16se="http://schemas.microsoft.com/office/word/2015/wordml/symex" xmlns:wpg="http://schemas.microsoft.com/office/word/2010/wordprocessingGroup" xmlns:wpi="http://schemas.microsoft.com/office/word/2010/wordprocessingInk" xmlns:wne="http://schemas.microsoft.com/office/word/2006/wordml" xmlns:wps="http://schemas.microsoft.com/office/word/2010/wordprocessingShape" mc:Ignorable="w14 w15 w16se w16cid w16 w16cex w16sdtdh wp14">
   <w:p>
     <w:pPr>
       <w:pStyle w:val="Cabealho"/>
@@ -9417,7 +9535,7 @@
 </file>
 
 <file path=word/numbering.xml><?xml version="1.0" encoding="utf-8"?>
-<w:numbering xmlns:wpc="http://schemas.microsoft.com/office/word/2010/wordprocessingCanvas" xmlns:cx="http://schemas.microsoft.com/office/drawing/2014/chartex" xmlns:cx1="http://schemas.microsoft.com/office/drawing/2015/9/8/chartex" xmlns:cx2="http://schemas.microsoft.com/office/drawing/2015/10/21/chartex" xmlns:cx3="http://schemas.microsoft.com/office/drawing/2016/5/9/chartex" xmlns:cx4="http://schemas.microsoft.com/office/drawing/2016/5/10/chartex" xmlns:cx5="http://schemas.microsoft.com/office/drawing/2016/5/11/chartex" xmlns:cx6="http://schemas.microsoft.com/office/drawing/2016/5/12/chartex" xmlns:cx7="http://schemas.microsoft.com/office/drawing/2016/5/13/chartex" xmlns:cx8="http://schemas.microsoft.com/office/drawing/2016/5/14/chartex" xmlns:mc="http://schemas.openxmlformats.org/markup-compatibility/2006" xmlns:aink="http://schemas.microsoft.com/office/drawing/2016/ink" xmlns:am3d="http://schemas.microsoft.com/office/drawing/2017/model3d" xmlns:o="urn:schemas-microsoft-com:office:office" xmlns:oel="http://schemas.microsoft.com/office/2019/extlst" xmlns:r="http://schemas.openxmlformats.org/officeDocument/2006/relationships" xmlns:m="http://schemas.openxmlformats.org/officeDocument/2006/math" xmlns:v="urn:schemas-microsoft-com:vml" xmlns:wp14="http://schemas.microsoft.com/office/word/2010/wordprocessingDrawing" xmlns:wp="http://schemas.openxmlformats.org/drawingml/2006/wordprocessingDrawing" xmlns:w10="urn:schemas-microsoft-com:office:word" xmlns:w="http://schemas.openxmlformats.org/wordprocessingml/2006/main" xmlns:w14="http://schemas.microsoft.com/office/word/2010/wordml" xmlns:w15="http://schemas.microsoft.com/office/word/2012/wordml" xmlns:w16cex="http://schemas.microsoft.com/office/word/2018/wordml/cex" xmlns:w16cid="http://schemas.microsoft.com/office/word/2016/wordml/cid" xmlns:w16="http://schemas.microsoft.com/office/word/2018/wordml" xmlns:w16sdtdh="http://schemas.microsoft.com/office/word/2020/wordml/sdtdatahash" xmlns:w16se="http://schemas.microsoft.com/office/word/2015/wordml/symex" xmlns:wpg="http://schemas.microsoft.com/office/word/2010/wordprocessingGroup" xmlns:wpi="http://schemas.microsoft.com/office/word/2010/wordprocessingInk" xmlns:wne="http://schemas.microsoft.com/office/word/2006/wordml" xmlns:wps="http://schemas.microsoft.com/office/word/2010/wordprocessingShape" mc:Ignorable="w14 w15 w16se w16cid w16 w16cex w16sdtdh wp14">
+<w:numbering xmlns:wpc="http://schemas.microsoft.com/office/word/2010/wordprocessingCanvas" xmlns:cx="http://schemas.microsoft.com/office/drawing/2014/chartex" xmlns:cx1="http://schemas.microsoft.com/office/drawing/2015/9/8/chartex" xmlns:cx2="http://schemas.microsoft.com/office/drawing/2015/10/21/chartex" xmlns:cx3="http://schemas.microsoft.com/office/drawing/2016/5/9/chartex" xmlns:cx4="http://schemas.microsoft.com/office/drawing/2016/5/10/chartex" xmlns:cx5="http://schemas.microsoft.com/office/drawing/2016/5/11/chartex" xmlns:cx6="http://schemas.microsoft.com/office/drawing/2016/5/12/chartex" xmlns:cx7="http://schemas.microsoft.com/office/drawing/2016/5/13/chartex" xmlns:cx8="http://schemas.microsoft.com/office/drawing/2016/5/14/chartex" xmlns:mc="http://schemas.openxmlformats.org/markup-compatibility/2006" xmlns:aink="http://schemas.microsoft.com/office/drawing/2016/ink" xmlns:am3d="http://schemas.microsoft.com/office/drawing/2017/model3d" xmlns:o="urn:schemas-microsoft-com:office:office" xmlns:oel="http://schemas.microsoft.com/office/2019/extlst" xmlns:r="http://schemas.openxmlformats.org/officeDocument/2006/relationships" xmlns:m="http://schemas.openxmlformats.org/officeDocument/2006/math" xmlns:v="urn:schemas-microsoft-com:vml" xmlns:wp14="http://schemas.microsoft.com/office/word/2010/wordprocessingDrawing" xmlns:wp="http://schemas.openxmlformats.org/drawingml/2006/wordprocessingDrawing" xmlns:w10="urn:schemas-microsoft-com:office:word" xmlns:w="http://schemas.openxmlformats.org/wordprocessingml/2006/main" xmlns:w14="http://schemas.microsoft.com/office/word/2010/wordml" xmlns:w15="http://schemas.microsoft.com/office/word/2012/wordml" xmlns:w16cex="http://schemas.microsoft.com/office/word/2018/wordml/cex" xmlns:w16cid="http://schemas.microsoft.com/office/word/2016/wordml/cid" xmlns:w16="http://schemas.microsoft.com/office/word/2018/wordml" xmlns:w16du="http://schemas.microsoft.com/office/word/2023/wordml/word16du" xmlns:w16sdtdh="http://schemas.microsoft.com/office/word/2020/wordml/sdtdatahash" xmlns:w16se="http://schemas.microsoft.com/office/word/2015/wordml/symex" xmlns:wpg="http://schemas.microsoft.com/office/word/2010/wordprocessingGroup" xmlns:wpi="http://schemas.microsoft.com/office/word/2010/wordprocessingInk" xmlns:wne="http://schemas.microsoft.com/office/word/2006/wordml" xmlns:wps="http://schemas.microsoft.com/office/word/2010/wordprocessingShape" mc:Ignorable="w14 w15 w16se w16cid w16 w16cex w16sdtdh wp14">
   <w:abstractNum w:abstractNumId="0" w15:restartNumberingAfterBreak="0">
     <w:nsid w:val="1DB26282"/>
     <w:multiLevelType w:val="multilevel"/>
@@ -10826,7 +10944,6 @@
     </w:pPr>
     <w:rPr>
       <w:rFonts w:cs="Arial Unicode MS"/>
-      <w:lang/>
     </w:rPr>
   </w:style>
   <w:style w:type="paragraph" w:customStyle="1" w:styleId="css-1t8cg3h">

</xml_diff>